<commit_message>
Added: Functional Safety Concept 01-03. Changed: Table in Safety Plan for subsystems
</commit_message>
<xml_diff>
--- a/Documents/01_SafetyPlan_LaneAssistance.docx
+++ b/Documents/01_SafetyPlan_LaneAssistance.docx
@@ -93,7 +93,7 @@
                   </pic:nvPicPr>
                   <pic:blipFill>
                     <a:blip r:embed="rId3"/>
-                    <a:srcRect l="24006" t="0" r="25606" b="0"/>
+                    <a:srcRect l="24007" t="0" r="25607" b="0"/>
                     <a:stretch>
                       <a:fillRect/>
                     </a:stretch>
@@ -678,11 +678,7 @@
               <w:pStyle w:val="Normal"/>
               <w:widowControl w:val="false"/>
               <w:spacing w:lineRule="auto" w:line="276" w:before="60" w:after="60"/>
-              <w:rPr>
-                <w:rFonts w:ascii="Calibri" w:hAnsi="Calibri" w:eastAsia="Calibri" w:cs="Calibri"/>
-                <w:sz w:val="22"/>
-                <w:szCs w:val="22"/>
-              </w:rPr>
+              <w:rPr/>
             </w:pPr>
             <w:r>
               <w:rPr>
@@ -690,7 +686,15 @@
                 <w:sz w:val="22"/>
                 <w:szCs w:val="22"/>
               </w:rPr>
-              <w:t>1.0</w:t>
+              <w:t>1.</w:t>
+            </w:r>
+            <w:r>
+              <w:rPr>
+                <w:rFonts w:eastAsia="Calibri" w:cs="Calibri" w:ascii="Calibri" w:hAnsi="Calibri"/>
+                <w:sz w:val="22"/>
+                <w:szCs w:val="22"/>
+              </w:rPr>
+              <w:t>0</w:t>
             </w:r>
           </w:p>
         </w:tc>
@@ -795,6 +799,7 @@
                 <w:sz w:val="22"/>
                 <w:szCs w:val="22"/>
               </w:rPr>
+              <w:t>01/05/2019</w:t>
             </w:r>
           </w:p>
         </w:tc>
@@ -828,6 +833,7 @@
                 <w:sz w:val="22"/>
                 <w:szCs w:val="22"/>
               </w:rPr>
+              <w:t>2.0</w:t>
             </w:r>
           </w:p>
         </w:tc>
@@ -861,6 +867,7 @@
                 <w:sz w:val="22"/>
                 <w:szCs w:val="22"/>
               </w:rPr>
+              <w:t>Chris Sketch</w:t>
             </w:r>
           </w:p>
         </w:tc>
@@ -894,6 +901,7 @@
                 <w:sz w:val="22"/>
                 <w:szCs w:val="22"/>
               </w:rPr>
+              <w:t>Add table for subsystems</w:t>
             </w:r>
           </w:p>
         </w:tc>
@@ -1315,11 +1323,7 @@
         <w:widowControl w:val="false"/>
         <w:spacing w:lineRule="auto" w:line="240" w:before="480" w:after="180"/>
         <w:contextualSpacing/>
-        <w:rPr>
-          <w:b/>
-          <w:b/>
-          <w:color w:val="B7B7B7"/>
-        </w:rPr>
+        <w:rPr/>
       </w:pPr>
       <w:bookmarkStart w:id="13" w:name="_ktt3lgighckp"/>
       <w:bookmarkEnd w:id="13"/>
@@ -2154,24 +2158,7 @@
           <w:u w:val="none"/>
           <w:lang w:val="en" w:eastAsia="hi-IN"/>
         </w:rPr>
-        <w:t xml:space="preserve">The </w:t>
-      </w:r>
-      <w:r>
-        <w:rPr>
-          <w:rFonts w:eastAsia="Arial"/>
-          <w:b w:val="false"/>
-          <w:i w:val="false"/>
-          <w:caps w:val="false"/>
-          <w:smallCaps w:val="false"/>
-          <w:strike w:val="false"/>
-          <w:dstrike w:val="false"/>
-          <w:color w:val="000000"/>
-          <w:kern w:val="0"/>
-          <w:sz w:val="22"/>
-          <w:u w:val="none"/>
-          <w:lang w:val="en" w:eastAsia="hi-IN"/>
-        </w:rPr>
-        <w:t xml:space="preserve">lane assistance item warns the driver when unintentionally leaving the lane, and assists the driver is staying within the lane. </w:t>
+        <w:t xml:space="preserve">The lane assistance item warns the driver when unintentionally leaving the lane, and assists the driver is staying within the lane. </w:t>
       </w:r>
     </w:p>
     <w:p>
@@ -2242,23 +2229,6 @@
       </w:pPr>
       <w:r>
         <w:rPr>
-          <w:b/>
-          <w:color w:val="B7B7B7"/>
-        </w:rPr>
-      </w:r>
-    </w:p>
-    <w:p>
-      <w:pPr>
-        <w:pStyle w:val="Normal"/>
-        <w:spacing w:before="0" w:after="0"/>
-        <w:rPr>
-          <w:b/>
-          <w:b/>
-          <w:color w:val="B7B7B7"/>
-        </w:rPr>
-      </w:pPr>
-      <w:r>
-        <w:rPr>
           <w:rFonts w:eastAsia="Arial"/>
           <w:b w:val="false"/>
           <w:i w:val="false"/>
@@ -2272,6 +2242,33 @@
           <w:u w:val="none"/>
           <w:lang w:val="en" w:eastAsia="hi-IN"/>
         </w:rPr>
+      </w:r>
+    </w:p>
+    <w:p>
+      <w:pPr>
+        <w:pStyle w:val="Normal"/>
+        <w:spacing w:before="0" w:after="0"/>
+        <w:rPr>
+          <w:b/>
+          <w:b/>
+          <w:color w:val="B7B7B7"/>
+        </w:rPr>
+      </w:pPr>
+      <w:r>
+        <w:rPr>
+          <w:rFonts w:eastAsia="Arial"/>
+          <w:b w:val="false"/>
+          <w:i w:val="false"/>
+          <w:caps w:val="false"/>
+          <w:smallCaps w:val="false"/>
+          <w:strike w:val="false"/>
+          <w:dstrike w:val="false"/>
+          <w:color w:val="000000"/>
+          <w:kern w:val="0"/>
+          <w:sz w:val="22"/>
+          <w:u w:val="none"/>
+          <w:lang w:val="en" w:eastAsia="hi-IN"/>
+        </w:rPr>
         <w:t>The second function of the lane assistance item is lane keeping assistance. When active, lane keeping assistance will automatically assist the driver in staying in their lane by applying a steering torque in order to stay in the vehicles current lane.</w:t>
       </w:r>
     </w:p>
@@ -2290,12 +2287,10 @@
           <w:b/>
           <w:color w:val="B7B7B7"/>
         </w:rPr>
-      </w:r>
-      <w:r>
         <mc:AlternateContent>
           <mc:Choice Requires="wps">
             <w:drawing>
-              <wp:anchor behindDoc="0" distT="0" distB="0" distL="0" distR="0" simplePos="0" locked="0" layoutInCell="1" allowOverlap="1" relativeHeight="5">
+              <wp:anchor behindDoc="0" distT="0" distB="0" distL="0" distR="0" simplePos="0" locked="0" layoutInCell="1" allowOverlap="1" relativeHeight="4">
                 <wp:simplePos x="0" y="0"/>
                 <wp:positionH relativeFrom="column">
                   <wp:posOffset>57150</wp:posOffset>
@@ -2303,21 +2298,33 @@
                 <wp:positionV relativeFrom="paragraph">
                   <wp:posOffset>15875</wp:posOffset>
                 </wp:positionV>
-                <wp:extent cx="5943600" cy="3653155"/>
+                <wp:extent cx="5944235" cy="3653790"/>
                 <wp:effectExtent l="0" t="0" r="0" b="0"/>
                 <wp:wrapSquare wrapText="largest"/>
                 <wp:docPr id="4" name="Frame1"/>
                 <a:graphic xmlns:a="http://schemas.openxmlformats.org/drawingml/2006/main">
                   <a:graphicData uri="http://schemas.microsoft.com/office/word/2010/wordprocessingShape">
                     <wps:wsp>
-                      <wps:cNvSpPr txBox="1"/>
+                      <wps:cNvSpPr/>
                       <wps:spPr>
                         <a:xfrm>
                           <a:off x="0" y="0"/>
-                          <a:ext cx="5943600" cy="3653155"/>
+                          <a:ext cx="5943600" cy="3653280"/>
                         </a:xfrm>
-                        <a:prstGeom prst="rect"/>
+                        <a:prstGeom prst="rect">
+                          <a:avLst/>
+                        </a:prstGeom>
+                        <a:noFill/>
+                        <a:ln>
+                          <a:noFill/>
+                        </a:ln>
                       </wps:spPr>
+                      <wps:style>
+                        <a:lnRef idx="0"/>
+                        <a:fillRef idx="0"/>
+                        <a:effectRef idx="0"/>
+                        <a:fontRef idx="minor"/>
+                      </wps:style>
                       <wps:txbx>
                         <w:txbxContent>
                           <w:p>
@@ -2325,15 +2332,19 @@
                               <w:pStyle w:val="Caption"/>
                               <w:suppressLineNumbers/>
                               <w:spacing w:before="120" w:after="120"/>
-                              <w:rPr/>
+                              <w:rPr>
+                                <w:color w:val="000000"/>
+                              </w:rPr>
                             </w:pPr>
                             <w:r>
-                              <w:rPr/>
+                              <w:rPr>
+                                <w:color w:val="000000"/>
+                              </w:rPr>
                               <w:drawing>
                                 <wp:inline distT="0" distB="0" distL="0" distR="0">
                                   <wp:extent cx="5943600" cy="3343275"/>
                                   <wp:effectExtent l="0" t="0" r="0" b="0"/>
-                                  <wp:docPr id="5" name="Image1" descr=""/>
+                                  <wp:docPr id="6" name="Image1" descr=""/>
                                   <wp:cNvGraphicFramePr>
                                     <a:graphicFrameLocks xmlns:a="http://schemas.openxmlformats.org/drawingml/2006/main" noChangeAspect="1"/>
                                   </wp:cNvGraphicFramePr>
@@ -2341,7 +2352,7 @@
                                     <a:graphicData uri="http://schemas.openxmlformats.org/drawingml/2006/picture">
                                       <pic:pic xmlns:pic="http://schemas.openxmlformats.org/drawingml/2006/picture">
                                         <pic:nvPicPr>
-                                          <pic:cNvPr id="5" name="Image1" descr=""/>
+                                          <pic:cNvPr id="6" name="Image1" descr=""/>
                                           <pic:cNvPicPr>
                                             <a:picLocks noChangeAspect="1" noChangeArrowheads="1"/>
                                           </pic:cNvPicPr>
@@ -2370,17 +2381,20 @@
                             <w:r>
                               <w:rPr>
                                 <w:vanish/>
+                                <w:color w:val="000000"/>
                               </w:rPr>
                               <w:br/>
                             </w:r>
                             <w:r>
-                              <w:rPr/>
+                              <w:rPr>
+                                <w:color w:val="000000"/>
+                              </w:rPr>
                               <w:t>Figure 1.1: Lane assistance item boundary</w:t>
                             </w:r>
                           </w:p>
                         </w:txbxContent>
                       </wps:txbx>
-                      <wps:bodyPr anchor="t" lIns="0" tIns="0" rIns="0" bIns="0">
+                      <wps:bodyPr lIns="0" rIns="0" tIns="0" bIns="0">
                         <a:noAutofit/>
                       </wps:bodyPr>
                     </wps:wsp>
@@ -2391,23 +2405,30 @@
           </mc:Choice>
           <mc:Fallback>
             <w:pict>
-              <v:rect style="position:absolute;rotation:0;width:468pt;height:287.65pt;mso-wrap-distance-left:0pt;mso-wrap-distance-right:0pt;mso-wrap-distance-top:0pt;mso-wrap-distance-bottom:0pt;margin-top:1.25pt;mso-position-vertical-relative:text;margin-left:4.5pt;mso-position-horizontal-relative:text">
-                <v:textbox inset="0in,0in,0in,0in">
+              <v:rect id="shape_0" ID="Frame1" stroked="f" style="position:absolute;margin-left:4.5pt;margin-top:1.25pt;width:467.95pt;height:287.6pt">
+                <w10:wrap type="square"/>
+                <v:fill o:detectmouseclick="t" on="false"/>
+                <v:stroke color="#3465a4" joinstyle="round" endcap="flat"/>
+                <v:textbox>
                   <w:txbxContent>
                     <w:p>
                       <w:pPr>
                         <w:pStyle w:val="Caption"/>
                         <w:suppressLineNumbers/>
                         <w:spacing w:before="120" w:after="120"/>
-                        <w:rPr/>
+                        <w:rPr>
+                          <w:color w:val="000000"/>
+                        </w:rPr>
                       </w:pPr>
                       <w:r>
-                        <w:rPr/>
+                        <w:rPr>
+                          <w:color w:val="000000"/>
+                        </w:rPr>
                         <w:drawing>
                           <wp:inline distT="0" distB="0" distL="0" distR="0">
                             <wp:extent cx="5943600" cy="3343275"/>
                             <wp:effectExtent l="0" t="0" r="0" b="0"/>
-                            <wp:docPr id="6" name="Image1" descr=""/>
+                            <wp:docPr id="7" name="Image1" descr=""/>
                             <wp:cNvGraphicFramePr>
                               <a:graphicFrameLocks xmlns:a="http://schemas.openxmlformats.org/drawingml/2006/main" noChangeAspect="1"/>
                             </wp:cNvGraphicFramePr>
@@ -2415,7 +2436,7 @@
                               <a:graphicData uri="http://schemas.openxmlformats.org/drawingml/2006/picture">
                                 <pic:pic xmlns:pic="http://schemas.openxmlformats.org/drawingml/2006/picture">
                                   <pic:nvPicPr>
-                                    <pic:cNvPr id="6" name="Image1" descr=""/>
+                                    <pic:cNvPr id="7" name="Image1" descr=""/>
                                     <pic:cNvPicPr>
                                       <a:picLocks noChangeAspect="1" noChangeArrowheads="1"/>
                                     </pic:cNvPicPr>
@@ -2444,17 +2465,19 @@
                       <w:r>
                         <w:rPr>
                           <w:vanish/>
+                          <w:color w:val="000000"/>
                         </w:rPr>
                         <w:br/>
                       </w:r>
                       <w:r>
-                        <w:rPr/>
+                        <w:rPr>
+                          <w:color w:val="000000"/>
+                        </w:rPr>
                         <w:t>Figure 1.1: Lane assistance item boundary</w:t>
                       </w:r>
                     </w:p>
                   </w:txbxContent>
                 </v:textbox>
-                <w10:wrap type="square" side="largest"/>
               </v:rect>
             </w:pict>
           </mc:Fallback>
@@ -2514,24 +2537,7 @@
           <w:u w:val="none"/>
           <w:lang w:val="en" w:eastAsia="hi-IN"/>
         </w:rPr>
-        <w:t>Th</w:t>
-      </w:r>
-      <w:r>
-        <w:rPr>
-          <w:rFonts w:eastAsia="Arial"/>
-          <w:b w:val="false"/>
-          <w:i w:val="false"/>
-          <w:caps w:val="false"/>
-          <w:smallCaps w:val="false"/>
-          <w:strike w:val="false"/>
-          <w:dstrike w:val="false"/>
-          <w:color w:val="000000"/>
-          <w:kern w:val="0"/>
-          <w:sz w:val="22"/>
-          <w:u w:val="none"/>
-          <w:lang w:val="en" w:eastAsia="hi-IN"/>
-        </w:rPr>
-        <w:t>e lane assistance item contains three subsystems: the camera subsystem, the electronic power steering subsystem, and the car display subsystem. The three subsystems are each involved in lane departure warning and lane keeping assistance.</w:t>
+        <w:t>The lane assistance item contains three subsystems: the camera subsystem, the electronic power steering subsystem, and the car display subsystem. The three subsystems are each involved in lane departure warning and lane keeping assistance.</w:t>
       </w:r>
     </w:p>
     <w:p>
@@ -2557,23 +2563,6 @@
       </w:pPr>
       <w:r>
         <w:rPr>
-          <w:b/>
-          <w:color w:val="B7B7B7"/>
-        </w:rPr>
-      </w:r>
-    </w:p>
-    <w:p>
-      <w:pPr>
-        <w:pStyle w:val="Normal"/>
-        <w:spacing w:before="0" w:after="0"/>
-        <w:rPr>
-          <w:b/>
-          <w:b/>
-          <w:color w:val="B7B7B7"/>
-        </w:rPr>
-      </w:pPr>
-      <w:r>
-        <w:rPr>
           <w:rFonts w:eastAsia="Arial"/>
           <w:b w:val="false"/>
           <w:i w:val="false"/>
@@ -2587,105 +2576,14 @@
           <w:u w:val="none"/>
           <w:lang w:val="en" w:eastAsia="hi-IN"/>
         </w:rPr>
-        <w:t>Subsystem name: C</w:t>
-      </w:r>
-      <w:r>
+      </w:r>
+    </w:p>
+    <w:p>
+      <w:pPr>
+        <w:pStyle w:val="Normal"/>
+        <w:spacing w:before="0" w:after="0"/>
         <w:rPr>
           <w:rFonts w:eastAsia="Arial"/>
-          <w:b w:val="false"/>
-          <w:i w:val="false"/>
-          <w:caps w:val="false"/>
-          <w:smallCaps w:val="false"/>
-          <w:strike w:val="false"/>
-          <w:dstrike w:val="false"/>
-          <w:color w:val="000000"/>
-          <w:kern w:val="0"/>
-          <w:sz w:val="22"/>
-          <w:u w:val="none"/>
-          <w:lang w:val="en" w:eastAsia="hi-IN"/>
-        </w:rPr>
-        <w:t>amera subsystem</w:t>
-      </w:r>
-    </w:p>
-    <w:p>
-      <w:pPr>
-        <w:pStyle w:val="Normal"/>
-        <w:spacing w:before="0" w:after="0"/>
-        <w:rPr>
-          <w:b/>
-          <w:b/>
-          <w:color w:val="B7B7B7"/>
-        </w:rPr>
-      </w:pPr>
-      <w:r>
-        <w:rPr>
-          <w:rFonts w:eastAsia="Arial"/>
-          <w:b w:val="false"/>
-          <w:i w:val="false"/>
-          <w:caps w:val="false"/>
-          <w:smallCaps w:val="false"/>
-          <w:strike w:val="false"/>
-          <w:dstrike w:val="false"/>
-          <w:color w:val="000000"/>
-          <w:kern w:val="0"/>
-          <w:sz w:val="22"/>
-          <w:u w:val="none"/>
-          <w:lang w:val="en" w:eastAsia="hi-IN"/>
-        </w:rPr>
-        <w:t xml:space="preserve">Purpose: </w:t>
-      </w:r>
-      <w:r>
-        <w:rPr>
-          <w:rFonts w:eastAsia="Arial"/>
-          <w:b w:val="false"/>
-          <w:i w:val="false"/>
-          <w:caps w:val="false"/>
-          <w:smallCaps w:val="false"/>
-          <w:strike w:val="false"/>
-          <w:dstrike w:val="false"/>
-          <w:color w:val="000000"/>
-          <w:kern w:val="0"/>
-          <w:sz w:val="22"/>
-          <w:u w:val="none"/>
-          <w:lang w:val="en" w:eastAsia="hi-IN"/>
-        </w:rPr>
-        <w:t xml:space="preserve">responsible for detecting lane lines and determining when the vehicle leaves the lane by mistake. </w:t>
-      </w:r>
-    </w:p>
-    <w:p>
-      <w:pPr>
-        <w:pStyle w:val="Normal"/>
-        <w:spacing w:before="0" w:after="0"/>
-        <w:rPr>
-          <w:b/>
-          <w:b/>
-          <w:color w:val="B7B7B7"/>
-        </w:rPr>
-      </w:pPr>
-      <w:r>
-        <w:rPr>
-          <w:rFonts w:eastAsia="Arial"/>
-          <w:b w:val="false"/>
-          <w:i w:val="false"/>
-          <w:caps w:val="false"/>
-          <w:smallCaps w:val="false"/>
-          <w:strike w:val="false"/>
-          <w:dstrike w:val="false"/>
-          <w:color w:val="000000"/>
-          <w:kern w:val="0"/>
-          <w:sz w:val="22"/>
-          <w:u w:val="none"/>
-          <w:lang w:val="en" w:eastAsia="hi-IN"/>
-        </w:rPr>
-        <w:t>Components: The camera subsystem contains a camera sensor and a camera sensor ECU. Interface: The camera subsystem sends requests to the electronic power steering subsystem and the car display subsystem.</w:t>
-      </w:r>
-    </w:p>
-    <w:p>
-      <w:pPr>
-        <w:pStyle w:val="Normal"/>
-        <w:spacing w:before="0" w:after="0"/>
-        <w:rPr>
-          <w:rFonts w:ascii="Arial" w:hAnsi="Arial" w:eastAsia="Arial"/>
           <w:b w:val="false"/>
           <w:b w:val="false"/>
           <w:i w:val="false"/>
@@ -2703,23 +2601,6 @@
       </w:pPr>
       <w:r>
         <w:rPr>
-          <w:b/>
-          <w:color w:val="B7B7B7"/>
-        </w:rPr>
-      </w:r>
-    </w:p>
-    <w:p>
-      <w:pPr>
-        <w:pStyle w:val="Normal"/>
-        <w:spacing w:before="0" w:after="0"/>
-        <w:rPr>
-          <w:b/>
-          <w:b/>
-          <w:color w:val="B7B7B7"/>
-        </w:rPr>
-      </w:pPr>
-      <w:r>
-        <w:rPr>
           <w:rFonts w:eastAsia="Arial"/>
           <w:b w:val="false"/>
           <w:i w:val="false"/>
@@ -2733,795 +2614,6 @@
           <w:u w:val="none"/>
           <w:lang w:val="en" w:eastAsia="hi-IN"/>
         </w:rPr>
-        <w:t>Subsystem name: E</w:t>
-      </w:r>
-      <w:r>
-        <w:rPr>
-          <w:rFonts w:eastAsia="Arial"/>
-          <w:b w:val="false"/>
-          <w:i w:val="false"/>
-          <w:caps w:val="false"/>
-          <w:smallCaps w:val="false"/>
-          <w:strike w:val="false"/>
-          <w:dstrike w:val="false"/>
-          <w:color w:val="000000"/>
-          <w:kern w:val="0"/>
-          <w:sz w:val="22"/>
-          <w:u w:val="none"/>
-          <w:lang w:val="en" w:eastAsia="hi-IN"/>
-        </w:rPr>
-        <w:t>lectronic power steering subsystem</w:t>
-      </w:r>
-    </w:p>
-    <w:p>
-      <w:pPr>
-        <w:pStyle w:val="Normal"/>
-        <w:spacing w:before="0" w:after="0"/>
-        <w:rPr>
-          <w:b/>
-          <w:b/>
-          <w:color w:val="B7B7B7"/>
-        </w:rPr>
-      </w:pPr>
-      <w:r>
-        <w:rPr>
-          <w:rFonts w:eastAsia="Arial"/>
-          <w:b w:val="false"/>
-          <w:i w:val="false"/>
-          <w:caps w:val="false"/>
-          <w:smallCaps w:val="false"/>
-          <w:strike w:val="false"/>
-          <w:dstrike w:val="false"/>
-          <w:color w:val="000000"/>
-          <w:kern w:val="0"/>
-          <w:sz w:val="22"/>
-          <w:u w:val="none"/>
-          <w:lang w:val="en" w:eastAsia="hi-IN"/>
-        </w:rPr>
-        <w:t xml:space="preserve">Purpose: </w:t>
-      </w:r>
-      <w:r>
-        <w:rPr>
-          <w:rFonts w:eastAsia="Arial"/>
-          <w:b w:val="false"/>
-          <w:i w:val="false"/>
-          <w:caps w:val="false"/>
-          <w:smallCaps w:val="false"/>
-          <w:strike w:val="false"/>
-          <w:dstrike w:val="false"/>
-          <w:color w:val="000000"/>
-          <w:kern w:val="0"/>
-          <w:sz w:val="22"/>
-          <w:u w:val="none"/>
-          <w:lang w:val="en" w:eastAsia="hi-IN"/>
-        </w:rPr>
-        <w:t xml:space="preserve">responsible for measuring the torque provided by the driver and then adding an appropriate amount of torque based on a lane assistance system torque request.  </w:t>
-      </w:r>
-    </w:p>
-    <w:p>
-      <w:pPr>
-        <w:pStyle w:val="Normal"/>
-        <w:spacing w:before="0" w:after="0"/>
-        <w:rPr>
-          <w:b/>
-          <w:b/>
-          <w:color w:val="B7B7B7"/>
-        </w:rPr>
-      </w:pPr>
-      <w:r>
-        <w:rPr>
-          <w:rFonts w:eastAsia="Arial"/>
-          <w:b w:val="false"/>
-          <w:i w:val="false"/>
-          <w:caps w:val="false"/>
-          <w:smallCaps w:val="false"/>
-          <w:strike w:val="false"/>
-          <w:dstrike w:val="false"/>
-          <w:color w:val="000000"/>
-          <w:kern w:val="0"/>
-          <w:sz w:val="22"/>
-          <w:u w:val="none"/>
-          <w:lang w:val="en" w:eastAsia="hi-IN"/>
-        </w:rPr>
-        <w:t>Components: The electronic power steering subsystem contains a driver steering torque sensor, an electronic power steering ECU, and a motor providing torque to the steering wheel.</w:t>
-      </w:r>
-    </w:p>
-    <w:p>
-      <w:pPr>
-        <w:pStyle w:val="Normal"/>
-        <w:spacing w:before="0" w:after="0"/>
-        <w:rPr>
-          <w:b/>
-          <w:b/>
-          <w:color w:val="B7B7B7"/>
-        </w:rPr>
-      </w:pPr>
-      <w:r>
-        <w:rPr>
-          <w:rFonts w:eastAsia="Arial"/>
-          <w:b w:val="false"/>
-          <w:i w:val="false"/>
-          <w:caps w:val="false"/>
-          <w:smallCaps w:val="false"/>
-          <w:strike w:val="false"/>
-          <w:dstrike w:val="false"/>
-          <w:color w:val="000000"/>
-          <w:kern w:val="0"/>
-          <w:sz w:val="22"/>
-          <w:u w:val="none"/>
-          <w:lang w:val="en" w:eastAsia="hi-IN"/>
-        </w:rPr>
-        <w:t>Interface:The electronic power steering subsystem receives requests from the camera subsystem. The electronic power steering subsystem receives requests from and sends requests to the steering system.</w:t>
-      </w:r>
-    </w:p>
-    <w:p>
-      <w:pPr>
-        <w:pStyle w:val="Normal"/>
-        <w:spacing w:before="0" w:after="0"/>
-        <w:rPr>
-          <w:rFonts w:ascii="Arial" w:hAnsi="Arial" w:eastAsia="Arial"/>
-          <w:b w:val="false"/>
-          <w:b w:val="false"/>
-          <w:i w:val="false"/>
-          <w:i w:val="false"/>
-          <w:caps w:val="false"/>
-          <w:smallCaps w:val="false"/>
-          <w:strike w:val="false"/>
-          <w:dstrike w:val="false"/>
-          <w:color w:val="000000"/>
-          <w:kern w:val="0"/>
-          <w:sz w:val="22"/>
-          <w:u w:val="none"/>
-          <w:lang w:val="en" w:eastAsia="hi-IN"/>
-        </w:rPr>
-      </w:pPr>
-      <w:r>
-        <w:rPr>
-          <w:b/>
-          <w:color w:val="B7B7B7"/>
-        </w:rPr>
-      </w:r>
-    </w:p>
-    <w:p>
-      <w:pPr>
-        <w:pStyle w:val="Normal"/>
-        <w:spacing w:before="0" w:after="0"/>
-        <w:rPr>
-          <w:b/>
-          <w:b/>
-          <w:color w:val="B7B7B7"/>
-        </w:rPr>
-      </w:pPr>
-      <w:r>
-        <w:rPr>
-          <w:rFonts w:eastAsia="Arial"/>
-          <w:b w:val="false"/>
-          <w:i w:val="false"/>
-          <w:caps w:val="false"/>
-          <w:smallCaps w:val="false"/>
-          <w:strike w:val="false"/>
-          <w:dstrike w:val="false"/>
-          <w:color w:val="000000"/>
-          <w:kern w:val="0"/>
-          <w:sz w:val="22"/>
-          <w:u w:val="none"/>
-          <w:lang w:val="en" w:eastAsia="hi-IN"/>
-        </w:rPr>
-        <w:t>Subsystem name: C</w:t>
-      </w:r>
-      <w:r>
-        <w:rPr>
-          <w:rFonts w:eastAsia="Arial"/>
-          <w:b w:val="false"/>
-          <w:i w:val="false"/>
-          <w:caps w:val="false"/>
-          <w:smallCaps w:val="false"/>
-          <w:strike w:val="false"/>
-          <w:dstrike w:val="false"/>
-          <w:color w:val="000000"/>
-          <w:kern w:val="0"/>
-          <w:sz w:val="22"/>
-          <w:u w:val="none"/>
-          <w:lang w:val="en" w:eastAsia="hi-IN"/>
-        </w:rPr>
-        <w:t>ar display subsystem</w:t>
-      </w:r>
-    </w:p>
-    <w:p>
-      <w:pPr>
-        <w:pStyle w:val="Normal"/>
-        <w:spacing w:before="0" w:after="0"/>
-        <w:rPr>
-          <w:b/>
-          <w:b/>
-          <w:color w:val="B7B7B7"/>
-        </w:rPr>
-      </w:pPr>
-      <w:r>
-        <w:rPr>
-          <w:rFonts w:eastAsia="Arial"/>
-          <w:b w:val="false"/>
-          <w:i w:val="false"/>
-          <w:caps w:val="false"/>
-          <w:smallCaps w:val="false"/>
-          <w:strike w:val="false"/>
-          <w:dstrike w:val="false"/>
-          <w:color w:val="000000"/>
-          <w:kern w:val="0"/>
-          <w:sz w:val="22"/>
-          <w:u w:val="none"/>
-          <w:lang w:val="en" w:eastAsia="hi-IN"/>
-        </w:rPr>
-        <w:t xml:space="preserve">Purpose: </w:t>
-      </w:r>
-      <w:r>
-        <w:rPr>
-          <w:rFonts w:eastAsia="Arial"/>
-          <w:b w:val="false"/>
-          <w:i w:val="false"/>
-          <w:caps w:val="false"/>
-          <w:smallCaps w:val="false"/>
-          <w:strike w:val="false"/>
-          <w:dstrike w:val="false"/>
-          <w:color w:val="000000"/>
-          <w:kern w:val="0"/>
-          <w:sz w:val="22"/>
-          <w:u w:val="none"/>
-          <w:lang w:val="en" w:eastAsia="hi-IN"/>
-        </w:rPr>
-        <w:t>responsible for displaying a warning light</w:t>
-      </w:r>
-      <w:r>
-        <w:rPr>
-          <w:rFonts w:eastAsia="Arial"/>
-          <w:b w:val="false"/>
-          <w:i w:val="false"/>
-          <w:caps w:val="false"/>
-          <w:smallCaps w:val="false"/>
-          <w:strike w:val="false"/>
-          <w:dstrike w:val="false"/>
-          <w:color w:val="000000"/>
-          <w:kern w:val="0"/>
-          <w:sz w:val="22"/>
-          <w:u w:val="none"/>
-          <w:lang w:val="en" w:eastAsia="hi-IN"/>
-        </w:rPr>
-        <w:t xml:space="preserve"> indicating the vehicle is departing its current lane</w:t>
-      </w:r>
-      <w:r>
-        <w:rPr>
-          <w:rFonts w:eastAsia="Arial"/>
-          <w:b w:val="false"/>
-          <w:i w:val="false"/>
-          <w:caps w:val="false"/>
-          <w:smallCaps w:val="false"/>
-          <w:strike w:val="false"/>
-          <w:dstrike w:val="false"/>
-          <w:color w:val="000000"/>
-          <w:kern w:val="0"/>
-          <w:sz w:val="22"/>
-          <w:u w:val="none"/>
-          <w:lang w:val="en" w:eastAsia="hi-IN"/>
-        </w:rPr>
-        <w:t xml:space="preserve"> when the camera subsystem request</w:t>
-      </w:r>
-      <w:r>
-        <w:rPr>
-          <w:rFonts w:eastAsia="Arial"/>
-          <w:b w:val="false"/>
-          <w:i w:val="false"/>
-          <w:caps w:val="false"/>
-          <w:smallCaps w:val="false"/>
-          <w:strike w:val="false"/>
-          <w:dstrike w:val="false"/>
-          <w:color w:val="000000"/>
-          <w:kern w:val="0"/>
-          <w:sz w:val="22"/>
-          <w:u w:val="none"/>
-          <w:lang w:val="en" w:eastAsia="hi-IN"/>
-        </w:rPr>
-        <w:t>s it.</w:t>
-      </w:r>
-    </w:p>
-    <w:p>
-      <w:pPr>
-        <w:pStyle w:val="Normal"/>
-        <w:spacing w:before="0" w:after="0"/>
-        <w:rPr>
-          <w:b/>
-          <w:b/>
-          <w:color w:val="B7B7B7"/>
-        </w:rPr>
-      </w:pPr>
-      <w:r>
-        <w:rPr>
-          <w:rFonts w:eastAsia="Arial"/>
-          <w:b w:val="false"/>
-          <w:i w:val="false"/>
-          <w:caps w:val="false"/>
-          <w:smallCaps w:val="false"/>
-          <w:strike w:val="false"/>
-          <w:dstrike w:val="false"/>
-          <w:color w:val="000000"/>
-          <w:kern w:val="0"/>
-          <w:sz w:val="22"/>
-          <w:u w:val="none"/>
-          <w:lang w:val="en" w:eastAsia="hi-IN"/>
-        </w:rPr>
-        <w:t>Components: The car display subsystem contains a car display ECU and a car display.</w:t>
-      </w:r>
-    </w:p>
-    <w:p>
-      <w:pPr>
-        <w:pStyle w:val="Normal"/>
-        <w:spacing w:before="0" w:after="0"/>
-        <w:rPr>
-          <w:b/>
-          <w:b/>
-          <w:color w:val="B7B7B7"/>
-        </w:rPr>
-      </w:pPr>
-      <w:r>
-        <w:rPr>
-          <w:rFonts w:eastAsia="Arial"/>
-          <w:b w:val="false"/>
-          <w:i w:val="false"/>
-          <w:caps w:val="false"/>
-          <w:smallCaps w:val="false"/>
-          <w:strike w:val="false"/>
-          <w:dstrike w:val="false"/>
-          <w:color w:val="000000"/>
-          <w:kern w:val="0"/>
-          <w:sz w:val="22"/>
-          <w:u w:val="none"/>
-          <w:lang w:val="en" w:eastAsia="hi-IN"/>
-        </w:rPr>
-        <w:t>Interface: The car display subsystem receives requests from the camera subsystem.</w:t>
-      </w:r>
-    </w:p>
-    <w:p>
-      <w:pPr>
-        <w:pStyle w:val="Normal"/>
-        <w:spacing w:before="0" w:after="0"/>
-        <w:rPr>
-          <w:rFonts w:ascii="Arial" w:hAnsi="Arial" w:eastAsia="Arial"/>
-          <w:b w:val="false"/>
-          <w:b w:val="false"/>
-          <w:i w:val="false"/>
-          <w:i w:val="false"/>
-          <w:caps w:val="false"/>
-          <w:smallCaps w:val="false"/>
-          <w:strike w:val="false"/>
-          <w:dstrike w:val="false"/>
-          <w:color w:val="000000"/>
-          <w:kern w:val="0"/>
-          <w:sz w:val="22"/>
-          <w:u w:val="none"/>
-          <w:lang w:val="en" w:eastAsia="hi-IN"/>
-        </w:rPr>
-      </w:pPr>
-      <w:r>
-        <w:rPr>
-          <w:b/>
-          <w:color w:val="B7B7B7"/>
-        </w:rPr>
-      </w:r>
-    </w:p>
-    <w:p>
-      <w:pPr>
-        <w:pStyle w:val="Normal"/>
-        <w:spacing w:before="0" w:after="0"/>
-        <w:rPr>
-          <w:b/>
-          <w:b/>
-          <w:color w:val="B7B7B7"/>
-        </w:rPr>
-      </w:pPr>
-      <w:r>
-        <w:rPr>
-          <w:rFonts w:eastAsia="Arial"/>
-          <w:b w:val="false"/>
-          <w:i w:val="false"/>
-          <w:caps w:val="false"/>
-          <w:smallCaps w:val="false"/>
-          <w:strike w:val="false"/>
-          <w:dstrike w:val="false"/>
-          <w:color w:val="000000"/>
-          <w:kern w:val="0"/>
-          <w:sz w:val="22"/>
-          <w:u w:val="none"/>
-          <w:lang w:val="en" w:eastAsia="hi-IN"/>
-        </w:rPr>
-        <w:t>Operation and Envrionmental Constraints</w:t>
-      </w:r>
-    </w:p>
-    <w:p>
-      <w:pPr>
-        <w:pStyle w:val="Normal"/>
-        <w:spacing w:before="0" w:after="0"/>
-        <w:rPr>
-          <w:b/>
-          <w:b/>
-          <w:color w:val="B7B7B7"/>
-        </w:rPr>
-      </w:pPr>
-      <w:r>
-        <w:rPr>
-          <w:rFonts w:eastAsia="Arial"/>
-          <w:b w:val="false"/>
-          <w:i w:val="false"/>
-          <w:caps w:val="false"/>
-          <w:smallCaps w:val="false"/>
-          <w:strike w:val="false"/>
-          <w:dstrike w:val="false"/>
-          <w:color w:val="000000"/>
-          <w:kern w:val="0"/>
-          <w:sz w:val="22"/>
-          <w:u w:val="none"/>
-          <w:lang w:val="en" w:eastAsia="hi-IN"/>
-        </w:rPr>
-        <w:t>TODO</w:t>
-      </w:r>
-    </w:p>
-    <w:p>
-      <w:pPr>
-        <w:pStyle w:val="Normal"/>
-        <w:spacing w:before="0" w:after="0"/>
-        <w:rPr>
-          <w:rFonts w:ascii="Arial" w:hAnsi="Arial" w:eastAsia="Arial"/>
-          <w:b w:val="false"/>
-          <w:b w:val="false"/>
-          <w:i w:val="false"/>
-          <w:i w:val="false"/>
-          <w:caps w:val="false"/>
-          <w:smallCaps w:val="false"/>
-          <w:strike w:val="false"/>
-          <w:dstrike w:val="false"/>
-          <w:color w:val="000000"/>
-          <w:kern w:val="0"/>
-          <w:sz w:val="22"/>
-          <w:u w:val="none"/>
-          <w:lang w:val="en" w:eastAsia="hi-IN"/>
-        </w:rPr>
-      </w:pPr>
-      <w:r>
-        <w:rPr>
-          <w:b/>
-          <w:color w:val="B7B7B7"/>
-        </w:rPr>
-      </w:r>
-    </w:p>
-    <w:p>
-      <w:pPr>
-        <w:pStyle w:val="Normal"/>
-        <w:spacing w:before="0" w:after="0"/>
-        <w:rPr>
-          <w:b/>
-          <w:b/>
-          <w:color w:val="B7B7B7"/>
-        </w:rPr>
-      </w:pPr>
-      <w:r>
-        <w:rPr>
-          <w:rFonts w:eastAsia="Arial"/>
-          <w:b w:val="false"/>
-          <w:i w:val="false"/>
-          <w:caps w:val="false"/>
-          <w:smallCaps w:val="false"/>
-          <w:strike w:val="false"/>
-          <w:dstrike w:val="false"/>
-          <w:color w:val="000000"/>
-          <w:kern w:val="0"/>
-          <w:sz w:val="22"/>
-          <w:u w:val="none"/>
-          <w:lang w:val="en" w:eastAsia="hi-IN"/>
-        </w:rPr>
-        <w:t>Legal requirements in US</w:t>
-      </w:r>
-    </w:p>
-    <w:p>
-      <w:pPr>
-        <w:pStyle w:val="Normal"/>
-        <w:spacing w:before="0" w:after="0"/>
-        <w:rPr>
-          <w:b/>
-          <w:b/>
-          <w:color w:val="B7B7B7"/>
-        </w:rPr>
-      </w:pPr>
-      <w:r>
-        <w:rPr>
-          <w:rFonts w:eastAsia="Arial"/>
-          <w:b w:val="false"/>
-          <w:i w:val="false"/>
-          <w:caps w:val="false"/>
-          <w:smallCaps w:val="false"/>
-          <w:strike w:val="false"/>
-          <w:dstrike w:val="false"/>
-          <w:color w:val="000000"/>
-          <w:kern w:val="0"/>
-          <w:sz w:val="22"/>
-          <w:u w:val="none"/>
-          <w:lang w:val="en" w:eastAsia="hi-IN"/>
-        </w:rPr>
-        <w:t>TODO</w:t>
-      </w:r>
-    </w:p>
-    <w:p>
-      <w:pPr>
-        <w:pStyle w:val="Normal"/>
-        <w:spacing w:before="0" w:after="0"/>
-        <w:rPr>
-          <w:rFonts w:ascii="Arial" w:hAnsi="Arial" w:eastAsia="Arial"/>
-          <w:b w:val="false"/>
-          <w:b w:val="false"/>
-          <w:i w:val="false"/>
-          <w:i w:val="false"/>
-          <w:caps w:val="false"/>
-          <w:smallCaps w:val="false"/>
-          <w:strike w:val="false"/>
-          <w:dstrike w:val="false"/>
-          <w:color w:val="000000"/>
-          <w:kern w:val="0"/>
-          <w:sz w:val="22"/>
-          <w:u w:val="none"/>
-          <w:lang w:val="en" w:eastAsia="hi-IN"/>
-        </w:rPr>
-      </w:pPr>
-      <w:r>
-        <w:rPr>
-          <w:b/>
-          <w:color w:val="B7B7B7"/>
-        </w:rPr>
-      </w:r>
-    </w:p>
-    <w:p>
-      <w:pPr>
-        <w:pStyle w:val="Normal"/>
-        <w:spacing w:before="0" w:after="0"/>
-        <w:rPr>
-          <w:b/>
-          <w:b/>
-          <w:color w:val="B7B7B7"/>
-        </w:rPr>
-      </w:pPr>
-      <w:r>
-        <w:rPr>
-          <w:rFonts w:eastAsia="Arial"/>
-          <w:b w:val="false"/>
-          <w:i w:val="false"/>
-          <w:caps w:val="false"/>
-          <w:smallCaps w:val="false"/>
-          <w:strike w:val="false"/>
-          <w:dstrike w:val="false"/>
-          <w:color w:val="000000"/>
-          <w:kern w:val="0"/>
-          <w:sz w:val="22"/>
-          <w:u w:val="none"/>
-          <w:lang w:val="en" w:eastAsia="hi-IN"/>
-        </w:rPr>
-        <w:t>National and International Standards</w:t>
-      </w:r>
-    </w:p>
-    <w:p>
-      <w:pPr>
-        <w:pStyle w:val="Normal"/>
-        <w:spacing w:before="0" w:after="0"/>
-        <w:rPr>
-          <w:b/>
-          <w:b/>
-          <w:color w:val="B7B7B7"/>
-        </w:rPr>
-      </w:pPr>
-      <w:r>
-        <w:rPr>
-          <w:rFonts w:eastAsia="Arial"/>
-          <w:b w:val="false"/>
-          <w:i w:val="false"/>
-          <w:caps w:val="false"/>
-          <w:smallCaps w:val="false"/>
-          <w:strike w:val="false"/>
-          <w:dstrike w:val="false"/>
-          <w:color w:val="000000"/>
-          <w:kern w:val="0"/>
-          <w:sz w:val="22"/>
-          <w:u w:val="none"/>
-          <w:lang w:val="en" w:eastAsia="hi-IN"/>
-        </w:rPr>
-        <w:t>TODO</w:t>
-      </w:r>
-    </w:p>
-    <w:p>
-      <w:pPr>
-        <w:pStyle w:val="Normal"/>
-        <w:spacing w:before="0" w:after="0"/>
-        <w:rPr>
-          <w:rFonts w:ascii="Arial" w:hAnsi="Arial" w:eastAsia="Arial"/>
-          <w:b w:val="false"/>
-          <w:b w:val="false"/>
-          <w:i w:val="false"/>
-          <w:i w:val="false"/>
-          <w:caps w:val="false"/>
-          <w:smallCaps w:val="false"/>
-          <w:strike w:val="false"/>
-          <w:dstrike w:val="false"/>
-          <w:color w:val="000000"/>
-          <w:kern w:val="0"/>
-          <w:sz w:val="22"/>
-          <w:u w:val="none"/>
-          <w:lang w:val="en" w:eastAsia="hi-IN"/>
-        </w:rPr>
-      </w:pPr>
-      <w:r>
-        <w:rPr>
-          <w:b/>
-          <w:color w:val="B7B7B7"/>
-        </w:rPr>
-      </w:r>
-    </w:p>
-    <w:p>
-      <w:pPr>
-        <w:pStyle w:val="Normal"/>
-        <w:spacing w:before="0" w:after="0"/>
-        <w:rPr>
-          <w:b/>
-          <w:b/>
-          <w:color w:val="B7B7B7"/>
-        </w:rPr>
-      </w:pPr>
-      <w:r>
-        <w:rPr>
-          <w:rFonts w:eastAsia="Arial"/>
-          <w:b w:val="false"/>
-          <w:i w:val="false"/>
-          <w:caps w:val="false"/>
-          <w:smallCaps w:val="false"/>
-          <w:strike w:val="false"/>
-          <w:dstrike w:val="false"/>
-          <w:color w:val="000000"/>
-          <w:kern w:val="0"/>
-          <w:sz w:val="22"/>
-          <w:u w:val="none"/>
-          <w:lang w:val="en" w:eastAsia="hi-IN"/>
-        </w:rPr>
-        <w:t>Records of previously known safety related incidents</w:t>
-      </w:r>
-    </w:p>
-    <w:p>
-      <w:pPr>
-        <w:pStyle w:val="Normal"/>
-        <w:spacing w:before="0" w:after="0"/>
-        <w:rPr/>
-      </w:pPr>
-      <w:r>
-        <w:rPr>
-          <w:rFonts w:eastAsia="Arial"/>
-          <w:b w:val="false"/>
-          <w:i w:val="false"/>
-          <w:caps w:val="false"/>
-          <w:smallCaps w:val="false"/>
-          <w:strike w:val="false"/>
-          <w:dstrike w:val="false"/>
-          <w:color w:val="000000"/>
-          <w:kern w:val="0"/>
-          <w:sz w:val="22"/>
-          <w:u w:val="none"/>
-          <w:lang w:val="en" w:eastAsia="hi-IN"/>
-        </w:rPr>
-        <w:t>TODO</w:t>
-      </w:r>
-    </w:p>
-    <w:p>
-      <w:pPr>
-        <w:pStyle w:val="Normal"/>
-        <w:spacing w:before="0" w:after="0"/>
-        <w:rPr/>
-      </w:pPr>
-      <w:r>
-        <w:rPr/>
-      </w:r>
-      <w:r>
-        <w:br w:type="page"/>
-      </w:r>
-    </w:p>
-    <w:p>
-      <w:pPr>
-        <w:pStyle w:val="Normal"/>
-        <w:spacing w:before="0" w:after="0"/>
-        <w:rPr/>
-      </w:pPr>
-      <w:r>
-        <w:rPr/>
-      </w:r>
-    </w:p>
-    <w:p>
-      <w:pPr>
-        <w:pStyle w:val="Heading1"/>
-        <w:spacing w:before="0" w:after="0"/>
-        <w:contextualSpacing/>
-        <w:rPr/>
-      </w:pPr>
-      <w:bookmarkStart w:id="19" w:name="_km1cu1hyl182"/>
-      <w:bookmarkEnd w:id="19"/>
-      <w:r>
-        <w:rPr/>
-        <w:t>Goals and Measures</w:t>
-      </w:r>
-    </w:p>
-    <w:p>
-      <w:pPr>
-        <w:pStyle w:val="Heading2"/>
-        <w:spacing w:before="0" w:after="0"/>
-        <w:contextualSpacing/>
-        <w:rPr/>
-      </w:pPr>
-      <w:bookmarkStart w:id="20" w:name="_ww7fqc274i9y"/>
-      <w:bookmarkEnd w:id="20"/>
-      <w:r>
-        <w:rPr/>
-        <w:t>Goals</w:t>
-      </w:r>
-    </w:p>
-    <w:p>
-      <w:pPr>
-        <w:pStyle w:val="Normal"/>
-        <w:spacing w:before="0" w:after="0"/>
-        <w:contextualSpacing/>
-        <w:rPr/>
-      </w:pPr>
-      <w:r>
-        <w:rPr/>
-      </w:r>
-    </w:p>
-    <w:p>
-      <w:pPr>
-        <w:pStyle w:val="Normal"/>
-        <w:spacing w:before="0" w:after="0"/>
-        <w:contextualSpacing/>
-        <w:rPr/>
-      </w:pPr>
-      <w:r>
-        <w:rPr/>
-        <w:t>The purpose of this project is to achieve functional safety for the lane keeping item.</w:t>
-      </w:r>
-    </w:p>
-    <w:p>
-      <w:pPr>
-        <w:pStyle w:val="Heading2"/>
-        <w:spacing w:before="0" w:after="0"/>
-        <w:contextualSpacing/>
-        <w:rPr/>
-      </w:pPr>
-      <w:r>
-        <w:rPr/>
-      </w:r>
-    </w:p>
-    <w:p>
-      <w:pPr>
-        <w:pStyle w:val="Heading2"/>
-        <w:spacing w:before="0" w:after="0"/>
-        <w:contextualSpacing/>
-        <w:rPr/>
-      </w:pPr>
-      <w:bookmarkStart w:id="21" w:name="_v2rbrzjrkt9b"/>
-      <w:bookmarkEnd w:id="21"/>
-      <w:r>
-        <w:rPr/>
-        <w:t>Measures</w:t>
-      </w:r>
-    </w:p>
-    <w:p>
-      <w:pPr>
-        <w:pStyle w:val="Normal"/>
-        <w:spacing w:before="0" w:after="0"/>
-        <w:rPr>
-          <w:b/>
-          <w:b/>
-          <w:color w:val="B7B7B7"/>
-        </w:rPr>
-      </w:pPr>
-      <w:r>
-        <w:rPr/>
       </w:r>
     </w:p>
     <w:tbl>
@@ -3547,15 +2639,16 @@
         <w:tblLook w:val="0600"/>
       </w:tblPr>
       <w:tblGrid>
-        <w:gridCol w:w="3749"/>
-        <w:gridCol w:w="2191"/>
-        <w:gridCol w:w="3330"/>
+        <w:gridCol w:w="1379"/>
+        <w:gridCol w:w="2404"/>
+        <w:gridCol w:w="2667"/>
+        <w:gridCol w:w="2820"/>
       </w:tblGrid>
       <w:tr>
         <w:trPr/>
         <w:tc>
           <w:tcPr>
-            <w:tcW w:w="3749" w:type="dxa"/>
+            <w:tcW w:w="1379" w:type="dxa"/>
             <w:tcBorders>
               <w:top w:val="single" w:sz="8" w:space="0" w:color="000000"/>
               <w:left w:val="single" w:sz="8" w:space="0" w:color="000000"/>
@@ -3575,13 +2668,13 @@
             </w:pPr>
             <w:r>
               <w:rPr/>
-              <w:t>Measures and Activities</w:t>
-            </w:r>
-          </w:p>
-        </w:tc>
-        <w:tc>
-          <w:tcPr>
-            <w:tcW w:w="2191" w:type="dxa"/>
+              <w:t>Subsystem Name</w:t>
+            </w:r>
+          </w:p>
+        </w:tc>
+        <w:tc>
+          <w:tcPr>
+            <w:tcW w:w="2404" w:type="dxa"/>
             <w:tcBorders>
               <w:top w:val="single" w:sz="8" w:space="0" w:color="000000"/>
               <w:left w:val="single" w:sz="8" w:space="0" w:color="000000"/>
@@ -3601,13 +2694,37 @@
             </w:pPr>
             <w:r>
               <w:rPr/>
-              <w:t>Responsibility</w:t>
-            </w:r>
-          </w:p>
-        </w:tc>
-        <w:tc>
-          <w:tcPr>
-            <w:tcW w:w="3330" w:type="dxa"/>
+              <w:t>Purpose</w:t>
+            </w:r>
+          </w:p>
+        </w:tc>
+        <w:tc>
+          <w:tcPr>
+            <w:tcW w:w="2667" w:type="dxa"/>
+            <w:tcBorders>
+              <w:top w:val="single" w:sz="8" w:space="0" w:color="000000"/>
+              <w:left w:val="single" w:sz="8" w:space="0" w:color="000000"/>
+              <w:bottom w:val="single" w:sz="8" w:space="0" w:color="000000"/>
+              <w:insideH w:val="single" w:sz="8" w:space="0" w:color="000000"/>
+            </w:tcBorders>
+            <w:shd w:fill="CCCCCC"/>
+          </w:tcPr>
+          <w:p>
+            <w:pPr>
+              <w:pStyle w:val="Normal"/>
+              <w:widowControl w:val="false"/>
+              <w:spacing w:lineRule="auto" w:line="240" w:before="0" w:after="0"/>
+              <w:rPr/>
+            </w:pPr>
+            <w:r>
+              <w:rPr/>
+              <w:t>Components</w:t>
+            </w:r>
+          </w:p>
+        </w:tc>
+        <w:tc>
+          <w:tcPr>
+            <w:tcW w:w="2820" w:type="dxa"/>
             <w:tcBorders>
               <w:top w:val="single" w:sz="8" w:space="0" w:color="000000"/>
               <w:left w:val="single" w:sz="8" w:space="0" w:color="000000"/>
@@ -3627,7 +2744,7 @@
             </w:pPr>
             <w:r>
               <w:rPr/>
-              <w:t>Timeline</w:t>
+              <w:t>Interface</w:t>
             </w:r>
           </w:p>
         </w:tc>
@@ -3638,7 +2755,7 @@
         </w:trPr>
         <w:tc>
           <w:tcPr>
-            <w:tcW w:w="3749" w:type="dxa"/>
+            <w:tcW w:w="1379" w:type="dxa"/>
             <w:tcBorders>
               <w:top w:val="single" w:sz="8" w:space="0" w:color="000000"/>
               <w:left w:val="single" w:sz="8" w:space="0" w:color="000000"/>
@@ -3657,14 +2774,27 @@
               <w:rPr/>
             </w:pPr>
             <w:r>
-              <w:rPr/>
-              <w:t>Follow safety processes</w:t>
-            </w:r>
-          </w:p>
-        </w:tc>
-        <w:tc>
-          <w:tcPr>
-            <w:tcW w:w="2191" w:type="dxa"/>
+              <w:rPr>
+                <w:rFonts w:eastAsia="Arial"/>
+                <w:b w:val="false"/>
+                <w:i w:val="false"/>
+                <w:caps w:val="false"/>
+                <w:smallCaps w:val="false"/>
+                <w:strike w:val="false"/>
+                <w:dstrike w:val="false"/>
+                <w:color w:val="000000"/>
+                <w:kern w:val="0"/>
+                <w:sz w:val="22"/>
+                <w:u w:val="none"/>
+                <w:lang w:val="en" w:eastAsia="hi-IN"/>
+              </w:rPr>
+              <w:t>Camera subsystem</w:t>
+            </w:r>
+          </w:p>
+        </w:tc>
+        <w:tc>
+          <w:tcPr>
+            <w:tcW w:w="2404" w:type="dxa"/>
             <w:tcBorders>
               <w:top w:val="single" w:sz="8" w:space="0" w:color="000000"/>
               <w:left w:val="single" w:sz="8" w:space="0" w:color="000000"/>
@@ -3683,14 +2813,64 @@
               <w:rPr/>
             </w:pPr>
             <w:r>
-              <w:rPr/>
-              <w:t>All Team Members</w:t>
-            </w:r>
-          </w:p>
-        </w:tc>
-        <w:tc>
-          <w:tcPr>
-            <w:tcW w:w="3330" w:type="dxa"/>
+              <w:rPr>
+                <w:rFonts w:eastAsia="Arial"/>
+                <w:b w:val="false"/>
+                <w:i w:val="false"/>
+                <w:caps w:val="false"/>
+                <w:smallCaps w:val="false"/>
+                <w:strike w:val="false"/>
+                <w:dstrike w:val="false"/>
+                <w:color w:val="000000"/>
+                <w:kern w:val="0"/>
+                <w:sz w:val="22"/>
+                <w:u w:val="none"/>
+                <w:lang w:val="en" w:eastAsia="hi-IN"/>
+              </w:rPr>
+              <w:t>responsible for detecting lane lines and determining when the vehicle leaves the lane by mistake</w:t>
+            </w:r>
+          </w:p>
+        </w:tc>
+        <w:tc>
+          <w:tcPr>
+            <w:tcW w:w="2667" w:type="dxa"/>
+            <w:tcBorders>
+              <w:top w:val="single" w:sz="8" w:space="0" w:color="000000"/>
+              <w:left w:val="single" w:sz="8" w:space="0" w:color="000000"/>
+              <w:bottom w:val="single" w:sz="8" w:space="0" w:color="000000"/>
+              <w:insideH w:val="single" w:sz="8" w:space="0" w:color="000000"/>
+            </w:tcBorders>
+            <w:shd w:fill="auto" w:val="clear"/>
+          </w:tcPr>
+          <w:p>
+            <w:pPr>
+              <w:pStyle w:val="Normal"/>
+              <w:widowControl w:val="false"/>
+              <w:spacing w:lineRule="auto" w:line="240" w:before="0" w:after="0"/>
+              <w:rPr/>
+            </w:pPr>
+            <w:r>
+              <w:rPr>
+                <w:rFonts w:eastAsia="Arial"/>
+                <w:b w:val="false"/>
+                <w:i w:val="false"/>
+                <w:caps w:val="false"/>
+                <w:smallCaps w:val="false"/>
+                <w:strike w:val="false"/>
+                <w:dstrike w:val="false"/>
+                <w:color w:val="000000"/>
+                <w:kern w:val="0"/>
+                <w:sz w:val="22"/>
+                <w:u w:val="none"/>
+                <w:lang w:val="en" w:eastAsia="hi-IN"/>
+              </w:rPr>
+              <w:t>The camera subsystem contains a camera sensor and a camera sensor ECU.</w:t>
+            </w:r>
+          </w:p>
+        </w:tc>
+        <w:tc>
+          <w:tcPr>
+            <w:tcW w:w="2820" w:type="dxa"/>
             <w:tcBorders>
               <w:top w:val="single" w:sz="8" w:space="0" w:color="000000"/>
               <w:left w:val="single" w:sz="8" w:space="0" w:color="000000"/>
@@ -3709,8 +2889,21 @@
               <w:rPr/>
             </w:pPr>
             <w:r>
-              <w:rPr/>
-              <w:t>Constantly</w:t>
+              <w:rPr>
+                <w:rFonts w:eastAsia="Arial"/>
+                <w:b w:val="false"/>
+                <w:i w:val="false"/>
+                <w:caps w:val="false"/>
+                <w:smallCaps w:val="false"/>
+                <w:strike w:val="false"/>
+                <w:dstrike w:val="false"/>
+                <w:color w:val="000000"/>
+                <w:kern w:val="0"/>
+                <w:sz w:val="22"/>
+                <w:u w:val="none"/>
+                <w:lang w:val="en" w:eastAsia="hi-IN"/>
+              </w:rPr>
+              <w:t>he camera subsystem sends requests to the electronic power steering subsystem and the car display subsystem.</w:t>
             </w:r>
           </w:p>
         </w:tc>
@@ -3721,7 +2914,7 @@
         </w:trPr>
         <w:tc>
           <w:tcPr>
-            <w:tcW w:w="3749" w:type="dxa"/>
+            <w:tcW w:w="1379" w:type="dxa"/>
             <w:tcBorders>
               <w:top w:val="single" w:sz="8" w:space="0" w:color="000000"/>
               <w:left w:val="single" w:sz="8" w:space="0" w:color="000000"/>
@@ -3736,18 +2929,31 @@
             <w:pPr>
               <w:pStyle w:val="Normal"/>
               <w:widowControl w:val="false"/>
-              <w:spacing w:lineRule="auto" w:line="276" w:before="60" w:after="60"/>
-              <w:rPr/>
-            </w:pPr>
-            <w:r>
-              <w:rPr/>
-              <w:t>Create and sustain a safety culture</w:t>
-            </w:r>
-          </w:p>
-        </w:tc>
-        <w:tc>
-          <w:tcPr>
-            <w:tcW w:w="2191" w:type="dxa"/>
+              <w:spacing w:lineRule="auto" w:line="276" w:before="0" w:after="0"/>
+              <w:rPr/>
+            </w:pPr>
+            <w:r>
+              <w:rPr>
+                <w:rFonts w:eastAsia="Arial"/>
+                <w:b w:val="false"/>
+                <w:i w:val="false"/>
+                <w:caps w:val="false"/>
+                <w:smallCaps w:val="false"/>
+                <w:strike w:val="false"/>
+                <w:dstrike w:val="false"/>
+                <w:color w:val="000000"/>
+                <w:kern w:val="0"/>
+                <w:sz w:val="22"/>
+                <w:u w:val="none"/>
+                <w:lang w:val="en" w:eastAsia="hi-IN"/>
+              </w:rPr>
+              <w:t>Electronic power steering subsystem</w:t>
+            </w:r>
+          </w:p>
+        </w:tc>
+        <w:tc>
+          <w:tcPr>
+            <w:tcW w:w="2404" w:type="dxa"/>
             <w:tcBorders>
               <w:top w:val="single" w:sz="8" w:space="0" w:color="000000"/>
               <w:left w:val="single" w:sz="8" w:space="0" w:color="000000"/>
@@ -3766,14 +2972,80 @@
               <w:rPr/>
             </w:pPr>
             <w:r>
-              <w:rPr/>
-              <w:t>All Team Members</w:t>
-            </w:r>
-          </w:p>
-        </w:tc>
-        <w:tc>
-          <w:tcPr>
-            <w:tcW w:w="3330" w:type="dxa"/>
+              <w:rPr>
+                <w:rFonts w:eastAsia="Arial"/>
+                <w:b w:val="false"/>
+                <w:i w:val="false"/>
+                <w:caps w:val="false"/>
+                <w:smallCaps w:val="false"/>
+                <w:strike w:val="false"/>
+                <w:dstrike w:val="false"/>
+                <w:color w:val="000000"/>
+                <w:kern w:val="0"/>
+                <w:sz w:val="22"/>
+                <w:u w:val="none"/>
+                <w:lang w:val="en" w:eastAsia="hi-IN"/>
+              </w:rPr>
+              <w:t>R</w:t>
+            </w:r>
+            <w:r>
+              <w:rPr>
+                <w:rFonts w:eastAsia="Arial"/>
+                <w:b w:val="false"/>
+                <w:i w:val="false"/>
+                <w:caps w:val="false"/>
+                <w:smallCaps w:val="false"/>
+                <w:strike w:val="false"/>
+                <w:dstrike w:val="false"/>
+                <w:color w:val="000000"/>
+                <w:kern w:val="0"/>
+                <w:sz w:val="22"/>
+                <w:u w:val="none"/>
+                <w:lang w:val="en" w:eastAsia="hi-IN"/>
+              </w:rPr>
+              <w:t>esponsible for measuring the torque provided by the driver and then adding an appropriate amount of torque based on a lane assistance system torque request.</w:t>
+            </w:r>
+          </w:p>
+        </w:tc>
+        <w:tc>
+          <w:tcPr>
+            <w:tcW w:w="2667" w:type="dxa"/>
+            <w:tcBorders>
+              <w:top w:val="single" w:sz="8" w:space="0" w:color="000000"/>
+              <w:left w:val="single" w:sz="8" w:space="0" w:color="000000"/>
+              <w:bottom w:val="single" w:sz="8" w:space="0" w:color="000000"/>
+              <w:insideH w:val="single" w:sz="8" w:space="0" w:color="000000"/>
+            </w:tcBorders>
+            <w:shd w:fill="auto" w:val="clear"/>
+          </w:tcPr>
+          <w:p>
+            <w:pPr>
+              <w:pStyle w:val="Normal"/>
+              <w:spacing w:before="0" w:after="0"/>
+              <w:rPr/>
+            </w:pPr>
+            <w:r>
+              <w:rPr>
+                <w:rFonts w:eastAsia="Arial"/>
+                <w:b w:val="false"/>
+                <w:i w:val="false"/>
+                <w:caps w:val="false"/>
+                <w:smallCaps w:val="false"/>
+                <w:strike w:val="false"/>
+                <w:dstrike w:val="false"/>
+                <w:color w:val="000000"/>
+                <w:kern w:val="0"/>
+                <w:sz w:val="22"/>
+                <w:u w:val="none"/>
+                <w:lang w:val="en" w:eastAsia="hi-IN"/>
+              </w:rPr>
+              <w:t>The electronic power steering subsystem contains a driver steering torque sensor, an electronic power steering ECU, and a motor providing torque to the steering wheel.</w:t>
+            </w:r>
+          </w:p>
+        </w:tc>
+        <w:tc>
+          <w:tcPr>
+            <w:tcW w:w="2820" w:type="dxa"/>
             <w:tcBorders>
               <w:top w:val="single" w:sz="8" w:space="0" w:color="000000"/>
               <w:left w:val="single" w:sz="8" w:space="0" w:color="000000"/>
@@ -3792,8 +3064,21 @@
               <w:rPr/>
             </w:pPr>
             <w:r>
-              <w:rPr/>
-              <w:t>Constantly</w:t>
+              <w:rPr>
+                <w:rFonts w:eastAsia="Arial"/>
+                <w:b w:val="false"/>
+                <w:i w:val="false"/>
+                <w:caps w:val="false"/>
+                <w:smallCaps w:val="false"/>
+                <w:strike w:val="false"/>
+                <w:dstrike w:val="false"/>
+                <w:color w:val="000000"/>
+                <w:kern w:val="0"/>
+                <w:sz w:val="22"/>
+                <w:u w:val="none"/>
+                <w:lang w:val="en" w:eastAsia="hi-IN"/>
+              </w:rPr>
+              <w:t>The electronic power steering subsystem receives requests from the camera subsystem. The electronic power steering subsystem receives requests from and sends requests to the steering system.</w:t>
             </w:r>
           </w:p>
         </w:tc>
@@ -3804,7 +3089,7 @@
         </w:trPr>
         <w:tc>
           <w:tcPr>
-            <w:tcW w:w="3749" w:type="dxa"/>
+            <w:tcW w:w="1379" w:type="dxa"/>
             <w:tcBorders>
               <w:top w:val="single" w:sz="8" w:space="0" w:color="000000"/>
               <w:left w:val="single" w:sz="8" w:space="0" w:color="000000"/>
@@ -3823,14 +3108,27 @@
               <w:rPr/>
             </w:pPr>
             <w:r>
-              <w:rPr/>
-              <w:t>Coordinate and document the planned safety activities</w:t>
-            </w:r>
-          </w:p>
-        </w:tc>
-        <w:tc>
-          <w:tcPr>
-            <w:tcW w:w="2191" w:type="dxa"/>
+              <w:rPr>
+                <w:rFonts w:eastAsia="Arial"/>
+                <w:b w:val="false"/>
+                <w:i w:val="false"/>
+                <w:caps w:val="false"/>
+                <w:smallCaps w:val="false"/>
+                <w:strike w:val="false"/>
+                <w:dstrike w:val="false"/>
+                <w:color w:val="000000"/>
+                <w:kern w:val="0"/>
+                <w:sz w:val="22"/>
+                <w:u w:val="none"/>
+                <w:lang w:val="en" w:eastAsia="hi-IN"/>
+              </w:rPr>
+              <w:t>Car display subsystem</w:t>
+            </w:r>
+          </w:p>
+        </w:tc>
+        <w:tc>
+          <w:tcPr>
+            <w:tcW w:w="2404" w:type="dxa"/>
             <w:tcBorders>
               <w:top w:val="single" w:sz="8" w:space="0" w:color="000000"/>
               <w:left w:val="single" w:sz="8" w:space="0" w:color="000000"/>
@@ -3849,14 +3147,80 @@
               <w:rPr/>
             </w:pPr>
             <w:r>
-              <w:rPr/>
-              <w:t>Safety Manager</w:t>
-            </w:r>
-          </w:p>
-        </w:tc>
-        <w:tc>
-          <w:tcPr>
-            <w:tcW w:w="3330" w:type="dxa"/>
+              <w:rPr>
+                <w:rFonts w:eastAsia="Arial"/>
+                <w:b w:val="false"/>
+                <w:i w:val="false"/>
+                <w:caps w:val="false"/>
+                <w:smallCaps w:val="false"/>
+                <w:strike w:val="false"/>
+                <w:dstrike w:val="false"/>
+                <w:color w:val="000000"/>
+                <w:kern w:val="0"/>
+                <w:sz w:val="22"/>
+                <w:u w:val="none"/>
+                <w:lang w:val="en" w:eastAsia="hi-IN"/>
+              </w:rPr>
+              <w:t>R</w:t>
+            </w:r>
+            <w:r>
+              <w:rPr>
+                <w:rFonts w:eastAsia="Arial"/>
+                <w:b w:val="false"/>
+                <w:i w:val="false"/>
+                <w:caps w:val="false"/>
+                <w:smallCaps w:val="false"/>
+                <w:strike w:val="false"/>
+                <w:dstrike w:val="false"/>
+                <w:color w:val="000000"/>
+                <w:kern w:val="0"/>
+                <w:sz w:val="22"/>
+                <w:u w:val="none"/>
+                <w:lang w:val="en" w:eastAsia="hi-IN"/>
+              </w:rPr>
+              <w:t>esponsible for displaying a warning light indicating the vehicle is departing its current lane when the camera subsystem requests it.</w:t>
+            </w:r>
+          </w:p>
+        </w:tc>
+        <w:tc>
+          <w:tcPr>
+            <w:tcW w:w="2667" w:type="dxa"/>
+            <w:tcBorders>
+              <w:top w:val="single" w:sz="8" w:space="0" w:color="000000"/>
+              <w:left w:val="single" w:sz="8" w:space="0" w:color="000000"/>
+              <w:bottom w:val="single" w:sz="8" w:space="0" w:color="000000"/>
+              <w:insideH w:val="single" w:sz="8" w:space="0" w:color="000000"/>
+            </w:tcBorders>
+            <w:shd w:fill="auto" w:val="clear"/>
+          </w:tcPr>
+          <w:p>
+            <w:pPr>
+              <w:pStyle w:val="Normal"/>
+              <w:spacing w:before="0" w:after="0"/>
+              <w:rPr/>
+            </w:pPr>
+            <w:r>
+              <w:rPr>
+                <w:rFonts w:eastAsia="Arial"/>
+                <w:b w:val="false"/>
+                <w:i w:val="false"/>
+                <w:caps w:val="false"/>
+                <w:smallCaps w:val="false"/>
+                <w:strike w:val="false"/>
+                <w:dstrike w:val="false"/>
+                <w:color w:val="000000"/>
+                <w:kern w:val="0"/>
+                <w:sz w:val="22"/>
+                <w:u w:val="none"/>
+                <w:lang w:val="en" w:eastAsia="hi-IN"/>
+              </w:rPr>
+              <w:t>The car display subsystem contains a car display ECU and a car display.</w:t>
+            </w:r>
+          </w:p>
+        </w:tc>
+        <w:tc>
+          <w:tcPr>
+            <w:tcW w:w="2820" w:type="dxa"/>
             <w:tcBorders>
               <w:top w:val="single" w:sz="8" w:space="0" w:color="000000"/>
               <w:left w:val="single" w:sz="8" w:space="0" w:color="000000"/>
@@ -3875,506 +3239,21 @@
               <w:rPr/>
             </w:pPr>
             <w:r>
-              <w:rPr/>
-              <w:t>Constantly</w:t>
-            </w:r>
-          </w:p>
-        </w:tc>
-      </w:tr>
-      <w:tr>
-        <w:trPr>
-          <w:trHeight w:val="420" w:hRule="atLeast"/>
-        </w:trPr>
-        <w:tc>
-          <w:tcPr>
-            <w:tcW w:w="3749" w:type="dxa"/>
-            <w:tcBorders>
-              <w:top w:val="single" w:sz="8" w:space="0" w:color="000000"/>
-              <w:left w:val="single" w:sz="8" w:space="0" w:color="000000"/>
-              <w:bottom w:val="single" w:sz="8" w:space="0" w:color="000000"/>
-              <w:right w:val="single" w:sz="8" w:space="0" w:color="000000"/>
-              <w:insideH w:val="single" w:sz="8" w:space="0" w:color="000000"/>
-              <w:insideV w:val="single" w:sz="8" w:space="0" w:color="000000"/>
-            </w:tcBorders>
-            <w:shd w:fill="auto" w:val="clear"/>
-          </w:tcPr>
-          <w:p>
-            <w:pPr>
-              <w:pStyle w:val="Normal"/>
-              <w:widowControl w:val="false"/>
-              <w:spacing w:lineRule="auto" w:line="276" w:before="60" w:after="60"/>
-              <w:rPr/>
-            </w:pPr>
-            <w:r>
-              <w:rPr/>
-              <w:t>Allocate resources with adequate functional safety competency</w:t>
-            </w:r>
-          </w:p>
-        </w:tc>
-        <w:tc>
-          <w:tcPr>
-            <w:tcW w:w="2191" w:type="dxa"/>
-            <w:tcBorders>
-              <w:top w:val="single" w:sz="8" w:space="0" w:color="000000"/>
-              <w:left w:val="single" w:sz="8" w:space="0" w:color="000000"/>
-              <w:bottom w:val="single" w:sz="8" w:space="0" w:color="000000"/>
-              <w:right w:val="single" w:sz="8" w:space="0" w:color="000000"/>
-              <w:insideH w:val="single" w:sz="8" w:space="0" w:color="000000"/>
-              <w:insideV w:val="single" w:sz="8" w:space="0" w:color="000000"/>
-            </w:tcBorders>
-            <w:shd w:fill="auto" w:val="clear"/>
-          </w:tcPr>
-          <w:p>
-            <w:pPr>
-              <w:pStyle w:val="Normal"/>
-              <w:widowControl w:val="false"/>
-              <w:spacing w:lineRule="auto" w:line="240" w:before="0" w:after="0"/>
-              <w:rPr/>
-            </w:pPr>
-            <w:r>
-              <w:rPr/>
-              <w:t>Project Manager</w:t>
-            </w:r>
-          </w:p>
-        </w:tc>
-        <w:tc>
-          <w:tcPr>
-            <w:tcW w:w="3330" w:type="dxa"/>
-            <w:tcBorders>
-              <w:top w:val="single" w:sz="8" w:space="0" w:color="000000"/>
-              <w:left w:val="single" w:sz="8" w:space="0" w:color="000000"/>
-              <w:bottom w:val="single" w:sz="8" w:space="0" w:color="000000"/>
-              <w:right w:val="single" w:sz="8" w:space="0" w:color="000000"/>
-              <w:insideH w:val="single" w:sz="8" w:space="0" w:color="000000"/>
-              <w:insideV w:val="single" w:sz="8" w:space="0" w:color="000000"/>
-            </w:tcBorders>
-            <w:shd w:fill="auto" w:val="clear"/>
-          </w:tcPr>
-          <w:p>
-            <w:pPr>
-              <w:pStyle w:val="Normal"/>
-              <w:widowControl w:val="false"/>
-              <w:spacing w:lineRule="auto" w:line="240" w:before="0" w:after="0"/>
-              <w:rPr/>
-            </w:pPr>
-            <w:r>
-              <w:rPr/>
-              <w:t>Within 2 weeks of start of project</w:t>
-            </w:r>
-          </w:p>
-        </w:tc>
-      </w:tr>
-      <w:tr>
-        <w:trPr>
-          <w:trHeight w:val="420" w:hRule="atLeast"/>
-        </w:trPr>
-        <w:tc>
-          <w:tcPr>
-            <w:tcW w:w="3749" w:type="dxa"/>
-            <w:tcBorders>
-              <w:top w:val="single" w:sz="8" w:space="0" w:color="000000"/>
-              <w:left w:val="single" w:sz="8" w:space="0" w:color="000000"/>
-              <w:bottom w:val="single" w:sz="8" w:space="0" w:color="000000"/>
-              <w:right w:val="single" w:sz="8" w:space="0" w:color="000000"/>
-              <w:insideH w:val="single" w:sz="8" w:space="0" w:color="000000"/>
-              <w:insideV w:val="single" w:sz="8" w:space="0" w:color="000000"/>
-            </w:tcBorders>
-            <w:shd w:fill="auto" w:val="clear"/>
-          </w:tcPr>
-          <w:p>
-            <w:pPr>
-              <w:pStyle w:val="Normal"/>
-              <w:widowControl w:val="false"/>
-              <w:spacing w:lineRule="auto" w:line="240" w:before="0" w:after="0"/>
-              <w:rPr/>
-            </w:pPr>
-            <w:r>
-              <w:rPr/>
-              <w:t>Tailor the safety lifecycle</w:t>
-            </w:r>
-          </w:p>
-        </w:tc>
-        <w:tc>
-          <w:tcPr>
-            <w:tcW w:w="2191" w:type="dxa"/>
-            <w:tcBorders>
-              <w:top w:val="single" w:sz="8" w:space="0" w:color="000000"/>
-              <w:left w:val="single" w:sz="8" w:space="0" w:color="000000"/>
-              <w:bottom w:val="single" w:sz="8" w:space="0" w:color="000000"/>
-              <w:right w:val="single" w:sz="8" w:space="0" w:color="000000"/>
-              <w:insideH w:val="single" w:sz="8" w:space="0" w:color="000000"/>
-              <w:insideV w:val="single" w:sz="8" w:space="0" w:color="000000"/>
-            </w:tcBorders>
-            <w:shd w:fill="auto" w:val="clear"/>
-          </w:tcPr>
-          <w:p>
-            <w:pPr>
-              <w:pStyle w:val="Normal"/>
-              <w:widowControl w:val="false"/>
-              <w:spacing w:lineRule="auto" w:line="240" w:before="0" w:after="0"/>
-              <w:rPr/>
-            </w:pPr>
-            <w:r>
-              <w:rPr/>
-              <w:t>Safety Manager</w:t>
-            </w:r>
-          </w:p>
-        </w:tc>
-        <w:tc>
-          <w:tcPr>
-            <w:tcW w:w="3330" w:type="dxa"/>
-            <w:tcBorders>
-              <w:top w:val="single" w:sz="8" w:space="0" w:color="000000"/>
-              <w:left w:val="single" w:sz="8" w:space="0" w:color="000000"/>
-              <w:bottom w:val="single" w:sz="8" w:space="0" w:color="000000"/>
-              <w:right w:val="single" w:sz="8" w:space="0" w:color="000000"/>
-              <w:insideH w:val="single" w:sz="8" w:space="0" w:color="000000"/>
-              <w:insideV w:val="single" w:sz="8" w:space="0" w:color="000000"/>
-            </w:tcBorders>
-            <w:shd w:fill="auto" w:val="clear"/>
-          </w:tcPr>
-          <w:p>
-            <w:pPr>
-              <w:pStyle w:val="Normal"/>
-              <w:widowControl w:val="false"/>
-              <w:spacing w:lineRule="auto" w:line="240" w:before="0" w:after="0"/>
-              <w:rPr/>
-            </w:pPr>
-            <w:r>
-              <w:rPr/>
-              <w:t>Within 4 weeks of start of project</w:t>
-            </w:r>
-          </w:p>
-        </w:tc>
-      </w:tr>
-      <w:tr>
-        <w:trPr>
-          <w:trHeight w:val="420" w:hRule="atLeast"/>
-        </w:trPr>
-        <w:tc>
-          <w:tcPr>
-            <w:tcW w:w="3749" w:type="dxa"/>
-            <w:tcBorders>
-              <w:top w:val="single" w:sz="8" w:space="0" w:color="000000"/>
-              <w:left w:val="single" w:sz="8" w:space="0" w:color="000000"/>
-              <w:bottom w:val="single" w:sz="8" w:space="0" w:color="000000"/>
-              <w:right w:val="single" w:sz="8" w:space="0" w:color="000000"/>
-              <w:insideH w:val="single" w:sz="8" w:space="0" w:color="000000"/>
-              <w:insideV w:val="single" w:sz="8" w:space="0" w:color="000000"/>
-            </w:tcBorders>
-            <w:shd w:fill="auto" w:val="clear"/>
-          </w:tcPr>
-          <w:p>
-            <w:pPr>
-              <w:pStyle w:val="Normal"/>
-              <w:widowControl w:val="false"/>
-              <w:spacing w:lineRule="auto" w:line="240" w:before="0" w:after="0"/>
-              <w:rPr/>
-            </w:pPr>
-            <w:r>
-              <w:rPr/>
-              <w:t>Plan the safety activities of the safety lifecycle</w:t>
-            </w:r>
-          </w:p>
-        </w:tc>
-        <w:tc>
-          <w:tcPr>
-            <w:tcW w:w="2191" w:type="dxa"/>
-            <w:tcBorders>
-              <w:top w:val="single" w:sz="8" w:space="0" w:color="000000"/>
-              <w:left w:val="single" w:sz="8" w:space="0" w:color="000000"/>
-              <w:bottom w:val="single" w:sz="8" w:space="0" w:color="000000"/>
-              <w:right w:val="single" w:sz="8" w:space="0" w:color="000000"/>
-              <w:insideH w:val="single" w:sz="8" w:space="0" w:color="000000"/>
-              <w:insideV w:val="single" w:sz="8" w:space="0" w:color="000000"/>
-            </w:tcBorders>
-            <w:shd w:fill="auto" w:val="clear"/>
-          </w:tcPr>
-          <w:p>
-            <w:pPr>
-              <w:pStyle w:val="Normal"/>
-              <w:widowControl w:val="false"/>
-              <w:spacing w:lineRule="auto" w:line="240" w:before="0" w:after="0"/>
-              <w:rPr/>
-            </w:pPr>
-            <w:r>
-              <w:rPr/>
-              <w:t>Safety Manager</w:t>
-            </w:r>
-          </w:p>
-        </w:tc>
-        <w:tc>
-          <w:tcPr>
-            <w:tcW w:w="3330" w:type="dxa"/>
-            <w:tcBorders>
-              <w:top w:val="single" w:sz="8" w:space="0" w:color="000000"/>
-              <w:left w:val="single" w:sz="8" w:space="0" w:color="000000"/>
-              <w:bottom w:val="single" w:sz="8" w:space="0" w:color="000000"/>
-              <w:right w:val="single" w:sz="8" w:space="0" w:color="000000"/>
-              <w:insideH w:val="single" w:sz="8" w:space="0" w:color="000000"/>
-              <w:insideV w:val="single" w:sz="8" w:space="0" w:color="000000"/>
-            </w:tcBorders>
-            <w:shd w:fill="auto" w:val="clear"/>
-          </w:tcPr>
-          <w:p>
-            <w:pPr>
-              <w:pStyle w:val="Normal"/>
-              <w:widowControl w:val="false"/>
-              <w:spacing w:lineRule="auto" w:line="240" w:before="0" w:after="0"/>
-              <w:rPr/>
-            </w:pPr>
-            <w:r>
-              <w:rPr/>
-              <w:t>Within 4 weeks of start of project</w:t>
-            </w:r>
-          </w:p>
-        </w:tc>
-      </w:tr>
-      <w:tr>
-        <w:trPr>
-          <w:trHeight w:val="420" w:hRule="atLeast"/>
-        </w:trPr>
-        <w:tc>
-          <w:tcPr>
-            <w:tcW w:w="3749" w:type="dxa"/>
-            <w:tcBorders>
-              <w:top w:val="single" w:sz="8" w:space="0" w:color="000000"/>
-              <w:left w:val="single" w:sz="8" w:space="0" w:color="000000"/>
-              <w:bottom w:val="single" w:sz="8" w:space="0" w:color="000000"/>
-              <w:right w:val="single" w:sz="8" w:space="0" w:color="000000"/>
-              <w:insideH w:val="single" w:sz="8" w:space="0" w:color="000000"/>
-              <w:insideV w:val="single" w:sz="8" w:space="0" w:color="000000"/>
-            </w:tcBorders>
-            <w:shd w:fill="auto" w:val="clear"/>
-          </w:tcPr>
-          <w:p>
-            <w:pPr>
-              <w:pStyle w:val="Normal"/>
-              <w:widowControl w:val="false"/>
-              <w:spacing w:lineRule="auto" w:line="240" w:before="0" w:after="0"/>
-              <w:rPr/>
-            </w:pPr>
-            <w:r>
-              <w:rPr/>
-              <w:t>Perform regular functional safety audits</w:t>
-            </w:r>
-          </w:p>
-        </w:tc>
-        <w:tc>
-          <w:tcPr>
-            <w:tcW w:w="2191" w:type="dxa"/>
-            <w:tcBorders>
-              <w:top w:val="single" w:sz="8" w:space="0" w:color="000000"/>
-              <w:left w:val="single" w:sz="8" w:space="0" w:color="000000"/>
-              <w:bottom w:val="single" w:sz="8" w:space="0" w:color="000000"/>
-              <w:right w:val="single" w:sz="8" w:space="0" w:color="000000"/>
-              <w:insideH w:val="single" w:sz="8" w:space="0" w:color="000000"/>
-              <w:insideV w:val="single" w:sz="8" w:space="0" w:color="000000"/>
-            </w:tcBorders>
-            <w:shd w:fill="auto" w:val="clear"/>
-          </w:tcPr>
-          <w:p>
-            <w:pPr>
-              <w:pStyle w:val="Normal"/>
-              <w:widowControl w:val="false"/>
-              <w:spacing w:lineRule="auto" w:line="240" w:before="0" w:after="0"/>
-              <w:rPr/>
-            </w:pPr>
-            <w:r>
-              <w:rPr/>
-              <w:t>Safety Auditor</w:t>
-            </w:r>
-          </w:p>
-        </w:tc>
-        <w:tc>
-          <w:tcPr>
-            <w:tcW w:w="3330" w:type="dxa"/>
-            <w:tcBorders>
-              <w:top w:val="single" w:sz="8" w:space="0" w:color="000000"/>
-              <w:left w:val="single" w:sz="8" w:space="0" w:color="000000"/>
-              <w:bottom w:val="single" w:sz="8" w:space="0" w:color="000000"/>
-              <w:right w:val="single" w:sz="8" w:space="0" w:color="000000"/>
-              <w:insideH w:val="single" w:sz="8" w:space="0" w:color="000000"/>
-              <w:insideV w:val="single" w:sz="8" w:space="0" w:color="000000"/>
-            </w:tcBorders>
-            <w:shd w:fill="auto" w:val="clear"/>
-          </w:tcPr>
-          <w:p>
-            <w:pPr>
-              <w:pStyle w:val="Normal"/>
-              <w:widowControl w:val="false"/>
-              <w:spacing w:lineRule="auto" w:line="240" w:before="0" w:after="0"/>
-              <w:rPr/>
-            </w:pPr>
-            <w:r>
-              <w:rPr/>
-              <w:t>Once every 2 months</w:t>
-            </w:r>
-          </w:p>
-        </w:tc>
-      </w:tr>
-      <w:tr>
-        <w:trPr>
-          <w:trHeight w:val="420" w:hRule="atLeast"/>
-        </w:trPr>
-        <w:tc>
-          <w:tcPr>
-            <w:tcW w:w="3749" w:type="dxa"/>
-            <w:tcBorders>
-              <w:top w:val="single" w:sz="8" w:space="0" w:color="000000"/>
-              <w:left w:val="single" w:sz="8" w:space="0" w:color="000000"/>
-              <w:bottom w:val="single" w:sz="8" w:space="0" w:color="000000"/>
-              <w:right w:val="single" w:sz="8" w:space="0" w:color="000000"/>
-              <w:insideH w:val="single" w:sz="8" w:space="0" w:color="000000"/>
-              <w:insideV w:val="single" w:sz="8" w:space="0" w:color="000000"/>
-            </w:tcBorders>
-            <w:shd w:fill="auto" w:val="clear"/>
-          </w:tcPr>
-          <w:p>
-            <w:pPr>
-              <w:pStyle w:val="Normal"/>
-              <w:widowControl w:val="false"/>
-              <w:spacing w:lineRule="auto" w:line="276" w:before="60" w:after="60"/>
-              <w:rPr/>
-            </w:pPr>
-            <w:r>
-              <w:rPr/>
-              <w:t xml:space="preserve">Perform functional safety pre-assessment prior to audit by external functional safety assessor </w:t>
-            </w:r>
-          </w:p>
-        </w:tc>
-        <w:tc>
-          <w:tcPr>
-            <w:tcW w:w="2191" w:type="dxa"/>
-            <w:tcBorders>
-              <w:top w:val="single" w:sz="8" w:space="0" w:color="000000"/>
-              <w:left w:val="single" w:sz="8" w:space="0" w:color="000000"/>
-              <w:bottom w:val="single" w:sz="8" w:space="0" w:color="000000"/>
-              <w:right w:val="single" w:sz="8" w:space="0" w:color="000000"/>
-              <w:insideH w:val="single" w:sz="8" w:space="0" w:color="000000"/>
-              <w:insideV w:val="single" w:sz="8" w:space="0" w:color="000000"/>
-            </w:tcBorders>
-            <w:shd w:fill="auto" w:val="clear"/>
-          </w:tcPr>
-          <w:p>
-            <w:pPr>
-              <w:pStyle w:val="Normal"/>
-              <w:widowControl w:val="false"/>
-              <w:spacing w:lineRule="auto" w:line="240" w:before="0" w:after="0"/>
-              <w:rPr/>
-            </w:pPr>
-            <w:r>
-              <w:rPr/>
-              <w:t>Safety Manager</w:t>
-            </w:r>
-          </w:p>
-        </w:tc>
-        <w:tc>
-          <w:tcPr>
-            <w:tcW w:w="3330" w:type="dxa"/>
-            <w:tcBorders>
-              <w:top w:val="single" w:sz="8" w:space="0" w:color="000000"/>
-              <w:left w:val="single" w:sz="8" w:space="0" w:color="000000"/>
-              <w:bottom w:val="single" w:sz="8" w:space="0" w:color="000000"/>
-              <w:right w:val="single" w:sz="8" w:space="0" w:color="000000"/>
-              <w:insideH w:val="single" w:sz="8" w:space="0" w:color="000000"/>
-              <w:insideV w:val="single" w:sz="8" w:space="0" w:color="000000"/>
-            </w:tcBorders>
-            <w:shd w:fill="auto" w:val="clear"/>
-          </w:tcPr>
-          <w:p>
-            <w:pPr>
-              <w:pStyle w:val="Normal"/>
-              <w:widowControl w:val="false"/>
-              <w:spacing w:lineRule="auto" w:line="240" w:before="0" w:after="0"/>
-              <w:rPr/>
-            </w:pPr>
-            <w:r>
-              <w:rPr/>
-              <w:t>3 months prior to main assessment</w:t>
-            </w:r>
-          </w:p>
-        </w:tc>
-      </w:tr>
-      <w:tr>
-        <w:trPr>
-          <w:trHeight w:val="420" w:hRule="atLeast"/>
-        </w:trPr>
-        <w:tc>
-          <w:tcPr>
-            <w:tcW w:w="3749" w:type="dxa"/>
-            <w:tcBorders>
-              <w:top w:val="single" w:sz="8" w:space="0" w:color="000000"/>
-              <w:left w:val="single" w:sz="8" w:space="0" w:color="000000"/>
-              <w:bottom w:val="single" w:sz="8" w:space="0" w:color="000000"/>
-              <w:right w:val="single" w:sz="8" w:space="0" w:color="000000"/>
-              <w:insideH w:val="single" w:sz="8" w:space="0" w:color="000000"/>
-              <w:insideV w:val="single" w:sz="8" w:space="0" w:color="000000"/>
-            </w:tcBorders>
-            <w:shd w:fill="auto" w:val="clear"/>
-          </w:tcPr>
-          <w:p>
-            <w:pPr>
-              <w:pStyle w:val="Normal"/>
-              <w:widowControl w:val="false"/>
-              <w:spacing w:lineRule="auto" w:line="276" w:before="60" w:after="60"/>
-              <w:rPr/>
-            </w:pPr>
-            <w:r>
-              <w:rPr/>
-              <w:t>Perform functional safety assessment</w:t>
-            </w:r>
-          </w:p>
-        </w:tc>
-        <w:tc>
-          <w:tcPr>
-            <w:tcW w:w="2191" w:type="dxa"/>
-            <w:tcBorders>
-              <w:top w:val="single" w:sz="8" w:space="0" w:color="000000"/>
-              <w:left w:val="single" w:sz="8" w:space="0" w:color="000000"/>
-              <w:bottom w:val="single" w:sz="8" w:space="0" w:color="000000"/>
-              <w:right w:val="single" w:sz="8" w:space="0" w:color="000000"/>
-              <w:insideH w:val="single" w:sz="8" w:space="0" w:color="000000"/>
-              <w:insideV w:val="single" w:sz="8" w:space="0" w:color="000000"/>
-            </w:tcBorders>
-            <w:shd w:fill="auto" w:val="clear"/>
-          </w:tcPr>
-          <w:p>
-            <w:pPr>
-              <w:pStyle w:val="Normal"/>
-              <w:widowControl w:val="false"/>
-              <w:spacing w:lineRule="auto" w:line="240" w:before="0" w:after="0"/>
-              <w:rPr/>
-            </w:pPr>
-            <w:r>
-              <w:rPr/>
-              <w:t>Safety Assesor</w:t>
-            </w:r>
-          </w:p>
-        </w:tc>
-        <w:tc>
-          <w:tcPr>
-            <w:tcW w:w="3330" w:type="dxa"/>
-            <w:tcBorders>
-              <w:top w:val="single" w:sz="8" w:space="0" w:color="000000"/>
-              <w:left w:val="single" w:sz="8" w:space="0" w:color="000000"/>
-              <w:bottom w:val="single" w:sz="8" w:space="0" w:color="000000"/>
-              <w:right w:val="single" w:sz="8" w:space="0" w:color="000000"/>
-              <w:insideH w:val="single" w:sz="8" w:space="0" w:color="000000"/>
-              <w:insideV w:val="single" w:sz="8" w:space="0" w:color="000000"/>
-            </w:tcBorders>
-            <w:shd w:fill="auto" w:val="clear"/>
-          </w:tcPr>
-          <w:p>
-            <w:pPr>
-              <w:pStyle w:val="Normal"/>
-              <w:widowControl w:val="false"/>
-              <w:spacing w:lineRule="auto" w:line="240" w:before="0" w:after="0"/>
-              <w:rPr/>
-            </w:pPr>
-            <w:r>
-              <w:rPr/>
-              <w:t>Conclusion of functional safety activities</w:t>
+              <w:rPr>
+                <w:rFonts w:eastAsia="Arial"/>
+                <w:b w:val="false"/>
+                <w:i w:val="false"/>
+                <w:caps w:val="false"/>
+                <w:smallCaps w:val="false"/>
+                <w:strike w:val="false"/>
+                <w:dstrike w:val="false"/>
+                <w:color w:val="000000"/>
+                <w:kern w:val="0"/>
+                <w:sz w:val="22"/>
+                <w:u w:val="none"/>
+                <w:lang w:val="en" w:eastAsia="hi-IN"/>
+              </w:rPr>
+              <w:t>The car display subsystem receives requests from the camera subsystem.</w:t>
             </w:r>
           </w:p>
         </w:tc>
@@ -4384,45 +3263,22 @@
       <w:pPr>
         <w:pStyle w:val="Normal"/>
         <w:spacing w:before="0" w:after="0"/>
-        <w:rPr/>
-      </w:pPr>
-      <w:r>
-        <w:rPr/>
-      </w:r>
-    </w:p>
-    <w:p>
-      <w:pPr>
-        <w:pStyle w:val="Heading1"/>
-        <w:spacing w:before="0" w:after="0"/>
-        <w:contextualSpacing/>
-        <w:rPr/>
-      </w:pPr>
-      <w:bookmarkStart w:id="22" w:name="_b23s6orj91gm"/>
-      <w:bookmarkEnd w:id="22"/>
-      <w:r>
-        <w:rPr/>
-        <w:t>Safety Culture</w:t>
-      </w:r>
-    </w:p>
-    <w:p>
-      <w:pPr>
-        <w:pStyle w:val="Normal"/>
-        <w:spacing w:before="0" w:after="0"/>
-        <w:rPr>
-          <w:b/>
-          <w:b/>
-          <w:color w:val="B7B7B7"/>
-        </w:rPr>
-      </w:pPr>
-      <w:r>
-        <w:rPr/>
-      </w:r>
-    </w:p>
-    <w:p>
-      <w:pPr>
-        <w:pStyle w:val="Normal"/>
-        <w:spacing w:before="0" w:after="0"/>
-        <w:rPr/>
+        <w:rPr>
+          <w:rFonts w:ascii="Arial" w:hAnsi="Arial" w:eastAsia="Arial"/>
+          <w:b w:val="false"/>
+          <w:b w:val="false"/>
+          <w:i w:val="false"/>
+          <w:i w:val="false"/>
+          <w:caps w:val="false"/>
+          <w:smallCaps w:val="false"/>
+          <w:strike w:val="false"/>
+          <w:dstrike w:val="false"/>
+          <w:color w:val="000000"/>
+          <w:kern w:val="0"/>
+          <w:sz w:val="22"/>
+          <w:u w:val="none"/>
+          <w:lang w:val="en" w:eastAsia="hi-IN"/>
+        </w:rPr>
       </w:pPr>
       <w:r>
         <w:rPr>
@@ -4439,7 +3295,6 @@
           <w:u w:val="none"/>
           <w:lang w:val="en" w:eastAsia="hi-IN"/>
         </w:rPr>
-        <w:t>Our company’s number one priority is safety. All assessments and audits will be performed by an independent assessor and auditor. All documentation is tied to the person responsible for performing the task using up-to-date safety requirements software. Our company has well defined processes in place in order to assign qualified personnel to the project. Our company will be in close communication in order to detect problems as early as possible and achieve functional safety.</w:t>
       </w:r>
     </w:p>
     <w:p>
@@ -4449,45 +3304,995 @@
         <w:contextualSpacing/>
         <w:rPr/>
       </w:pPr>
-      <w:bookmarkStart w:id="23" w:name="_pqn9poe0nvtc"/>
-      <w:bookmarkEnd w:id="23"/>
-      <w:r>
-        <w:rPr/>
-        <w:t>Safety Lifecycle Tailoring</w:t>
-      </w:r>
-    </w:p>
-    <w:p>
-      <w:pPr>
-        <w:pStyle w:val="Normal"/>
-        <w:spacing w:before="0" w:after="0"/>
-        <w:rPr>
-          <w:rFonts w:ascii="Arial" w:hAnsi="Arial" w:eastAsia="Arial"/>
-          <w:b/>
-          <w:b/>
-          <w:i w:val="false"/>
-          <w:i w:val="false"/>
-          <w:caps w:val="false"/>
-          <w:smallCaps w:val="false"/>
-          <w:strike w:val="false"/>
-          <w:dstrike w:val="false"/>
+      <w:bookmarkStart w:id="19" w:name="_km1cu1hyl182"/>
+      <w:bookmarkEnd w:id="19"/>
+      <w:r>
+        <w:rPr/>
+        <w:t>Goals and Measures</w:t>
+      </w:r>
+    </w:p>
+    <w:p>
+      <w:pPr>
+        <w:pStyle w:val="Heading2"/>
+        <w:spacing w:before="0" w:after="0"/>
+        <w:contextualSpacing/>
+        <w:rPr/>
+      </w:pPr>
+      <w:bookmarkStart w:id="20" w:name="_ww7fqc274i9y"/>
+      <w:bookmarkEnd w:id="20"/>
+      <w:r>
+        <w:rPr/>
+        <w:t>Goals</w:t>
+      </w:r>
+    </w:p>
+    <w:p>
+      <w:pPr>
+        <w:pStyle w:val="Normal"/>
+        <w:spacing w:before="0" w:after="0"/>
+        <w:contextualSpacing/>
+        <w:rPr/>
+      </w:pPr>
+      <w:r>
+        <w:rPr/>
+      </w:r>
+    </w:p>
+    <w:p>
+      <w:pPr>
+        <w:pStyle w:val="Normal"/>
+        <w:spacing w:before="0" w:after="0"/>
+        <w:contextualSpacing/>
+        <w:rPr/>
+      </w:pPr>
+      <w:r>
+        <w:rPr/>
+        <w:t>The purpose of this project is to achieve functional safety for the lane keeping item.</w:t>
+      </w:r>
+    </w:p>
+    <w:p>
+      <w:pPr>
+        <w:pStyle w:val="Heading2"/>
+        <w:spacing w:before="0" w:after="0"/>
+        <w:contextualSpacing/>
+        <w:rPr/>
+      </w:pPr>
+      <w:r>
+        <w:rPr/>
+      </w:r>
+    </w:p>
+    <w:p>
+      <w:pPr>
+        <w:pStyle w:val="Heading2"/>
+        <w:spacing w:before="0" w:after="0"/>
+        <w:contextualSpacing/>
+        <w:rPr/>
+      </w:pPr>
+      <w:bookmarkStart w:id="21" w:name="_v2rbrzjrkt9b"/>
+      <w:bookmarkEnd w:id="21"/>
+      <w:r>
+        <w:rPr/>
+        <w:t>Measures</w:t>
+      </w:r>
+    </w:p>
+    <w:p>
+      <w:pPr>
+        <w:pStyle w:val="Normal"/>
+        <w:spacing w:before="0" w:after="0"/>
+        <w:rPr>
+          <w:b/>
+          <w:b/>
           <w:color w:val="B7B7B7"/>
-          <w:kern w:val="0"/>
-          <w:sz w:val="22"/>
-          <w:u w:val="none"/>
-          <w:lang w:val="en" w:eastAsia="hi-IN"/>
-        </w:rPr>
-      </w:pPr>
-      <w:r>
-        <w:rPr/>
-      </w:r>
-    </w:p>
-    <w:p>
-      <w:pPr>
-        <w:pStyle w:val="Normal"/>
-        <w:spacing w:before="0" w:after="0"/>
-        <w:rPr/>
-      </w:pPr>
-      <w:bookmarkStart w:id="24" w:name="__DdeLink__449_1515607949"/>
+        </w:rPr>
+      </w:pPr>
+      <w:r>
+        <w:rPr>
+          <w:b/>
+          <w:color w:val="B7B7B7"/>
+        </w:rPr>
+      </w:r>
+    </w:p>
+    <w:tbl>
+      <w:tblPr>
+        <w:tblStyle w:val="Table2"/>
+        <w:tblW w:w="9270" w:type="dxa"/>
+        <w:jc w:val="left"/>
+        <w:tblInd w:w="-117" w:type="dxa"/>
+        <w:tblBorders>
+          <w:top w:val="single" w:sz="8" w:space="0" w:color="000000"/>
+          <w:left w:val="single" w:sz="8" w:space="0" w:color="000000"/>
+          <w:bottom w:val="single" w:sz="8" w:space="0" w:color="000000"/>
+          <w:right w:val="single" w:sz="8" w:space="0" w:color="000000"/>
+          <w:insideH w:val="single" w:sz="8" w:space="0" w:color="000000"/>
+          <w:insideV w:val="single" w:sz="8" w:space="0" w:color="000000"/>
+        </w:tblBorders>
+        <w:tblCellMar>
+          <w:top w:w="100" w:type="dxa"/>
+          <w:left w:w="90" w:type="dxa"/>
+          <w:bottom w:w="100" w:type="dxa"/>
+          <w:right w:w="100" w:type="dxa"/>
+        </w:tblCellMar>
+        <w:tblLook w:val="0600"/>
+      </w:tblPr>
+      <w:tblGrid>
+        <w:gridCol w:w="3748"/>
+        <w:gridCol w:w="2192"/>
+        <w:gridCol w:w="3330"/>
+      </w:tblGrid>
+      <w:tr>
+        <w:trPr/>
+        <w:tc>
+          <w:tcPr>
+            <w:tcW w:w="3748" w:type="dxa"/>
+            <w:tcBorders>
+              <w:top w:val="single" w:sz="8" w:space="0" w:color="000000"/>
+              <w:left w:val="single" w:sz="8" w:space="0" w:color="000000"/>
+              <w:bottom w:val="single" w:sz="8" w:space="0" w:color="000000"/>
+              <w:right w:val="single" w:sz="8" w:space="0" w:color="000000"/>
+              <w:insideH w:val="single" w:sz="8" w:space="0" w:color="000000"/>
+              <w:insideV w:val="single" w:sz="8" w:space="0" w:color="000000"/>
+            </w:tcBorders>
+            <w:shd w:fill="CCCCCC"/>
+          </w:tcPr>
+          <w:p>
+            <w:pPr>
+              <w:pStyle w:val="Normal"/>
+              <w:widowControl w:val="false"/>
+              <w:spacing w:lineRule="auto" w:line="240" w:before="0" w:after="0"/>
+              <w:rPr/>
+            </w:pPr>
+            <w:r>
+              <w:rPr/>
+              <w:t>Measures and Activities</w:t>
+            </w:r>
+          </w:p>
+        </w:tc>
+        <w:tc>
+          <w:tcPr>
+            <w:tcW w:w="2192" w:type="dxa"/>
+            <w:tcBorders>
+              <w:top w:val="single" w:sz="8" w:space="0" w:color="000000"/>
+              <w:left w:val="single" w:sz="8" w:space="0" w:color="000000"/>
+              <w:bottom w:val="single" w:sz="8" w:space="0" w:color="000000"/>
+              <w:right w:val="single" w:sz="8" w:space="0" w:color="000000"/>
+              <w:insideH w:val="single" w:sz="8" w:space="0" w:color="000000"/>
+              <w:insideV w:val="single" w:sz="8" w:space="0" w:color="000000"/>
+            </w:tcBorders>
+            <w:shd w:fill="CCCCCC"/>
+          </w:tcPr>
+          <w:p>
+            <w:pPr>
+              <w:pStyle w:val="Normal"/>
+              <w:widowControl w:val="false"/>
+              <w:spacing w:lineRule="auto" w:line="240" w:before="0" w:after="0"/>
+              <w:rPr/>
+            </w:pPr>
+            <w:r>
+              <w:rPr/>
+              <w:t>Responsibility</w:t>
+            </w:r>
+          </w:p>
+        </w:tc>
+        <w:tc>
+          <w:tcPr>
+            <w:tcW w:w="3330" w:type="dxa"/>
+            <w:tcBorders>
+              <w:top w:val="single" w:sz="8" w:space="0" w:color="000000"/>
+              <w:left w:val="single" w:sz="8" w:space="0" w:color="000000"/>
+              <w:bottom w:val="single" w:sz="8" w:space="0" w:color="000000"/>
+              <w:right w:val="single" w:sz="8" w:space="0" w:color="000000"/>
+              <w:insideH w:val="single" w:sz="8" w:space="0" w:color="000000"/>
+              <w:insideV w:val="single" w:sz="8" w:space="0" w:color="000000"/>
+            </w:tcBorders>
+            <w:shd w:fill="CCCCCC"/>
+          </w:tcPr>
+          <w:p>
+            <w:pPr>
+              <w:pStyle w:val="Normal"/>
+              <w:widowControl w:val="false"/>
+              <w:spacing w:lineRule="auto" w:line="240" w:before="0" w:after="0"/>
+              <w:rPr/>
+            </w:pPr>
+            <w:r>
+              <w:rPr/>
+              <w:t>Timeline</w:t>
+            </w:r>
+          </w:p>
+        </w:tc>
+      </w:tr>
+      <w:tr>
+        <w:trPr>
+          <w:trHeight w:val="420" w:hRule="atLeast"/>
+        </w:trPr>
+        <w:tc>
+          <w:tcPr>
+            <w:tcW w:w="3748" w:type="dxa"/>
+            <w:tcBorders>
+              <w:top w:val="single" w:sz="8" w:space="0" w:color="000000"/>
+              <w:left w:val="single" w:sz="8" w:space="0" w:color="000000"/>
+              <w:bottom w:val="single" w:sz="8" w:space="0" w:color="000000"/>
+              <w:right w:val="single" w:sz="8" w:space="0" w:color="000000"/>
+              <w:insideH w:val="single" w:sz="8" w:space="0" w:color="000000"/>
+              <w:insideV w:val="single" w:sz="8" w:space="0" w:color="000000"/>
+            </w:tcBorders>
+            <w:shd w:fill="auto" w:val="clear"/>
+          </w:tcPr>
+          <w:p>
+            <w:pPr>
+              <w:pStyle w:val="Normal"/>
+              <w:widowControl w:val="false"/>
+              <w:spacing w:lineRule="auto" w:line="240" w:before="0" w:after="0"/>
+              <w:rPr/>
+            </w:pPr>
+            <w:r>
+              <w:rPr/>
+              <w:t>Follow safety processes</w:t>
+            </w:r>
+          </w:p>
+        </w:tc>
+        <w:tc>
+          <w:tcPr>
+            <w:tcW w:w="2192" w:type="dxa"/>
+            <w:tcBorders>
+              <w:top w:val="single" w:sz="8" w:space="0" w:color="000000"/>
+              <w:left w:val="single" w:sz="8" w:space="0" w:color="000000"/>
+              <w:bottom w:val="single" w:sz="8" w:space="0" w:color="000000"/>
+              <w:right w:val="single" w:sz="8" w:space="0" w:color="000000"/>
+              <w:insideH w:val="single" w:sz="8" w:space="0" w:color="000000"/>
+              <w:insideV w:val="single" w:sz="8" w:space="0" w:color="000000"/>
+            </w:tcBorders>
+            <w:shd w:fill="auto" w:val="clear"/>
+          </w:tcPr>
+          <w:p>
+            <w:pPr>
+              <w:pStyle w:val="Normal"/>
+              <w:widowControl w:val="false"/>
+              <w:spacing w:lineRule="auto" w:line="240" w:before="0" w:after="0"/>
+              <w:rPr/>
+            </w:pPr>
+            <w:r>
+              <w:rPr/>
+              <w:t>All Team Members</w:t>
+            </w:r>
+          </w:p>
+        </w:tc>
+        <w:tc>
+          <w:tcPr>
+            <w:tcW w:w="3330" w:type="dxa"/>
+            <w:tcBorders>
+              <w:top w:val="single" w:sz="8" w:space="0" w:color="000000"/>
+              <w:left w:val="single" w:sz="8" w:space="0" w:color="000000"/>
+              <w:bottom w:val="single" w:sz="8" w:space="0" w:color="000000"/>
+              <w:right w:val="single" w:sz="8" w:space="0" w:color="000000"/>
+              <w:insideH w:val="single" w:sz="8" w:space="0" w:color="000000"/>
+              <w:insideV w:val="single" w:sz="8" w:space="0" w:color="000000"/>
+            </w:tcBorders>
+            <w:shd w:fill="auto" w:val="clear"/>
+          </w:tcPr>
+          <w:p>
+            <w:pPr>
+              <w:pStyle w:val="Normal"/>
+              <w:widowControl w:val="false"/>
+              <w:spacing w:lineRule="auto" w:line="240" w:before="0" w:after="0"/>
+              <w:rPr/>
+            </w:pPr>
+            <w:r>
+              <w:rPr/>
+              <w:t>Constantly</w:t>
+            </w:r>
+          </w:p>
+        </w:tc>
+      </w:tr>
+      <w:tr>
+        <w:trPr>
+          <w:trHeight w:val="420" w:hRule="atLeast"/>
+        </w:trPr>
+        <w:tc>
+          <w:tcPr>
+            <w:tcW w:w="3748" w:type="dxa"/>
+            <w:tcBorders>
+              <w:top w:val="single" w:sz="8" w:space="0" w:color="000000"/>
+              <w:left w:val="single" w:sz="8" w:space="0" w:color="000000"/>
+              <w:bottom w:val="single" w:sz="8" w:space="0" w:color="000000"/>
+              <w:right w:val="single" w:sz="8" w:space="0" w:color="000000"/>
+              <w:insideH w:val="single" w:sz="8" w:space="0" w:color="000000"/>
+              <w:insideV w:val="single" w:sz="8" w:space="0" w:color="000000"/>
+            </w:tcBorders>
+            <w:shd w:fill="auto" w:val="clear"/>
+          </w:tcPr>
+          <w:p>
+            <w:pPr>
+              <w:pStyle w:val="Normal"/>
+              <w:widowControl w:val="false"/>
+              <w:spacing w:lineRule="auto" w:line="276" w:before="60" w:after="60"/>
+              <w:rPr/>
+            </w:pPr>
+            <w:r>
+              <w:rPr/>
+              <w:t>Create and sustain a safety culture</w:t>
+            </w:r>
+          </w:p>
+        </w:tc>
+        <w:tc>
+          <w:tcPr>
+            <w:tcW w:w="2192" w:type="dxa"/>
+            <w:tcBorders>
+              <w:top w:val="single" w:sz="8" w:space="0" w:color="000000"/>
+              <w:left w:val="single" w:sz="8" w:space="0" w:color="000000"/>
+              <w:bottom w:val="single" w:sz="8" w:space="0" w:color="000000"/>
+              <w:right w:val="single" w:sz="8" w:space="0" w:color="000000"/>
+              <w:insideH w:val="single" w:sz="8" w:space="0" w:color="000000"/>
+              <w:insideV w:val="single" w:sz="8" w:space="0" w:color="000000"/>
+            </w:tcBorders>
+            <w:shd w:fill="auto" w:val="clear"/>
+          </w:tcPr>
+          <w:p>
+            <w:pPr>
+              <w:pStyle w:val="Normal"/>
+              <w:widowControl w:val="false"/>
+              <w:spacing w:lineRule="auto" w:line="240" w:before="0" w:after="0"/>
+              <w:rPr/>
+            </w:pPr>
+            <w:r>
+              <w:rPr/>
+              <w:t>All Team Members</w:t>
+            </w:r>
+          </w:p>
+        </w:tc>
+        <w:tc>
+          <w:tcPr>
+            <w:tcW w:w="3330" w:type="dxa"/>
+            <w:tcBorders>
+              <w:top w:val="single" w:sz="8" w:space="0" w:color="000000"/>
+              <w:left w:val="single" w:sz="8" w:space="0" w:color="000000"/>
+              <w:bottom w:val="single" w:sz="8" w:space="0" w:color="000000"/>
+              <w:right w:val="single" w:sz="8" w:space="0" w:color="000000"/>
+              <w:insideH w:val="single" w:sz="8" w:space="0" w:color="000000"/>
+              <w:insideV w:val="single" w:sz="8" w:space="0" w:color="000000"/>
+            </w:tcBorders>
+            <w:shd w:fill="auto" w:val="clear"/>
+          </w:tcPr>
+          <w:p>
+            <w:pPr>
+              <w:pStyle w:val="Normal"/>
+              <w:widowControl w:val="false"/>
+              <w:spacing w:lineRule="auto" w:line="240" w:before="0" w:after="0"/>
+              <w:rPr/>
+            </w:pPr>
+            <w:r>
+              <w:rPr/>
+              <w:t>Constantly</w:t>
+            </w:r>
+          </w:p>
+        </w:tc>
+      </w:tr>
+      <w:tr>
+        <w:trPr>
+          <w:trHeight w:val="420" w:hRule="atLeast"/>
+        </w:trPr>
+        <w:tc>
+          <w:tcPr>
+            <w:tcW w:w="3748" w:type="dxa"/>
+            <w:tcBorders>
+              <w:top w:val="single" w:sz="8" w:space="0" w:color="000000"/>
+              <w:left w:val="single" w:sz="8" w:space="0" w:color="000000"/>
+              <w:bottom w:val="single" w:sz="8" w:space="0" w:color="000000"/>
+              <w:right w:val="single" w:sz="8" w:space="0" w:color="000000"/>
+              <w:insideH w:val="single" w:sz="8" w:space="0" w:color="000000"/>
+              <w:insideV w:val="single" w:sz="8" w:space="0" w:color="000000"/>
+            </w:tcBorders>
+            <w:shd w:fill="auto" w:val="clear"/>
+          </w:tcPr>
+          <w:p>
+            <w:pPr>
+              <w:pStyle w:val="Normal"/>
+              <w:widowControl w:val="false"/>
+              <w:spacing w:lineRule="auto" w:line="240" w:before="0" w:after="0"/>
+              <w:rPr/>
+            </w:pPr>
+            <w:r>
+              <w:rPr/>
+              <w:t>Coordinate and document the planned safety activities</w:t>
+            </w:r>
+          </w:p>
+        </w:tc>
+        <w:tc>
+          <w:tcPr>
+            <w:tcW w:w="2192" w:type="dxa"/>
+            <w:tcBorders>
+              <w:top w:val="single" w:sz="8" w:space="0" w:color="000000"/>
+              <w:left w:val="single" w:sz="8" w:space="0" w:color="000000"/>
+              <w:bottom w:val="single" w:sz="8" w:space="0" w:color="000000"/>
+              <w:right w:val="single" w:sz="8" w:space="0" w:color="000000"/>
+              <w:insideH w:val="single" w:sz="8" w:space="0" w:color="000000"/>
+              <w:insideV w:val="single" w:sz="8" w:space="0" w:color="000000"/>
+            </w:tcBorders>
+            <w:shd w:fill="auto" w:val="clear"/>
+          </w:tcPr>
+          <w:p>
+            <w:pPr>
+              <w:pStyle w:val="Normal"/>
+              <w:widowControl w:val="false"/>
+              <w:spacing w:lineRule="auto" w:line="240" w:before="0" w:after="0"/>
+              <w:rPr/>
+            </w:pPr>
+            <w:r>
+              <w:rPr/>
+              <w:t>Safety Manager</w:t>
+            </w:r>
+          </w:p>
+        </w:tc>
+        <w:tc>
+          <w:tcPr>
+            <w:tcW w:w="3330" w:type="dxa"/>
+            <w:tcBorders>
+              <w:top w:val="single" w:sz="8" w:space="0" w:color="000000"/>
+              <w:left w:val="single" w:sz="8" w:space="0" w:color="000000"/>
+              <w:bottom w:val="single" w:sz="8" w:space="0" w:color="000000"/>
+              <w:right w:val="single" w:sz="8" w:space="0" w:color="000000"/>
+              <w:insideH w:val="single" w:sz="8" w:space="0" w:color="000000"/>
+              <w:insideV w:val="single" w:sz="8" w:space="0" w:color="000000"/>
+            </w:tcBorders>
+            <w:shd w:fill="auto" w:val="clear"/>
+          </w:tcPr>
+          <w:p>
+            <w:pPr>
+              <w:pStyle w:val="Normal"/>
+              <w:widowControl w:val="false"/>
+              <w:spacing w:lineRule="auto" w:line="240" w:before="0" w:after="0"/>
+              <w:rPr/>
+            </w:pPr>
+            <w:r>
+              <w:rPr/>
+              <w:t>Constantly</w:t>
+            </w:r>
+          </w:p>
+        </w:tc>
+      </w:tr>
+      <w:tr>
+        <w:trPr>
+          <w:trHeight w:val="420" w:hRule="atLeast"/>
+        </w:trPr>
+        <w:tc>
+          <w:tcPr>
+            <w:tcW w:w="3748" w:type="dxa"/>
+            <w:tcBorders>
+              <w:top w:val="single" w:sz="8" w:space="0" w:color="000000"/>
+              <w:left w:val="single" w:sz="8" w:space="0" w:color="000000"/>
+              <w:bottom w:val="single" w:sz="8" w:space="0" w:color="000000"/>
+              <w:right w:val="single" w:sz="8" w:space="0" w:color="000000"/>
+              <w:insideH w:val="single" w:sz="8" w:space="0" w:color="000000"/>
+              <w:insideV w:val="single" w:sz="8" w:space="0" w:color="000000"/>
+            </w:tcBorders>
+            <w:shd w:fill="auto" w:val="clear"/>
+          </w:tcPr>
+          <w:p>
+            <w:pPr>
+              <w:pStyle w:val="Normal"/>
+              <w:widowControl w:val="false"/>
+              <w:spacing w:lineRule="auto" w:line="276" w:before="60" w:after="60"/>
+              <w:rPr/>
+            </w:pPr>
+            <w:r>
+              <w:rPr/>
+              <w:t>Allocate resources with adequate functional safety competency</w:t>
+            </w:r>
+          </w:p>
+        </w:tc>
+        <w:tc>
+          <w:tcPr>
+            <w:tcW w:w="2192" w:type="dxa"/>
+            <w:tcBorders>
+              <w:top w:val="single" w:sz="8" w:space="0" w:color="000000"/>
+              <w:left w:val="single" w:sz="8" w:space="0" w:color="000000"/>
+              <w:bottom w:val="single" w:sz="8" w:space="0" w:color="000000"/>
+              <w:right w:val="single" w:sz="8" w:space="0" w:color="000000"/>
+              <w:insideH w:val="single" w:sz="8" w:space="0" w:color="000000"/>
+              <w:insideV w:val="single" w:sz="8" w:space="0" w:color="000000"/>
+            </w:tcBorders>
+            <w:shd w:fill="auto" w:val="clear"/>
+          </w:tcPr>
+          <w:p>
+            <w:pPr>
+              <w:pStyle w:val="Normal"/>
+              <w:widowControl w:val="false"/>
+              <w:spacing w:lineRule="auto" w:line="240" w:before="0" w:after="0"/>
+              <w:rPr/>
+            </w:pPr>
+            <w:r>
+              <w:rPr/>
+              <w:t>Project Manager</w:t>
+            </w:r>
+          </w:p>
+        </w:tc>
+        <w:tc>
+          <w:tcPr>
+            <w:tcW w:w="3330" w:type="dxa"/>
+            <w:tcBorders>
+              <w:top w:val="single" w:sz="8" w:space="0" w:color="000000"/>
+              <w:left w:val="single" w:sz="8" w:space="0" w:color="000000"/>
+              <w:bottom w:val="single" w:sz="8" w:space="0" w:color="000000"/>
+              <w:right w:val="single" w:sz="8" w:space="0" w:color="000000"/>
+              <w:insideH w:val="single" w:sz="8" w:space="0" w:color="000000"/>
+              <w:insideV w:val="single" w:sz="8" w:space="0" w:color="000000"/>
+            </w:tcBorders>
+            <w:shd w:fill="auto" w:val="clear"/>
+          </w:tcPr>
+          <w:p>
+            <w:pPr>
+              <w:pStyle w:val="Normal"/>
+              <w:widowControl w:val="false"/>
+              <w:spacing w:lineRule="auto" w:line="240" w:before="0" w:after="0"/>
+              <w:rPr/>
+            </w:pPr>
+            <w:r>
+              <w:rPr/>
+              <w:t>Within 2 weeks of start of project</w:t>
+            </w:r>
+          </w:p>
+        </w:tc>
+      </w:tr>
+      <w:tr>
+        <w:trPr>
+          <w:trHeight w:val="420" w:hRule="atLeast"/>
+        </w:trPr>
+        <w:tc>
+          <w:tcPr>
+            <w:tcW w:w="3748" w:type="dxa"/>
+            <w:tcBorders>
+              <w:top w:val="single" w:sz="8" w:space="0" w:color="000000"/>
+              <w:left w:val="single" w:sz="8" w:space="0" w:color="000000"/>
+              <w:bottom w:val="single" w:sz="8" w:space="0" w:color="000000"/>
+              <w:right w:val="single" w:sz="8" w:space="0" w:color="000000"/>
+              <w:insideH w:val="single" w:sz="8" w:space="0" w:color="000000"/>
+              <w:insideV w:val="single" w:sz="8" w:space="0" w:color="000000"/>
+            </w:tcBorders>
+            <w:shd w:fill="auto" w:val="clear"/>
+          </w:tcPr>
+          <w:p>
+            <w:pPr>
+              <w:pStyle w:val="Normal"/>
+              <w:widowControl w:val="false"/>
+              <w:spacing w:lineRule="auto" w:line="240" w:before="0" w:after="0"/>
+              <w:rPr/>
+            </w:pPr>
+            <w:r>
+              <w:rPr/>
+              <w:t>Tailor the safety lifecycle</w:t>
+            </w:r>
+          </w:p>
+        </w:tc>
+        <w:tc>
+          <w:tcPr>
+            <w:tcW w:w="2192" w:type="dxa"/>
+            <w:tcBorders>
+              <w:top w:val="single" w:sz="8" w:space="0" w:color="000000"/>
+              <w:left w:val="single" w:sz="8" w:space="0" w:color="000000"/>
+              <w:bottom w:val="single" w:sz="8" w:space="0" w:color="000000"/>
+              <w:right w:val="single" w:sz="8" w:space="0" w:color="000000"/>
+              <w:insideH w:val="single" w:sz="8" w:space="0" w:color="000000"/>
+              <w:insideV w:val="single" w:sz="8" w:space="0" w:color="000000"/>
+            </w:tcBorders>
+            <w:shd w:fill="auto" w:val="clear"/>
+          </w:tcPr>
+          <w:p>
+            <w:pPr>
+              <w:pStyle w:val="Normal"/>
+              <w:widowControl w:val="false"/>
+              <w:spacing w:lineRule="auto" w:line="240" w:before="0" w:after="0"/>
+              <w:rPr/>
+            </w:pPr>
+            <w:r>
+              <w:rPr/>
+              <w:t>Safety Manager</w:t>
+            </w:r>
+          </w:p>
+        </w:tc>
+        <w:tc>
+          <w:tcPr>
+            <w:tcW w:w="3330" w:type="dxa"/>
+            <w:tcBorders>
+              <w:top w:val="single" w:sz="8" w:space="0" w:color="000000"/>
+              <w:left w:val="single" w:sz="8" w:space="0" w:color="000000"/>
+              <w:bottom w:val="single" w:sz="8" w:space="0" w:color="000000"/>
+              <w:right w:val="single" w:sz="8" w:space="0" w:color="000000"/>
+              <w:insideH w:val="single" w:sz="8" w:space="0" w:color="000000"/>
+              <w:insideV w:val="single" w:sz="8" w:space="0" w:color="000000"/>
+            </w:tcBorders>
+            <w:shd w:fill="auto" w:val="clear"/>
+          </w:tcPr>
+          <w:p>
+            <w:pPr>
+              <w:pStyle w:val="Normal"/>
+              <w:widowControl w:val="false"/>
+              <w:spacing w:lineRule="auto" w:line="240" w:before="0" w:after="0"/>
+              <w:rPr/>
+            </w:pPr>
+            <w:r>
+              <w:rPr/>
+              <w:t>Within 4 weeks of start of project</w:t>
+            </w:r>
+          </w:p>
+        </w:tc>
+      </w:tr>
+      <w:tr>
+        <w:trPr>
+          <w:trHeight w:val="420" w:hRule="atLeast"/>
+        </w:trPr>
+        <w:tc>
+          <w:tcPr>
+            <w:tcW w:w="3748" w:type="dxa"/>
+            <w:tcBorders>
+              <w:top w:val="single" w:sz="8" w:space="0" w:color="000000"/>
+              <w:left w:val="single" w:sz="8" w:space="0" w:color="000000"/>
+              <w:bottom w:val="single" w:sz="8" w:space="0" w:color="000000"/>
+              <w:right w:val="single" w:sz="8" w:space="0" w:color="000000"/>
+              <w:insideH w:val="single" w:sz="8" w:space="0" w:color="000000"/>
+              <w:insideV w:val="single" w:sz="8" w:space="0" w:color="000000"/>
+            </w:tcBorders>
+            <w:shd w:fill="auto" w:val="clear"/>
+          </w:tcPr>
+          <w:p>
+            <w:pPr>
+              <w:pStyle w:val="Normal"/>
+              <w:widowControl w:val="false"/>
+              <w:spacing w:lineRule="auto" w:line="240" w:before="0" w:after="0"/>
+              <w:rPr/>
+            </w:pPr>
+            <w:r>
+              <w:rPr/>
+              <w:t>Plan the safety activities of the safety lifecycle</w:t>
+            </w:r>
+          </w:p>
+        </w:tc>
+        <w:tc>
+          <w:tcPr>
+            <w:tcW w:w="2192" w:type="dxa"/>
+            <w:tcBorders>
+              <w:top w:val="single" w:sz="8" w:space="0" w:color="000000"/>
+              <w:left w:val="single" w:sz="8" w:space="0" w:color="000000"/>
+              <w:bottom w:val="single" w:sz="8" w:space="0" w:color="000000"/>
+              <w:right w:val="single" w:sz="8" w:space="0" w:color="000000"/>
+              <w:insideH w:val="single" w:sz="8" w:space="0" w:color="000000"/>
+              <w:insideV w:val="single" w:sz="8" w:space="0" w:color="000000"/>
+            </w:tcBorders>
+            <w:shd w:fill="auto" w:val="clear"/>
+          </w:tcPr>
+          <w:p>
+            <w:pPr>
+              <w:pStyle w:val="Normal"/>
+              <w:widowControl w:val="false"/>
+              <w:spacing w:lineRule="auto" w:line="240" w:before="0" w:after="0"/>
+              <w:rPr/>
+            </w:pPr>
+            <w:r>
+              <w:rPr/>
+              <w:t>Safety Manager</w:t>
+            </w:r>
+          </w:p>
+        </w:tc>
+        <w:tc>
+          <w:tcPr>
+            <w:tcW w:w="3330" w:type="dxa"/>
+            <w:tcBorders>
+              <w:top w:val="single" w:sz="8" w:space="0" w:color="000000"/>
+              <w:left w:val="single" w:sz="8" w:space="0" w:color="000000"/>
+              <w:bottom w:val="single" w:sz="8" w:space="0" w:color="000000"/>
+              <w:right w:val="single" w:sz="8" w:space="0" w:color="000000"/>
+              <w:insideH w:val="single" w:sz="8" w:space="0" w:color="000000"/>
+              <w:insideV w:val="single" w:sz="8" w:space="0" w:color="000000"/>
+            </w:tcBorders>
+            <w:shd w:fill="auto" w:val="clear"/>
+          </w:tcPr>
+          <w:p>
+            <w:pPr>
+              <w:pStyle w:val="Normal"/>
+              <w:widowControl w:val="false"/>
+              <w:spacing w:lineRule="auto" w:line="240" w:before="0" w:after="0"/>
+              <w:rPr/>
+            </w:pPr>
+            <w:r>
+              <w:rPr/>
+              <w:t>Within 4 weeks of start of project</w:t>
+            </w:r>
+          </w:p>
+        </w:tc>
+      </w:tr>
+      <w:tr>
+        <w:trPr>
+          <w:trHeight w:val="420" w:hRule="atLeast"/>
+        </w:trPr>
+        <w:tc>
+          <w:tcPr>
+            <w:tcW w:w="3748" w:type="dxa"/>
+            <w:tcBorders>
+              <w:top w:val="single" w:sz="8" w:space="0" w:color="000000"/>
+              <w:left w:val="single" w:sz="8" w:space="0" w:color="000000"/>
+              <w:bottom w:val="single" w:sz="8" w:space="0" w:color="000000"/>
+              <w:right w:val="single" w:sz="8" w:space="0" w:color="000000"/>
+              <w:insideH w:val="single" w:sz="8" w:space="0" w:color="000000"/>
+              <w:insideV w:val="single" w:sz="8" w:space="0" w:color="000000"/>
+            </w:tcBorders>
+            <w:shd w:fill="auto" w:val="clear"/>
+          </w:tcPr>
+          <w:p>
+            <w:pPr>
+              <w:pStyle w:val="Normal"/>
+              <w:widowControl w:val="false"/>
+              <w:spacing w:lineRule="auto" w:line="240" w:before="0" w:after="0"/>
+              <w:rPr/>
+            </w:pPr>
+            <w:r>
+              <w:rPr/>
+              <w:t>Perform regular functional safety audits</w:t>
+            </w:r>
+          </w:p>
+        </w:tc>
+        <w:tc>
+          <w:tcPr>
+            <w:tcW w:w="2192" w:type="dxa"/>
+            <w:tcBorders>
+              <w:top w:val="single" w:sz="8" w:space="0" w:color="000000"/>
+              <w:left w:val="single" w:sz="8" w:space="0" w:color="000000"/>
+              <w:bottom w:val="single" w:sz="8" w:space="0" w:color="000000"/>
+              <w:right w:val="single" w:sz="8" w:space="0" w:color="000000"/>
+              <w:insideH w:val="single" w:sz="8" w:space="0" w:color="000000"/>
+              <w:insideV w:val="single" w:sz="8" w:space="0" w:color="000000"/>
+            </w:tcBorders>
+            <w:shd w:fill="auto" w:val="clear"/>
+          </w:tcPr>
+          <w:p>
+            <w:pPr>
+              <w:pStyle w:val="Normal"/>
+              <w:widowControl w:val="false"/>
+              <w:spacing w:lineRule="auto" w:line="240" w:before="0" w:after="0"/>
+              <w:rPr/>
+            </w:pPr>
+            <w:r>
+              <w:rPr/>
+              <w:t>Safety Auditor</w:t>
+            </w:r>
+          </w:p>
+        </w:tc>
+        <w:tc>
+          <w:tcPr>
+            <w:tcW w:w="3330" w:type="dxa"/>
+            <w:tcBorders>
+              <w:top w:val="single" w:sz="8" w:space="0" w:color="000000"/>
+              <w:left w:val="single" w:sz="8" w:space="0" w:color="000000"/>
+              <w:bottom w:val="single" w:sz="8" w:space="0" w:color="000000"/>
+              <w:right w:val="single" w:sz="8" w:space="0" w:color="000000"/>
+              <w:insideH w:val="single" w:sz="8" w:space="0" w:color="000000"/>
+              <w:insideV w:val="single" w:sz="8" w:space="0" w:color="000000"/>
+            </w:tcBorders>
+            <w:shd w:fill="auto" w:val="clear"/>
+          </w:tcPr>
+          <w:p>
+            <w:pPr>
+              <w:pStyle w:val="Normal"/>
+              <w:widowControl w:val="false"/>
+              <w:spacing w:lineRule="auto" w:line="240" w:before="0" w:after="0"/>
+              <w:rPr/>
+            </w:pPr>
+            <w:r>
+              <w:rPr/>
+              <w:t>Once every 2 months</w:t>
+            </w:r>
+          </w:p>
+        </w:tc>
+      </w:tr>
+      <w:tr>
+        <w:trPr>
+          <w:trHeight w:val="420" w:hRule="atLeast"/>
+        </w:trPr>
+        <w:tc>
+          <w:tcPr>
+            <w:tcW w:w="3748" w:type="dxa"/>
+            <w:tcBorders>
+              <w:top w:val="single" w:sz="8" w:space="0" w:color="000000"/>
+              <w:left w:val="single" w:sz="8" w:space="0" w:color="000000"/>
+              <w:bottom w:val="single" w:sz="8" w:space="0" w:color="000000"/>
+              <w:right w:val="single" w:sz="8" w:space="0" w:color="000000"/>
+              <w:insideH w:val="single" w:sz="8" w:space="0" w:color="000000"/>
+              <w:insideV w:val="single" w:sz="8" w:space="0" w:color="000000"/>
+            </w:tcBorders>
+            <w:shd w:fill="auto" w:val="clear"/>
+          </w:tcPr>
+          <w:p>
+            <w:pPr>
+              <w:pStyle w:val="Normal"/>
+              <w:widowControl w:val="false"/>
+              <w:spacing w:lineRule="auto" w:line="276" w:before="60" w:after="60"/>
+              <w:rPr/>
+            </w:pPr>
+            <w:r>
+              <w:rPr/>
+              <w:t xml:space="preserve">Perform functional safety pre-assessment prior to audit by external functional safety assessor </w:t>
+            </w:r>
+          </w:p>
+        </w:tc>
+        <w:tc>
+          <w:tcPr>
+            <w:tcW w:w="2192" w:type="dxa"/>
+            <w:tcBorders>
+              <w:top w:val="single" w:sz="8" w:space="0" w:color="000000"/>
+              <w:left w:val="single" w:sz="8" w:space="0" w:color="000000"/>
+              <w:bottom w:val="single" w:sz="8" w:space="0" w:color="000000"/>
+              <w:right w:val="single" w:sz="8" w:space="0" w:color="000000"/>
+              <w:insideH w:val="single" w:sz="8" w:space="0" w:color="000000"/>
+              <w:insideV w:val="single" w:sz="8" w:space="0" w:color="000000"/>
+            </w:tcBorders>
+            <w:shd w:fill="auto" w:val="clear"/>
+          </w:tcPr>
+          <w:p>
+            <w:pPr>
+              <w:pStyle w:val="Normal"/>
+              <w:widowControl w:val="false"/>
+              <w:spacing w:lineRule="auto" w:line="240" w:before="0" w:after="0"/>
+              <w:rPr/>
+            </w:pPr>
+            <w:r>
+              <w:rPr/>
+              <w:t>Safety Manager</w:t>
+            </w:r>
+          </w:p>
+        </w:tc>
+        <w:tc>
+          <w:tcPr>
+            <w:tcW w:w="3330" w:type="dxa"/>
+            <w:tcBorders>
+              <w:top w:val="single" w:sz="8" w:space="0" w:color="000000"/>
+              <w:left w:val="single" w:sz="8" w:space="0" w:color="000000"/>
+              <w:bottom w:val="single" w:sz="8" w:space="0" w:color="000000"/>
+              <w:right w:val="single" w:sz="8" w:space="0" w:color="000000"/>
+              <w:insideH w:val="single" w:sz="8" w:space="0" w:color="000000"/>
+              <w:insideV w:val="single" w:sz="8" w:space="0" w:color="000000"/>
+            </w:tcBorders>
+            <w:shd w:fill="auto" w:val="clear"/>
+          </w:tcPr>
+          <w:p>
+            <w:pPr>
+              <w:pStyle w:val="Normal"/>
+              <w:widowControl w:val="false"/>
+              <w:spacing w:lineRule="auto" w:line="240" w:before="0" w:after="0"/>
+              <w:rPr/>
+            </w:pPr>
+            <w:r>
+              <w:rPr/>
+              <w:t>3 months prior to main assessment</w:t>
+            </w:r>
+          </w:p>
+        </w:tc>
+      </w:tr>
+      <w:tr>
+        <w:trPr>
+          <w:trHeight w:val="420" w:hRule="atLeast"/>
+        </w:trPr>
+        <w:tc>
+          <w:tcPr>
+            <w:tcW w:w="3748" w:type="dxa"/>
+            <w:tcBorders>
+              <w:top w:val="single" w:sz="8" w:space="0" w:color="000000"/>
+              <w:left w:val="single" w:sz="8" w:space="0" w:color="000000"/>
+              <w:bottom w:val="single" w:sz="8" w:space="0" w:color="000000"/>
+              <w:right w:val="single" w:sz="8" w:space="0" w:color="000000"/>
+              <w:insideH w:val="single" w:sz="8" w:space="0" w:color="000000"/>
+              <w:insideV w:val="single" w:sz="8" w:space="0" w:color="000000"/>
+            </w:tcBorders>
+            <w:shd w:fill="auto" w:val="clear"/>
+          </w:tcPr>
+          <w:p>
+            <w:pPr>
+              <w:pStyle w:val="Normal"/>
+              <w:widowControl w:val="false"/>
+              <w:spacing w:lineRule="auto" w:line="276" w:before="60" w:after="60"/>
+              <w:rPr/>
+            </w:pPr>
+            <w:r>
+              <w:rPr/>
+              <w:t>Perform functional safety assessment</w:t>
+            </w:r>
+          </w:p>
+        </w:tc>
+        <w:tc>
+          <w:tcPr>
+            <w:tcW w:w="2192" w:type="dxa"/>
+            <w:tcBorders>
+              <w:top w:val="single" w:sz="8" w:space="0" w:color="000000"/>
+              <w:left w:val="single" w:sz="8" w:space="0" w:color="000000"/>
+              <w:bottom w:val="single" w:sz="8" w:space="0" w:color="000000"/>
+              <w:right w:val="single" w:sz="8" w:space="0" w:color="000000"/>
+              <w:insideH w:val="single" w:sz="8" w:space="0" w:color="000000"/>
+              <w:insideV w:val="single" w:sz="8" w:space="0" w:color="000000"/>
+            </w:tcBorders>
+            <w:shd w:fill="auto" w:val="clear"/>
+          </w:tcPr>
+          <w:p>
+            <w:pPr>
+              <w:pStyle w:val="Normal"/>
+              <w:widowControl w:val="false"/>
+              <w:spacing w:lineRule="auto" w:line="240" w:before="0" w:after="0"/>
+              <w:rPr/>
+            </w:pPr>
+            <w:r>
+              <w:rPr/>
+              <w:t>Safety Assesor</w:t>
+            </w:r>
+          </w:p>
+        </w:tc>
+        <w:tc>
+          <w:tcPr>
+            <w:tcW w:w="3330" w:type="dxa"/>
+            <w:tcBorders>
+              <w:top w:val="single" w:sz="8" w:space="0" w:color="000000"/>
+              <w:left w:val="single" w:sz="8" w:space="0" w:color="000000"/>
+              <w:bottom w:val="single" w:sz="8" w:space="0" w:color="000000"/>
+              <w:right w:val="single" w:sz="8" w:space="0" w:color="000000"/>
+              <w:insideH w:val="single" w:sz="8" w:space="0" w:color="000000"/>
+              <w:insideV w:val="single" w:sz="8" w:space="0" w:color="000000"/>
+            </w:tcBorders>
+            <w:shd w:fill="auto" w:val="clear"/>
+          </w:tcPr>
+          <w:p>
+            <w:pPr>
+              <w:pStyle w:val="Normal"/>
+              <w:widowControl w:val="false"/>
+              <w:spacing w:lineRule="auto" w:line="240" w:before="0" w:after="0"/>
+              <w:rPr/>
+            </w:pPr>
+            <w:r>
+              <w:rPr/>
+              <w:t>Conclusion of functional safety activities</w:t>
+            </w:r>
+          </w:p>
+        </w:tc>
+      </w:tr>
+    </w:tbl>
+    <w:p>
+      <w:pPr>
+        <w:pStyle w:val="Normal"/>
+        <w:spacing w:before="0" w:after="0"/>
+        <w:rPr/>
+      </w:pPr>
+      <w:r>
+        <w:rPr/>
+      </w:r>
+    </w:p>
+    <w:p>
+      <w:pPr>
+        <w:pStyle w:val="Heading1"/>
+        <w:spacing w:before="0" w:after="0"/>
+        <w:contextualSpacing/>
+        <w:rPr/>
+      </w:pPr>
+      <w:bookmarkStart w:id="22" w:name="_b23s6orj91gm"/>
+      <w:bookmarkEnd w:id="22"/>
+      <w:r>
+        <w:rPr/>
+        <w:t>Safety Culture</w:t>
+      </w:r>
+    </w:p>
+    <w:p>
+      <w:pPr>
+        <w:pStyle w:val="Normal"/>
+        <w:spacing w:before="0" w:after="0"/>
+        <w:rPr>
+          <w:b/>
+          <w:b/>
+          <w:color w:val="B7B7B7"/>
+        </w:rPr>
+      </w:pPr>
+      <w:r>
+        <w:rPr>
+          <w:b/>
+          <w:color w:val="B7B7B7"/>
+        </w:rPr>
+      </w:r>
+    </w:p>
+    <w:p>
+      <w:pPr>
+        <w:pStyle w:val="Normal"/>
+        <w:spacing w:before="0" w:after="0"/>
+        <w:rPr/>
+      </w:pPr>
       <w:r>
         <w:rPr>
           <w:rFonts w:eastAsia="Arial"/>
@@ -4503,9 +4308,68 @@
           <w:u w:val="none"/>
           <w:lang w:val="en" w:eastAsia="hi-IN"/>
         </w:rPr>
-        <w:t>Th</w:t>
-      </w:r>
-      <w:bookmarkEnd w:id="24"/>
+        <w:t>Our company’s number one priority is safety. All assessments and audits will be performed by an independent assessor and auditor. All documentation is tied to the person responsible for performing the task using up-to-date safety requirements software. Our company has well defined processes in place in order to assign qualified personnel to the project. Our company will be in close communication in order to detect problems as early as possible and achieve functional safety.</w:t>
+      </w:r>
+    </w:p>
+    <w:p>
+      <w:pPr>
+        <w:pStyle w:val="Heading1"/>
+        <w:spacing w:before="0" w:after="0"/>
+        <w:contextualSpacing/>
+        <w:rPr/>
+      </w:pPr>
+      <w:bookmarkStart w:id="23" w:name="_pqn9poe0nvtc"/>
+      <w:bookmarkEnd w:id="23"/>
+      <w:r>
+        <w:rPr/>
+        <w:t>Safety Lifecycle Tailoring</w:t>
+      </w:r>
+    </w:p>
+    <w:p>
+      <w:pPr>
+        <w:pStyle w:val="Normal"/>
+        <w:spacing w:before="0" w:after="0"/>
+        <w:rPr>
+          <w:rFonts w:ascii="Arial" w:hAnsi="Arial" w:eastAsia="Arial"/>
+          <w:b/>
+          <w:b/>
+          <w:i w:val="false"/>
+          <w:i w:val="false"/>
+          <w:caps w:val="false"/>
+          <w:smallCaps w:val="false"/>
+          <w:strike w:val="false"/>
+          <w:dstrike w:val="false"/>
+          <w:color w:val="B7B7B7"/>
+          <w:kern w:val="0"/>
+          <w:sz w:val="22"/>
+          <w:u w:val="none"/>
+          <w:lang w:val="en" w:eastAsia="hi-IN"/>
+        </w:rPr>
+      </w:pPr>
+      <w:r>
+        <w:rPr>
+          <w:rFonts w:eastAsia="Arial"/>
+          <w:b/>
+          <w:i w:val="false"/>
+          <w:caps w:val="false"/>
+          <w:smallCaps w:val="false"/>
+          <w:strike w:val="false"/>
+          <w:dstrike w:val="false"/>
+          <w:color w:val="B7B7B7"/>
+          <w:kern w:val="0"/>
+          <w:sz w:val="22"/>
+          <w:u w:val="none"/>
+          <w:lang w:val="en" w:eastAsia="hi-IN"/>
+        </w:rPr>
+      </w:r>
+    </w:p>
+    <w:p>
+      <w:pPr>
+        <w:pStyle w:val="Normal"/>
+        <w:spacing w:before="0" w:after="0"/>
+        <w:rPr/>
+      </w:pPr>
+      <w:bookmarkStart w:id="24" w:name="__DdeLink__449_1515607949"/>
       <w:r>
         <w:rPr>
           <w:rFonts w:eastAsia="Arial"/>
@@ -4521,8 +4385,9 @@
           <w:u w:val="none"/>
           <w:lang w:val="en" w:eastAsia="hi-IN"/>
         </w:rPr>
-        <w:t>e safety plan will cover the c</w:t>
-      </w:r>
+        <w:t>Th</w:t>
+      </w:r>
+      <w:bookmarkEnd w:id="24"/>
       <w:r>
         <w:rPr>
           <w:rFonts w:eastAsia="Arial"/>
@@ -4538,296 +4403,7 @@
           <w:u w:val="none"/>
           <w:lang w:val="en" w:eastAsia="hi-IN"/>
         </w:rPr>
-        <w:t>oncept phase,</w:t>
-      </w:r>
-      <w:r>
-        <w:rPr>
-          <w:rFonts w:eastAsia="Arial"/>
-          <w:b w:val="false"/>
-          <w:i w:val="false"/>
-          <w:caps w:val="false"/>
-          <w:smallCaps w:val="false"/>
-          <w:strike w:val="false"/>
-          <w:dstrike w:val="false"/>
-          <w:color w:val="000000"/>
-          <w:kern w:val="0"/>
-          <w:sz w:val="22"/>
-          <w:u w:val="none"/>
-          <w:lang w:val="en" w:eastAsia="hi-IN"/>
-        </w:rPr>
-        <w:t xml:space="preserve"> p</w:t>
-      </w:r>
-      <w:r>
-        <w:rPr>
-          <w:rFonts w:eastAsia="Arial"/>
-          <w:b w:val="false"/>
-          <w:i w:val="false"/>
-          <w:caps w:val="false"/>
-          <w:smallCaps w:val="false"/>
-          <w:strike w:val="false"/>
-          <w:dstrike w:val="false"/>
-          <w:color w:val="000000"/>
-          <w:kern w:val="0"/>
-          <w:sz w:val="22"/>
-          <w:u w:val="none"/>
-          <w:lang w:val="en" w:eastAsia="hi-IN"/>
-        </w:rPr>
-        <w:t xml:space="preserve">roduct </w:t>
-      </w:r>
-      <w:r>
-        <w:rPr>
-          <w:rFonts w:eastAsia="Arial"/>
-          <w:b w:val="false"/>
-          <w:i w:val="false"/>
-          <w:caps w:val="false"/>
-          <w:smallCaps w:val="false"/>
-          <w:strike w:val="false"/>
-          <w:dstrike w:val="false"/>
-          <w:color w:val="000000"/>
-          <w:kern w:val="0"/>
-          <w:sz w:val="22"/>
-          <w:u w:val="none"/>
-          <w:lang w:val="en" w:eastAsia="hi-IN"/>
-        </w:rPr>
-        <w:t>d</w:t>
-      </w:r>
-      <w:r>
-        <w:rPr>
-          <w:rFonts w:eastAsia="Arial"/>
-          <w:b w:val="false"/>
-          <w:i w:val="false"/>
-          <w:caps w:val="false"/>
-          <w:smallCaps w:val="false"/>
-          <w:strike w:val="false"/>
-          <w:dstrike w:val="false"/>
-          <w:color w:val="000000"/>
-          <w:kern w:val="0"/>
-          <w:sz w:val="22"/>
-          <w:u w:val="none"/>
-          <w:lang w:val="en" w:eastAsia="hi-IN"/>
-        </w:rPr>
-        <w:t xml:space="preserve">evelopment at the </w:t>
-      </w:r>
-      <w:r>
-        <w:rPr>
-          <w:rFonts w:eastAsia="Arial"/>
-          <w:b w:val="false"/>
-          <w:i w:val="false"/>
-          <w:caps w:val="false"/>
-          <w:smallCaps w:val="false"/>
-          <w:strike w:val="false"/>
-          <w:dstrike w:val="false"/>
-          <w:color w:val="000000"/>
-          <w:kern w:val="0"/>
-          <w:sz w:val="22"/>
-          <w:u w:val="none"/>
-          <w:lang w:val="en" w:eastAsia="hi-IN"/>
-        </w:rPr>
-        <w:t>s</w:t>
-      </w:r>
-      <w:r>
-        <w:rPr>
-          <w:rFonts w:eastAsia="Arial"/>
-          <w:b w:val="false"/>
-          <w:i w:val="false"/>
-          <w:caps w:val="false"/>
-          <w:smallCaps w:val="false"/>
-          <w:strike w:val="false"/>
-          <w:dstrike w:val="false"/>
-          <w:color w:val="000000"/>
-          <w:kern w:val="0"/>
-          <w:sz w:val="22"/>
-          <w:u w:val="none"/>
-          <w:lang w:val="en" w:eastAsia="hi-IN"/>
-        </w:rPr>
-        <w:t xml:space="preserve">ystem </w:t>
-      </w:r>
-      <w:r>
-        <w:rPr>
-          <w:rFonts w:eastAsia="Arial"/>
-          <w:b w:val="false"/>
-          <w:i w:val="false"/>
-          <w:caps w:val="false"/>
-          <w:smallCaps w:val="false"/>
-          <w:strike w:val="false"/>
-          <w:dstrike w:val="false"/>
-          <w:color w:val="000000"/>
-          <w:kern w:val="0"/>
-          <w:sz w:val="22"/>
-          <w:u w:val="none"/>
-          <w:lang w:val="en" w:eastAsia="hi-IN"/>
-        </w:rPr>
-        <w:t>l</w:t>
-      </w:r>
-      <w:r>
-        <w:rPr>
-          <w:rFonts w:eastAsia="Arial"/>
-          <w:b w:val="false"/>
-          <w:i w:val="false"/>
-          <w:caps w:val="false"/>
-          <w:smallCaps w:val="false"/>
-          <w:strike w:val="false"/>
-          <w:dstrike w:val="false"/>
-          <w:color w:val="000000"/>
-          <w:kern w:val="0"/>
-          <w:sz w:val="22"/>
-          <w:u w:val="none"/>
-          <w:lang w:val="en" w:eastAsia="hi-IN"/>
-        </w:rPr>
-        <w:t xml:space="preserve">evel, </w:t>
-      </w:r>
-      <w:r>
-        <w:rPr>
-          <w:rFonts w:eastAsia="Arial"/>
-          <w:b w:val="false"/>
-          <w:i w:val="false"/>
-          <w:caps w:val="false"/>
-          <w:smallCaps w:val="false"/>
-          <w:strike w:val="false"/>
-          <w:dstrike w:val="false"/>
-          <w:color w:val="000000"/>
-          <w:kern w:val="0"/>
-          <w:sz w:val="22"/>
-          <w:u w:val="none"/>
-          <w:lang w:val="en" w:eastAsia="hi-IN"/>
-        </w:rPr>
-        <w:t>and pr</w:t>
-      </w:r>
-      <w:r>
-        <w:rPr>
-          <w:rFonts w:eastAsia="Arial"/>
-          <w:b w:val="false"/>
-          <w:i w:val="false"/>
-          <w:caps w:val="false"/>
-          <w:smallCaps w:val="false"/>
-          <w:strike w:val="false"/>
-          <w:dstrike w:val="false"/>
-          <w:color w:val="000000"/>
-          <w:kern w:val="0"/>
-          <w:sz w:val="22"/>
-          <w:u w:val="none"/>
-          <w:lang w:val="en" w:eastAsia="hi-IN"/>
-        </w:rPr>
-        <w:t xml:space="preserve">oduct </w:t>
-      </w:r>
-      <w:r>
-        <w:rPr>
-          <w:rFonts w:eastAsia="Arial"/>
-          <w:b w:val="false"/>
-          <w:i w:val="false"/>
-          <w:caps w:val="false"/>
-          <w:smallCaps w:val="false"/>
-          <w:strike w:val="false"/>
-          <w:dstrike w:val="false"/>
-          <w:color w:val="000000"/>
-          <w:kern w:val="0"/>
-          <w:sz w:val="22"/>
-          <w:u w:val="none"/>
-          <w:lang w:val="en" w:eastAsia="hi-IN"/>
-        </w:rPr>
-        <w:t>d</w:t>
-      </w:r>
-      <w:r>
-        <w:rPr>
-          <w:rFonts w:eastAsia="Arial"/>
-          <w:b w:val="false"/>
-          <w:i w:val="false"/>
-          <w:caps w:val="false"/>
-          <w:smallCaps w:val="false"/>
-          <w:strike w:val="false"/>
-          <w:dstrike w:val="false"/>
-          <w:color w:val="000000"/>
-          <w:kern w:val="0"/>
-          <w:sz w:val="22"/>
-          <w:u w:val="none"/>
-          <w:lang w:val="en" w:eastAsia="hi-IN"/>
-        </w:rPr>
-        <w:t xml:space="preserve">evelopment at the </w:t>
-      </w:r>
-      <w:r>
-        <w:rPr>
-          <w:rFonts w:eastAsia="Arial"/>
-          <w:b w:val="false"/>
-          <w:i w:val="false"/>
-          <w:caps w:val="false"/>
-          <w:smallCaps w:val="false"/>
-          <w:strike w:val="false"/>
-          <w:dstrike w:val="false"/>
-          <w:color w:val="000000"/>
-          <w:kern w:val="0"/>
-          <w:sz w:val="22"/>
-          <w:u w:val="none"/>
-          <w:lang w:val="en" w:eastAsia="hi-IN"/>
-        </w:rPr>
-        <w:t>s</w:t>
-      </w:r>
-      <w:r>
-        <w:rPr>
-          <w:rFonts w:eastAsia="Arial"/>
-          <w:b w:val="false"/>
-          <w:i w:val="false"/>
-          <w:caps w:val="false"/>
-          <w:smallCaps w:val="false"/>
-          <w:strike w:val="false"/>
-          <w:dstrike w:val="false"/>
-          <w:color w:val="000000"/>
-          <w:kern w:val="0"/>
-          <w:sz w:val="22"/>
-          <w:u w:val="none"/>
-          <w:lang w:val="en" w:eastAsia="hi-IN"/>
-        </w:rPr>
-        <w:t xml:space="preserve">oftware </w:t>
-      </w:r>
-      <w:r>
-        <w:rPr>
-          <w:rFonts w:eastAsia="Arial"/>
-          <w:b w:val="false"/>
-          <w:i w:val="false"/>
-          <w:caps w:val="false"/>
-          <w:smallCaps w:val="false"/>
-          <w:strike w:val="false"/>
-          <w:dstrike w:val="false"/>
-          <w:color w:val="000000"/>
-          <w:kern w:val="0"/>
-          <w:sz w:val="22"/>
-          <w:u w:val="none"/>
-          <w:lang w:val="en" w:eastAsia="hi-IN"/>
-        </w:rPr>
-        <w:t>l</w:t>
-      </w:r>
-      <w:r>
-        <w:rPr>
-          <w:rFonts w:eastAsia="Arial"/>
-          <w:b w:val="false"/>
-          <w:i w:val="false"/>
-          <w:caps w:val="false"/>
-          <w:smallCaps w:val="false"/>
-          <w:strike w:val="false"/>
-          <w:dstrike w:val="false"/>
-          <w:color w:val="000000"/>
-          <w:kern w:val="0"/>
-          <w:sz w:val="22"/>
-          <w:u w:val="none"/>
-          <w:lang w:val="en" w:eastAsia="hi-IN"/>
-        </w:rPr>
-        <w:t xml:space="preserve">evel. </w:t>
-      </w:r>
-      <w:r>
-        <w:rPr>
-          <w:rFonts w:eastAsia="Arial"/>
-          <w:b w:val="false"/>
-          <w:i w:val="false"/>
-          <w:caps w:val="false"/>
-          <w:smallCaps w:val="false"/>
-          <w:strike w:val="false"/>
-          <w:dstrike w:val="false"/>
-          <w:color w:val="000000"/>
-          <w:kern w:val="0"/>
-          <w:sz w:val="22"/>
-          <w:u w:val="none"/>
-          <w:lang w:val="en" w:eastAsia="hi-IN"/>
-        </w:rPr>
-        <w:t>Product development at the hardware level, production, and operation are outside the scope of this safety plan.</w:t>
+        <w:t>e safety plan will cover the concept phase, product development at the system level, and product development at the software level. Product development at the hardware level, production, and operation are outside the scope of this safety plan.</w:t>
       </w:r>
     </w:p>
     <w:p>
@@ -4842,7 +4418,10 @@
         </w:rPr>
       </w:pPr>
       <w:r>
-        <w:rPr/>
+        <w:rPr>
+          <w:b/>
+          <w:color w:val="B7B7B7"/>
+        </w:rPr>
       </w:r>
     </w:p>
     <w:p>
@@ -5416,8 +4995,38 @@
           <w:u w:val="none"/>
           <w:lang w:val="en" w:eastAsia="hi-IN"/>
         </w:rPr>
-        <w:t xml:space="preserve">The </w:t>
-      </w:r>
+        <w:t>The puuropse of a development interface agreement is to clarify the responsibilities of the different parties involved in a functional safety project, to describe the work products that each company will provide, to help avoid disputes between companies, and to clarify who will be responsible for any safety issues in post-production.</w:t>
+      </w:r>
+    </w:p>
+    <w:p>
+      <w:pPr>
+        <w:pStyle w:val="Normal"/>
+        <w:spacing w:before="0" w:after="0"/>
+        <w:rPr>
+          <w:b/>
+          <w:b/>
+          <w:color w:val="B7B7B7"/>
+        </w:rPr>
+      </w:pPr>
+      <w:r>
+        <w:rPr>
+          <w:b/>
+          <w:color w:val="B7B7B7"/>
+        </w:rPr>
+      </w:r>
+    </w:p>
+    <w:p>
+      <w:pPr>
+        <w:pStyle w:val="Normal"/>
+        <w:numPr>
+          <w:ilvl w:val="0"/>
+          <w:numId w:val="2"/>
+        </w:numPr>
+        <w:spacing w:before="0" w:after="0"/>
+        <w:ind w:left="720" w:right="0" w:hanging="360"/>
+        <w:contextualSpacing/>
+        <w:rPr/>
+      </w:pPr>
       <w:r>
         <w:rPr>
           <w:rFonts w:eastAsia="Arial"/>
@@ -5433,71 +5042,7 @@
           <w:u w:val="none"/>
           <w:lang w:val="en" w:eastAsia="hi-IN"/>
         </w:rPr>
-        <w:t>puuropse of a development interface agreement is to clarify the responsibilities of the different parties involved in a functional safety project, to describe the work products that each company will provide, to help avoid disputes between companies, and to clarify who will be responsible for any safety issues in post-production.</w:t>
-      </w:r>
-    </w:p>
-    <w:p>
-      <w:pPr>
-        <w:pStyle w:val="Normal"/>
-        <w:spacing w:before="0" w:after="0"/>
-        <w:rPr>
-          <w:b/>
-          <w:b/>
-          <w:color w:val="B7B7B7"/>
-        </w:rPr>
-      </w:pPr>
-      <w:r>
-        <w:rPr>
-          <w:b/>
-          <w:color w:val="B7B7B7"/>
-        </w:rPr>
-      </w:r>
-    </w:p>
-    <w:p>
-      <w:pPr>
-        <w:pStyle w:val="Normal"/>
-        <w:numPr>
-          <w:ilvl w:val="0"/>
-          <w:numId w:val="2"/>
-        </w:numPr>
-        <w:spacing w:before="0" w:after="0"/>
-        <w:ind w:left="720" w:right="0" w:hanging="360"/>
-        <w:contextualSpacing/>
-        <w:rPr/>
-      </w:pPr>
-      <w:r>
-        <w:rPr>
-          <w:rFonts w:eastAsia="Arial"/>
-          <w:b w:val="false"/>
-          <w:i w:val="false"/>
-          <w:caps w:val="false"/>
-          <w:smallCaps w:val="false"/>
-          <w:strike w:val="false"/>
-          <w:dstrike w:val="false"/>
-          <w:color w:val="000000"/>
-          <w:kern w:val="0"/>
-          <w:sz w:val="22"/>
-          <w:u w:val="none"/>
-          <w:lang w:val="en" w:eastAsia="hi-IN"/>
-        </w:rPr>
-        <w:t xml:space="preserve">The </w:t>
-      </w:r>
-      <w:r>
-        <w:rPr>
-          <w:rFonts w:eastAsia="Arial"/>
-          <w:b w:val="false"/>
-          <w:i w:val="false"/>
-          <w:caps w:val="false"/>
-          <w:smallCaps w:val="false"/>
-          <w:strike w:val="false"/>
-          <w:dstrike w:val="false"/>
-          <w:color w:val="000000"/>
-          <w:kern w:val="0"/>
-          <w:sz w:val="22"/>
-          <w:u w:val="none"/>
-          <w:lang w:val="en" w:eastAsia="hi-IN"/>
-        </w:rPr>
-        <w:t>OEM will be responsible for ensuring that the subsystems perform their intended tasks as specified in the safety plan. The tier 1 supplier (us?) will be responsible for modifying the subsystems so that they achieve functional safety. An independent auditor and assesor will be responsible for determining whether the system meets functional safety. After accepting the assessment, the OEM will be responsible for all safety related issues in post-production.</w:t>
+        <w:t>The OEM will be responsible for ensuring that the subsystems perform their intended tasks as specified in the safety plan. The tier 1 supplier (us?) will be responsible for modifying the subsystems so that they achieve functional safety. An independent auditor and assesor will be responsible for determining whether the system meets functional safety. After accepting the assessment, the OEM will be responsible for all safety related issues in post-production.</w:t>
       </w:r>
     </w:p>
     <w:p>
@@ -6074,14 +5619,17 @@
   </w:style>
   <w:style w:type="paragraph" w:styleId="Heading1">
     <w:name w:val="Heading 1"/>
+    <w:basedOn w:val="Normal"/>
     <w:next w:val="Normal"/>
     <w:qFormat/>
     <w:pPr>
       <w:keepNext w:val="true"/>
       <w:keepLines/>
       <w:widowControl w:val="false"/>
+      <w:bidi w:val="0"/>
       <w:spacing w:lineRule="auto" w:line="240" w:before="400" w:after="120"/>
       <w:contextualSpacing/>
+      <w:jc w:val="left"/>
     </w:pPr>
     <w:rPr>
       <w:rFonts w:ascii="Arial" w:hAnsi="Arial" w:eastAsia="Arial" w:cs="Arial"/>
@@ -6094,14 +5642,17 @@
   </w:style>
   <w:style w:type="paragraph" w:styleId="Heading2">
     <w:name w:val="Heading 2"/>
+    <w:basedOn w:val="Normal"/>
     <w:next w:val="Normal"/>
     <w:qFormat/>
     <w:pPr>
       <w:keepNext w:val="true"/>
       <w:keepLines/>
       <w:widowControl w:val="false"/>
+      <w:bidi w:val="0"/>
       <w:spacing w:lineRule="auto" w:line="240" w:before="360" w:after="120"/>
       <w:contextualSpacing/>
+      <w:jc w:val="left"/>
     </w:pPr>
     <w:rPr>
       <w:rFonts w:ascii="Arial" w:hAnsi="Arial" w:eastAsia="Arial" w:cs="Arial"/>
@@ -6115,14 +5666,17 @@
   </w:style>
   <w:style w:type="paragraph" w:styleId="Heading3">
     <w:name w:val="Heading 3"/>
+    <w:basedOn w:val="Normal"/>
     <w:next w:val="Normal"/>
     <w:qFormat/>
     <w:pPr>
       <w:keepNext w:val="true"/>
       <w:keepLines/>
       <w:widowControl w:val="false"/>
+      <w:bidi w:val="0"/>
       <w:spacing w:lineRule="auto" w:line="240" w:before="320" w:after="80"/>
       <w:contextualSpacing/>
+      <w:jc w:val="left"/>
     </w:pPr>
     <w:rPr>
       <w:rFonts w:ascii="Arial" w:hAnsi="Arial" w:eastAsia="Arial" w:cs="Arial"/>
@@ -6136,14 +5690,17 @@
   </w:style>
   <w:style w:type="paragraph" w:styleId="Heading4">
     <w:name w:val="Heading 4"/>
+    <w:basedOn w:val="Normal"/>
     <w:next w:val="Normal"/>
     <w:qFormat/>
     <w:pPr>
       <w:keepNext w:val="true"/>
       <w:keepLines/>
       <w:widowControl w:val="false"/>
+      <w:bidi w:val="0"/>
       <w:spacing w:lineRule="auto" w:line="240" w:before="280" w:after="80"/>
       <w:contextualSpacing/>
+      <w:jc w:val="left"/>
     </w:pPr>
     <w:rPr>
       <w:rFonts w:ascii="Arial" w:hAnsi="Arial" w:eastAsia="Arial" w:cs="Arial"/>
@@ -6156,14 +5713,17 @@
   </w:style>
   <w:style w:type="paragraph" w:styleId="Heading5">
     <w:name w:val="Heading 5"/>
+    <w:basedOn w:val="Normal"/>
     <w:next w:val="Normal"/>
     <w:qFormat/>
     <w:pPr>
       <w:keepNext w:val="true"/>
       <w:keepLines/>
       <w:widowControl w:val="false"/>
+      <w:bidi w:val="0"/>
       <w:spacing w:lineRule="auto" w:line="240" w:before="240" w:after="80"/>
       <w:contextualSpacing/>
+      <w:jc w:val="left"/>
     </w:pPr>
     <w:rPr>
       <w:rFonts w:ascii="Arial" w:hAnsi="Arial" w:eastAsia="Arial" w:cs="Arial"/>
@@ -6176,14 +5736,17 @@
   </w:style>
   <w:style w:type="paragraph" w:styleId="Heading6">
     <w:name w:val="Heading 6"/>
+    <w:basedOn w:val="Normal"/>
     <w:next w:val="Normal"/>
     <w:qFormat/>
     <w:pPr>
       <w:keepNext w:val="true"/>
       <w:keepLines/>
       <w:widowControl w:val="false"/>
+      <w:bidi w:val="0"/>
       <w:spacing w:lineRule="auto" w:line="240" w:before="240" w:after="80"/>
       <w:contextualSpacing/>
+      <w:jc w:val="left"/>
     </w:pPr>
     <w:rPr>
       <w:rFonts w:ascii="Arial" w:hAnsi="Arial" w:eastAsia="Arial" w:cs="Arial"/>
@@ -6635,6 +6198,134 @@
       <w:b/>
       <w:color w:val="1155CC"/>
       <w:u w:val="single"/>
+    </w:rPr>
+  </w:style>
+  <w:style w:type="character" w:styleId="ListLabel59">
+    <w:name w:val="ListLabel 59"/>
+    <w:qFormat/>
+    <w:rPr>
+      <w:b/>
+      <w:u w:val="none"/>
+    </w:rPr>
+  </w:style>
+  <w:style w:type="character" w:styleId="ListLabel60">
+    <w:name w:val="ListLabel 60"/>
+    <w:qFormat/>
+    <w:rPr>
+      <w:u w:val="none"/>
+    </w:rPr>
+  </w:style>
+  <w:style w:type="character" w:styleId="ListLabel61">
+    <w:name w:val="ListLabel 61"/>
+    <w:qFormat/>
+    <w:rPr>
+      <w:u w:val="none"/>
+    </w:rPr>
+  </w:style>
+  <w:style w:type="character" w:styleId="ListLabel62">
+    <w:name w:val="ListLabel 62"/>
+    <w:qFormat/>
+    <w:rPr>
+      <w:u w:val="none"/>
+    </w:rPr>
+  </w:style>
+  <w:style w:type="character" w:styleId="ListLabel63">
+    <w:name w:val="ListLabel 63"/>
+    <w:qFormat/>
+    <w:rPr>
+      <w:u w:val="none"/>
+    </w:rPr>
+  </w:style>
+  <w:style w:type="character" w:styleId="ListLabel64">
+    <w:name w:val="ListLabel 64"/>
+    <w:qFormat/>
+    <w:rPr>
+      <w:u w:val="none"/>
+    </w:rPr>
+  </w:style>
+  <w:style w:type="character" w:styleId="ListLabel65">
+    <w:name w:val="ListLabel 65"/>
+    <w:qFormat/>
+    <w:rPr>
+      <w:u w:val="none"/>
+    </w:rPr>
+  </w:style>
+  <w:style w:type="character" w:styleId="ListLabel66">
+    <w:name w:val="ListLabel 66"/>
+    <w:qFormat/>
+    <w:rPr>
+      <w:u w:val="none"/>
+    </w:rPr>
+  </w:style>
+  <w:style w:type="character" w:styleId="ListLabel67">
+    <w:name w:val="ListLabel 67"/>
+    <w:qFormat/>
+    <w:rPr>
+      <w:u w:val="none"/>
+    </w:rPr>
+  </w:style>
+  <w:style w:type="character" w:styleId="ListLabel68">
+    <w:name w:val="ListLabel 68"/>
+    <w:qFormat/>
+    <w:rPr>
+      <w:b/>
+      <w:u w:val="none"/>
+    </w:rPr>
+  </w:style>
+  <w:style w:type="character" w:styleId="ListLabel69">
+    <w:name w:val="ListLabel 69"/>
+    <w:qFormat/>
+    <w:rPr>
+      <w:u w:val="none"/>
+    </w:rPr>
+  </w:style>
+  <w:style w:type="character" w:styleId="ListLabel70">
+    <w:name w:val="ListLabel 70"/>
+    <w:qFormat/>
+    <w:rPr>
+      <w:u w:val="none"/>
+    </w:rPr>
+  </w:style>
+  <w:style w:type="character" w:styleId="ListLabel71">
+    <w:name w:val="ListLabel 71"/>
+    <w:qFormat/>
+    <w:rPr>
+      <w:u w:val="none"/>
+    </w:rPr>
+  </w:style>
+  <w:style w:type="character" w:styleId="ListLabel72">
+    <w:name w:val="ListLabel 72"/>
+    <w:qFormat/>
+    <w:rPr>
+      <w:u w:val="none"/>
+    </w:rPr>
+  </w:style>
+  <w:style w:type="character" w:styleId="ListLabel73">
+    <w:name w:val="ListLabel 73"/>
+    <w:qFormat/>
+    <w:rPr>
+      <w:u w:val="none"/>
+    </w:rPr>
+  </w:style>
+  <w:style w:type="character" w:styleId="ListLabel74">
+    <w:name w:val="ListLabel 74"/>
+    <w:qFormat/>
+    <w:rPr>
+      <w:u w:val="none"/>
+    </w:rPr>
+  </w:style>
+  <w:style w:type="character" w:styleId="ListLabel75">
+    <w:name w:val="ListLabel 75"/>
+    <w:qFormat/>
+    <w:rPr>
+      <w:u w:val="none"/>
+    </w:rPr>
+  </w:style>
+  <w:style w:type="character" w:styleId="ListLabel76">
+    <w:name w:val="ListLabel 76"/>
+    <w:qFormat/>
+    <w:rPr>
+      <w:u w:val="none"/>
     </w:rPr>
   </w:style>
   <w:style w:type="paragraph" w:styleId="Heading">
@@ -6763,6 +6454,35 @@
     <w:pPr/>
     <w:rPr/>
   </w:style>
+  <w:style w:type="paragraph" w:styleId="FrameContents">
+    <w:name w:val="Frame Contents"/>
+    <w:basedOn w:val="Normal"/>
+    <w:qFormat/>
+    <w:pPr/>
+    <w:rPr/>
+  </w:style>
+  <w:style w:type="paragraph" w:styleId="TableContents">
+    <w:name w:val="Table Contents"/>
+    <w:basedOn w:val="Normal"/>
+    <w:qFormat/>
+    <w:pPr>
+      <w:suppressLineNumbers/>
+    </w:pPr>
+    <w:rPr/>
+  </w:style>
+  <w:style w:type="paragraph" w:styleId="TableHeading">
+    <w:name w:val="Table Heading"/>
+    <w:basedOn w:val="TableContents"/>
+    <w:qFormat/>
+    <w:pPr>
+      <w:suppressLineNumbers/>
+      <w:jc w:val="center"/>
+    </w:pPr>
+    <w:rPr>
+      <w:b/>
+      <w:bCs/>
+    </w:rPr>
+  </w:style>
   <w:style w:type="table" w:default="1" w:styleId="TableNormal">
     <w:name w:val="Table Normal"/>
   </w:style>

</xml_diff>

<commit_message>
Added: PDF Documents for review Changed: Document Version number on title pages
</commit_message>
<xml_diff>
--- a/Documents/01_SafetyPlan_LaneAssistance.docx
+++ b/Documents/01_SafetyPlan_LaneAssistance.docx
@@ -93,7 +93,7 @@
                   </pic:nvPicPr>
                   <pic:blipFill>
                     <a:blip r:embed="rId3"/>
-                    <a:srcRect l="24007" t="0" r="25607" b="0"/>
+                    <a:srcRect l="24011" t="0" r="25611" b="0"/>
                     <a:stretch>
                       <a:fillRect/>
                     </a:stretch>
@@ -228,43 +228,19 @@
         <w:pStyle w:val="Normal"/>
         <w:spacing w:before="0" w:after="0"/>
         <w:jc w:val="right"/>
+        <w:rPr/>
+      </w:pPr>
+      <w:r>
         <w:rPr>
           <w:b/>
+        </w:rPr>
+        <w:t xml:space="preserve">Document Version: </w:t>
+      </w:r>
+      <w:r>
+        <w:rPr>
           <w:b/>
-          <w:color w:val="B7B7B7"/>
-        </w:rPr>
-      </w:pPr>
-      <w:r>
-        <w:rPr>
-          <w:b/>
-        </w:rPr>
-        <w:t xml:space="preserve">Document Version: </w:t>
-      </w:r>
-      <w:r>
-        <w:rPr>
-          <w:b/>
-          <w:color w:val="B7B7B7"/>
-        </w:rPr>
-        <w:t>[Version]</w:t>
-      </w:r>
-    </w:p>
-    <w:p>
-      <w:pPr>
-        <w:pStyle w:val="Normal"/>
-        <w:spacing w:before="0" w:after="0"/>
-        <w:jc w:val="right"/>
-        <w:rPr>
-          <w:b/>
-          <w:b/>
-          <w:color w:val="999999"/>
-        </w:rPr>
-      </w:pPr>
-      <w:r>
-        <w:rPr>
-          <w:b/>
-          <w:color w:val="999999"/>
-        </w:rPr>
-        <w:t>Template Version 1.0, Released on 2017-06-21</w:t>
+        </w:rPr>
+        <w:t>2.0</w:t>
       </w:r>
     </w:p>
     <w:p>
@@ -420,6 +396,54 @@
     </w:p>
     <w:p>
       <w:pPr>
+        <w:pStyle w:val="Normal"/>
+        <w:spacing w:before="0" w:after="0"/>
+        <w:ind w:left="720" w:right="0" w:hanging="0"/>
+        <w:jc w:val="right"/>
+        <w:rPr/>
+      </w:pPr>
+      <w:r>
+        <w:rPr/>
+      </w:r>
+    </w:p>
+    <w:p>
+      <w:pPr>
+        <w:pStyle w:val="Normal"/>
+        <w:spacing w:before="0" w:after="0"/>
+        <w:ind w:left="720" w:right="0" w:hanging="0"/>
+        <w:jc w:val="right"/>
+        <w:rPr/>
+      </w:pPr>
+      <w:r>
+        <w:rPr/>
+      </w:r>
+    </w:p>
+    <w:p>
+      <w:pPr>
+        <w:pStyle w:val="Normal"/>
+        <w:spacing w:before="0" w:after="0"/>
+        <w:ind w:left="720" w:right="0" w:hanging="0"/>
+        <w:jc w:val="right"/>
+        <w:rPr/>
+      </w:pPr>
+      <w:r>
+        <w:rPr/>
+      </w:r>
+    </w:p>
+    <w:p>
+      <w:pPr>
+        <w:pStyle w:val="Normal"/>
+        <w:spacing w:before="0" w:after="0"/>
+        <w:ind w:left="720" w:right="0" w:hanging="0"/>
+        <w:jc w:val="right"/>
+        <w:rPr/>
+      </w:pPr>
+      <w:r>
+        <w:rPr/>
+      </w:r>
+    </w:p>
+    <w:p>
+      <w:pPr>
         <w:pStyle w:val="Heading1"/>
         <w:keepNext w:val="true"/>
         <w:keepLines/>
@@ -433,40 +457,6 @@
       <w:r>
         <w:rPr/>
         <w:t>Document history</w:t>
-      </w:r>
-    </w:p>
-    <w:p>
-      <w:pPr>
-        <w:pStyle w:val="Normal"/>
-        <w:spacing w:before="0" w:after="0"/>
-        <w:rPr>
-          <w:b/>
-          <w:b/>
-          <w:color w:val="B7B7B7"/>
-        </w:rPr>
-      </w:pPr>
-      <w:r>
-        <w:rPr>
-          <w:b/>
-          <w:color w:val="B7B7B7"/>
-        </w:rPr>
-      </w:r>
-    </w:p>
-    <w:p>
-      <w:pPr>
-        <w:pStyle w:val="Normal"/>
-        <w:spacing w:before="0" w:after="0"/>
-        <w:rPr>
-          <w:b/>
-          <w:b/>
-          <w:color w:val="B7B7B7"/>
-        </w:rPr>
-      </w:pPr>
-      <w:r>
-        <w:rPr>
-          <w:b/>
-          <w:color w:val="B7B7B7"/>
-        </w:rPr>
       </w:r>
     </w:p>
     <w:tbl>
@@ -686,15 +676,7 @@
                 <w:sz w:val="22"/>
                 <w:szCs w:val="22"/>
               </w:rPr>
-              <w:t>1.</w:t>
-            </w:r>
-            <w:r>
-              <w:rPr>
-                <w:rFonts w:eastAsia="Calibri" w:cs="Calibri" w:ascii="Calibri" w:hAnsi="Calibri"/>
-                <w:sz w:val="22"/>
-                <w:szCs w:val="22"/>
-              </w:rPr>
-              <w:t>0</w:t>
+              <w:t>1.0</w:t>
             </w:r>
           </w:p>
         </w:tc>
@@ -2298,7 +2280,7 @@
                 <wp:positionV relativeFrom="paragraph">
                   <wp:posOffset>15875</wp:posOffset>
                 </wp:positionV>
-                <wp:extent cx="5944235" cy="3653790"/>
+                <wp:extent cx="5944870" cy="3654425"/>
                 <wp:effectExtent l="0" t="0" r="0" b="0"/>
                 <wp:wrapSquare wrapText="largest"/>
                 <wp:docPr id="4" name="Frame1"/>
@@ -2309,7 +2291,7 @@
                       <wps:spPr>
                         <a:xfrm>
                           <a:off x="0" y="0"/>
-                          <a:ext cx="5943600" cy="3653280"/>
+                          <a:ext cx="5944320" cy="3653640"/>
                         </a:xfrm>
                         <a:prstGeom prst="rect">
                           <a:avLst/>
@@ -2332,14 +2314,10 @@
                               <w:pStyle w:val="Caption"/>
                               <w:suppressLineNumbers/>
                               <w:spacing w:before="120" w:after="120"/>
-                              <w:rPr>
-                                <w:color w:val="000000"/>
-                              </w:rPr>
+                              <w:rPr/>
                             </w:pPr>
                             <w:r>
-                              <w:rPr>
-                                <w:color w:val="000000"/>
-                              </w:rPr>
+                              <w:rPr/>
                               <w:drawing>
                                 <wp:inline distT="0" distB="0" distL="0" distR="0">
                                   <wp:extent cx="5943600" cy="3343275"/>
@@ -2405,7 +2383,7 @@
           </mc:Choice>
           <mc:Fallback>
             <w:pict>
-              <v:rect id="shape_0" ID="Frame1" stroked="f" style="position:absolute;margin-left:4.5pt;margin-top:1.25pt;width:467.95pt;height:287.6pt">
+              <v:rect id="shape_0" ID="Frame1" stroked="f" style="position:absolute;margin-left:4.5pt;margin-top:1.25pt;width:468pt;height:287.65pt">
                 <w10:wrap type="square"/>
                 <v:fill o:detectmouseclick="t" on="false"/>
                 <v:stroke color="#3465a4" joinstyle="round" endcap="flat"/>
@@ -2416,14 +2394,10 @@
                         <w:pStyle w:val="Caption"/>
                         <w:suppressLineNumbers/>
                         <w:spacing w:before="120" w:after="120"/>
-                        <w:rPr>
-                          <w:color w:val="000000"/>
-                        </w:rPr>
+                        <w:rPr/>
                       </w:pPr>
                       <w:r>
-                        <w:rPr>
-                          <w:color w:val="000000"/>
-                        </w:rPr>
+                        <w:rPr/>
                         <w:drawing>
                           <wp:inline distT="0" distB="0" distL="0" distR="0">
                             <wp:extent cx="5943600" cy="3343275"/>
@@ -2639,7 +2613,7 @@
         <w:tblLook w:val="0600"/>
       </w:tblPr>
       <w:tblGrid>
-        <w:gridCol w:w="1379"/>
+        <w:gridCol w:w="1378"/>
         <w:gridCol w:w="2404"/>
         <w:gridCol w:w="2667"/>
         <w:gridCol w:w="2820"/>
@@ -2648,7 +2622,7 @@
         <w:trPr/>
         <w:tc>
           <w:tcPr>
-            <w:tcW w:w="1379" w:type="dxa"/>
+            <w:tcW w:w="1378" w:type="dxa"/>
             <w:tcBorders>
               <w:top w:val="single" w:sz="8" w:space="0" w:color="000000"/>
               <w:left w:val="single" w:sz="8" w:space="0" w:color="000000"/>
@@ -2705,7 +2679,9 @@
               <w:top w:val="single" w:sz="8" w:space="0" w:color="000000"/>
               <w:left w:val="single" w:sz="8" w:space="0" w:color="000000"/>
               <w:bottom w:val="single" w:sz="8" w:space="0" w:color="000000"/>
+              <w:right w:val="single" w:sz="8" w:space="0" w:color="000000"/>
               <w:insideH w:val="single" w:sz="8" w:space="0" w:color="000000"/>
+              <w:insideV w:val="single" w:sz="8" w:space="0" w:color="000000"/>
             </w:tcBorders>
             <w:shd w:fill="CCCCCC"/>
           </w:tcPr>
@@ -2755,7 +2731,7 @@
         </w:trPr>
         <w:tc>
           <w:tcPr>
-            <w:tcW w:w="1379" w:type="dxa"/>
+            <w:tcW w:w="1378" w:type="dxa"/>
             <w:tcBorders>
               <w:top w:val="single" w:sz="8" w:space="0" w:color="000000"/>
               <w:left w:val="single" w:sz="8" w:space="0" w:color="000000"/>
@@ -2838,7 +2814,9 @@
               <w:top w:val="single" w:sz="8" w:space="0" w:color="000000"/>
               <w:left w:val="single" w:sz="8" w:space="0" w:color="000000"/>
               <w:bottom w:val="single" w:sz="8" w:space="0" w:color="000000"/>
+              <w:right w:val="single" w:sz="8" w:space="0" w:color="000000"/>
               <w:insideH w:val="single" w:sz="8" w:space="0" w:color="000000"/>
+              <w:insideV w:val="single" w:sz="8" w:space="0" w:color="000000"/>
             </w:tcBorders>
             <w:shd w:fill="auto" w:val="clear"/>
           </w:tcPr>
@@ -2914,7 +2892,7 @@
         </w:trPr>
         <w:tc>
           <w:tcPr>
-            <w:tcW w:w="1379" w:type="dxa"/>
+            <w:tcW w:w="1378" w:type="dxa"/>
             <w:tcBorders>
               <w:top w:val="single" w:sz="8" w:space="0" w:color="000000"/>
               <w:left w:val="single" w:sz="8" w:space="0" w:color="000000"/>
@@ -2986,8 +2964,29 @@
                 <w:u w:val="none"/>
                 <w:lang w:val="en" w:eastAsia="hi-IN"/>
               </w:rPr>
-              <w:t>R</w:t>
-            </w:r>
+              <w:t>Responsible for measuring the torque provided by the driver and then adding an appropriate amount of torque based on a lane assistance system torque request.</w:t>
+            </w:r>
+          </w:p>
+        </w:tc>
+        <w:tc>
+          <w:tcPr>
+            <w:tcW w:w="2667" w:type="dxa"/>
+            <w:tcBorders>
+              <w:top w:val="single" w:sz="8" w:space="0" w:color="000000"/>
+              <w:left w:val="single" w:sz="8" w:space="0" w:color="000000"/>
+              <w:bottom w:val="single" w:sz="8" w:space="0" w:color="000000"/>
+              <w:right w:val="single" w:sz="8" w:space="0" w:color="000000"/>
+              <w:insideH w:val="single" w:sz="8" w:space="0" w:color="000000"/>
+              <w:insideV w:val="single" w:sz="8" w:space="0" w:color="000000"/>
+            </w:tcBorders>
+            <w:shd w:fill="auto" w:val="clear"/>
+          </w:tcPr>
+          <w:p>
+            <w:pPr>
+              <w:pStyle w:val="Normal"/>
+              <w:spacing w:before="0" w:after="0"/>
+              <w:rPr/>
+            </w:pPr>
             <w:r>
               <w:rPr>
                 <w:rFonts w:eastAsia="Arial"/>
@@ -3003,25 +3002,28 @@
                 <w:u w:val="none"/>
                 <w:lang w:val="en" w:eastAsia="hi-IN"/>
               </w:rPr>
-              <w:t>esponsible for measuring the torque provided by the driver and then adding an appropriate amount of torque based on a lane assistance system torque request.</w:t>
-            </w:r>
-          </w:p>
-        </w:tc>
-        <w:tc>
-          <w:tcPr>
-            <w:tcW w:w="2667" w:type="dxa"/>
+              <w:t>The electronic power steering subsystem contains a driver steering torque sensor, an electronic power steering ECU, and a motor providing torque to the steering wheel.</w:t>
+            </w:r>
+          </w:p>
+        </w:tc>
+        <w:tc>
+          <w:tcPr>
+            <w:tcW w:w="2820" w:type="dxa"/>
             <w:tcBorders>
               <w:top w:val="single" w:sz="8" w:space="0" w:color="000000"/>
               <w:left w:val="single" w:sz="8" w:space="0" w:color="000000"/>
               <w:bottom w:val="single" w:sz="8" w:space="0" w:color="000000"/>
+              <w:right w:val="single" w:sz="8" w:space="0" w:color="000000"/>
               <w:insideH w:val="single" w:sz="8" w:space="0" w:color="000000"/>
-            </w:tcBorders>
-            <w:shd w:fill="auto" w:val="clear"/>
-          </w:tcPr>
-          <w:p>
-            <w:pPr>
-              <w:pStyle w:val="Normal"/>
-              <w:spacing w:before="0" w:after="0"/>
+              <w:insideV w:val="single" w:sz="8" w:space="0" w:color="000000"/>
+            </w:tcBorders>
+            <w:shd w:fill="auto" w:val="clear"/>
+          </w:tcPr>
+          <w:p>
+            <w:pPr>
+              <w:pStyle w:val="Normal"/>
+              <w:widowControl w:val="false"/>
+              <w:spacing w:lineRule="auto" w:line="240" w:before="0" w:after="0"/>
               <w:rPr/>
             </w:pPr>
             <w:r>
@@ -3039,13 +3041,18 @@
                 <w:u w:val="none"/>
                 <w:lang w:val="en" w:eastAsia="hi-IN"/>
               </w:rPr>
-              <w:t>The electronic power steering subsystem contains a driver steering torque sensor, an electronic power steering ECU, and a motor providing torque to the steering wheel.</w:t>
-            </w:r>
-          </w:p>
-        </w:tc>
-        <w:tc>
-          <w:tcPr>
-            <w:tcW w:w="2820" w:type="dxa"/>
+              <w:t>The electronic power steering subsystem receives requests from the camera subsystem. The electronic power steering subsystem receives requests from and sends requests to the steering system.</w:t>
+            </w:r>
+          </w:p>
+        </w:tc>
+      </w:tr>
+      <w:tr>
+        <w:trPr>
+          <w:trHeight w:val="420" w:hRule="atLeast"/>
+        </w:trPr>
+        <w:tc>
+          <w:tcPr>
+            <w:tcW w:w="1378" w:type="dxa"/>
             <w:tcBorders>
               <w:top w:val="single" w:sz="8" w:space="0" w:color="000000"/>
               <w:left w:val="single" w:sz="8" w:space="0" w:color="000000"/>
@@ -3078,18 +3085,13 @@
                 <w:u w:val="none"/>
                 <w:lang w:val="en" w:eastAsia="hi-IN"/>
               </w:rPr>
-              <w:t>The electronic power steering subsystem receives requests from the camera subsystem. The electronic power steering subsystem receives requests from and sends requests to the steering system.</w:t>
-            </w:r>
-          </w:p>
-        </w:tc>
-      </w:tr>
-      <w:tr>
-        <w:trPr>
-          <w:trHeight w:val="420" w:hRule="atLeast"/>
-        </w:trPr>
-        <w:tc>
-          <w:tcPr>
-            <w:tcW w:w="1379" w:type="dxa"/>
+              <w:t>Car display subsystem</w:t>
+            </w:r>
+          </w:p>
+        </w:tc>
+        <w:tc>
+          <w:tcPr>
+            <w:tcW w:w="2404" w:type="dxa"/>
             <w:tcBorders>
               <w:top w:val="single" w:sz="8" w:space="0" w:color="000000"/>
               <w:left w:val="single" w:sz="8" w:space="0" w:color="000000"/>
@@ -3122,13 +3124,13 @@
                 <w:u w:val="none"/>
                 <w:lang w:val="en" w:eastAsia="hi-IN"/>
               </w:rPr>
-              <w:t>Car display subsystem</w:t>
-            </w:r>
-          </w:p>
-        </w:tc>
-        <w:tc>
-          <w:tcPr>
-            <w:tcW w:w="2404" w:type="dxa"/>
+              <w:t>Responsible for displaying a warning light indicating the vehicle is departing its current lane when the camera subsystem requests it.</w:t>
+            </w:r>
+          </w:p>
+        </w:tc>
+        <w:tc>
+          <w:tcPr>
+            <w:tcW w:w="2667" w:type="dxa"/>
             <w:tcBorders>
               <w:top w:val="single" w:sz="8" w:space="0" w:color="000000"/>
               <w:left w:val="single" w:sz="8" w:space="0" w:color="000000"/>
@@ -3136,60 +3138,6 @@
               <w:right w:val="single" w:sz="8" w:space="0" w:color="000000"/>
               <w:insideH w:val="single" w:sz="8" w:space="0" w:color="000000"/>
               <w:insideV w:val="single" w:sz="8" w:space="0" w:color="000000"/>
-            </w:tcBorders>
-            <w:shd w:fill="auto" w:val="clear"/>
-          </w:tcPr>
-          <w:p>
-            <w:pPr>
-              <w:pStyle w:val="Normal"/>
-              <w:widowControl w:val="false"/>
-              <w:spacing w:lineRule="auto" w:line="240" w:before="0" w:after="0"/>
-              <w:rPr/>
-            </w:pPr>
-            <w:r>
-              <w:rPr>
-                <w:rFonts w:eastAsia="Arial"/>
-                <w:b w:val="false"/>
-                <w:i w:val="false"/>
-                <w:caps w:val="false"/>
-                <w:smallCaps w:val="false"/>
-                <w:strike w:val="false"/>
-                <w:dstrike w:val="false"/>
-                <w:color w:val="000000"/>
-                <w:kern w:val="0"/>
-                <w:sz w:val="22"/>
-                <w:u w:val="none"/>
-                <w:lang w:val="en" w:eastAsia="hi-IN"/>
-              </w:rPr>
-              <w:t>R</w:t>
-            </w:r>
-            <w:r>
-              <w:rPr>
-                <w:rFonts w:eastAsia="Arial"/>
-                <w:b w:val="false"/>
-                <w:i w:val="false"/>
-                <w:caps w:val="false"/>
-                <w:smallCaps w:val="false"/>
-                <w:strike w:val="false"/>
-                <w:dstrike w:val="false"/>
-                <w:color w:val="000000"/>
-                <w:kern w:val="0"/>
-                <w:sz w:val="22"/>
-                <w:u w:val="none"/>
-                <w:lang w:val="en" w:eastAsia="hi-IN"/>
-              </w:rPr>
-              <w:t>esponsible for displaying a warning light indicating the vehicle is departing its current lane when the camera subsystem requests it.</w:t>
-            </w:r>
-          </w:p>
-        </w:tc>
-        <w:tc>
-          <w:tcPr>
-            <w:tcW w:w="2667" w:type="dxa"/>
-            <w:tcBorders>
-              <w:top w:val="single" w:sz="8" w:space="0" w:color="000000"/>
-              <w:left w:val="single" w:sz="8" w:space="0" w:color="000000"/>
-              <w:bottom w:val="single" w:sz="8" w:space="0" w:color="000000"/>
-              <w:insideH w:val="single" w:sz="8" w:space="0" w:color="000000"/>
             </w:tcBorders>
             <w:shd w:fill="auto" w:val="clear"/>
           </w:tcPr>
@@ -3413,15 +3361,15 @@
         <w:tblLook w:val="0600"/>
       </w:tblPr>
       <w:tblGrid>
-        <w:gridCol w:w="3748"/>
+        <w:gridCol w:w="3747"/>
         <w:gridCol w:w="2192"/>
-        <w:gridCol w:w="3330"/>
+        <w:gridCol w:w="3331"/>
       </w:tblGrid>
       <w:tr>
         <w:trPr/>
         <w:tc>
           <w:tcPr>
-            <w:tcW w:w="3748" w:type="dxa"/>
+            <w:tcW w:w="3747" w:type="dxa"/>
             <w:tcBorders>
               <w:top w:val="single" w:sz="8" w:space="0" w:color="000000"/>
               <w:left w:val="single" w:sz="8" w:space="0" w:color="000000"/>
@@ -3473,7 +3421,7 @@
         </w:tc>
         <w:tc>
           <w:tcPr>
-            <w:tcW w:w="3330" w:type="dxa"/>
+            <w:tcW w:w="3331" w:type="dxa"/>
             <w:tcBorders>
               <w:top w:val="single" w:sz="8" w:space="0" w:color="000000"/>
               <w:left w:val="single" w:sz="8" w:space="0" w:color="000000"/>
@@ -3504,7 +3452,7 @@
         </w:trPr>
         <w:tc>
           <w:tcPr>
-            <w:tcW w:w="3748" w:type="dxa"/>
+            <w:tcW w:w="3747" w:type="dxa"/>
             <w:tcBorders>
               <w:top w:val="single" w:sz="8" w:space="0" w:color="000000"/>
               <w:left w:val="single" w:sz="8" w:space="0" w:color="000000"/>
@@ -3556,7 +3504,7 @@
         </w:tc>
         <w:tc>
           <w:tcPr>
-            <w:tcW w:w="3330" w:type="dxa"/>
+            <w:tcW w:w="3331" w:type="dxa"/>
             <w:tcBorders>
               <w:top w:val="single" w:sz="8" w:space="0" w:color="000000"/>
               <w:left w:val="single" w:sz="8" w:space="0" w:color="000000"/>
@@ -3587,7 +3535,7 @@
         </w:trPr>
         <w:tc>
           <w:tcPr>
-            <w:tcW w:w="3748" w:type="dxa"/>
+            <w:tcW w:w="3747" w:type="dxa"/>
             <w:tcBorders>
               <w:top w:val="single" w:sz="8" w:space="0" w:color="000000"/>
               <w:left w:val="single" w:sz="8" w:space="0" w:color="000000"/>
@@ -3639,7 +3587,7 @@
         </w:tc>
         <w:tc>
           <w:tcPr>
-            <w:tcW w:w="3330" w:type="dxa"/>
+            <w:tcW w:w="3331" w:type="dxa"/>
             <w:tcBorders>
               <w:top w:val="single" w:sz="8" w:space="0" w:color="000000"/>
               <w:left w:val="single" w:sz="8" w:space="0" w:color="000000"/>
@@ -3670,7 +3618,7 @@
         </w:trPr>
         <w:tc>
           <w:tcPr>
-            <w:tcW w:w="3748" w:type="dxa"/>
+            <w:tcW w:w="3747" w:type="dxa"/>
             <w:tcBorders>
               <w:top w:val="single" w:sz="8" w:space="0" w:color="000000"/>
               <w:left w:val="single" w:sz="8" w:space="0" w:color="000000"/>
@@ -3722,7 +3670,7 @@
         </w:tc>
         <w:tc>
           <w:tcPr>
-            <w:tcW w:w="3330" w:type="dxa"/>
+            <w:tcW w:w="3331" w:type="dxa"/>
             <w:tcBorders>
               <w:top w:val="single" w:sz="8" w:space="0" w:color="000000"/>
               <w:left w:val="single" w:sz="8" w:space="0" w:color="000000"/>
@@ -3753,7 +3701,7 @@
         </w:trPr>
         <w:tc>
           <w:tcPr>
-            <w:tcW w:w="3748" w:type="dxa"/>
+            <w:tcW w:w="3747" w:type="dxa"/>
             <w:tcBorders>
               <w:top w:val="single" w:sz="8" w:space="0" w:color="000000"/>
               <w:left w:val="single" w:sz="8" w:space="0" w:color="000000"/>
@@ -3805,7 +3753,7 @@
         </w:tc>
         <w:tc>
           <w:tcPr>
-            <w:tcW w:w="3330" w:type="dxa"/>
+            <w:tcW w:w="3331" w:type="dxa"/>
             <w:tcBorders>
               <w:top w:val="single" w:sz="8" w:space="0" w:color="000000"/>
               <w:left w:val="single" w:sz="8" w:space="0" w:color="000000"/>
@@ -3836,7 +3784,7 @@
         </w:trPr>
         <w:tc>
           <w:tcPr>
-            <w:tcW w:w="3748" w:type="dxa"/>
+            <w:tcW w:w="3747" w:type="dxa"/>
             <w:tcBorders>
               <w:top w:val="single" w:sz="8" w:space="0" w:color="000000"/>
               <w:left w:val="single" w:sz="8" w:space="0" w:color="000000"/>
@@ -3888,7 +3836,7 @@
         </w:tc>
         <w:tc>
           <w:tcPr>
-            <w:tcW w:w="3330" w:type="dxa"/>
+            <w:tcW w:w="3331" w:type="dxa"/>
             <w:tcBorders>
               <w:top w:val="single" w:sz="8" w:space="0" w:color="000000"/>
               <w:left w:val="single" w:sz="8" w:space="0" w:color="000000"/>
@@ -3919,7 +3867,7 @@
         </w:trPr>
         <w:tc>
           <w:tcPr>
-            <w:tcW w:w="3748" w:type="dxa"/>
+            <w:tcW w:w="3747" w:type="dxa"/>
             <w:tcBorders>
               <w:top w:val="single" w:sz="8" w:space="0" w:color="000000"/>
               <w:left w:val="single" w:sz="8" w:space="0" w:color="000000"/>
@@ -3971,7 +3919,7 @@
         </w:tc>
         <w:tc>
           <w:tcPr>
-            <w:tcW w:w="3330" w:type="dxa"/>
+            <w:tcW w:w="3331" w:type="dxa"/>
             <w:tcBorders>
               <w:top w:val="single" w:sz="8" w:space="0" w:color="000000"/>
               <w:left w:val="single" w:sz="8" w:space="0" w:color="000000"/>
@@ -4002,7 +3950,7 @@
         </w:trPr>
         <w:tc>
           <w:tcPr>
-            <w:tcW w:w="3748" w:type="dxa"/>
+            <w:tcW w:w="3747" w:type="dxa"/>
             <w:tcBorders>
               <w:top w:val="single" w:sz="8" w:space="0" w:color="000000"/>
               <w:left w:val="single" w:sz="8" w:space="0" w:color="000000"/>
@@ -4054,7 +4002,7 @@
         </w:tc>
         <w:tc>
           <w:tcPr>
-            <w:tcW w:w="3330" w:type="dxa"/>
+            <w:tcW w:w="3331" w:type="dxa"/>
             <w:tcBorders>
               <w:top w:val="single" w:sz="8" w:space="0" w:color="000000"/>
               <w:left w:val="single" w:sz="8" w:space="0" w:color="000000"/>
@@ -4085,7 +4033,7 @@
         </w:trPr>
         <w:tc>
           <w:tcPr>
-            <w:tcW w:w="3748" w:type="dxa"/>
+            <w:tcW w:w="3747" w:type="dxa"/>
             <w:tcBorders>
               <w:top w:val="single" w:sz="8" w:space="0" w:color="000000"/>
               <w:left w:val="single" w:sz="8" w:space="0" w:color="000000"/>
@@ -4137,7 +4085,7 @@
         </w:tc>
         <w:tc>
           <w:tcPr>
-            <w:tcW w:w="3330" w:type="dxa"/>
+            <w:tcW w:w="3331" w:type="dxa"/>
             <w:tcBorders>
               <w:top w:val="single" w:sz="8" w:space="0" w:color="000000"/>
               <w:left w:val="single" w:sz="8" w:space="0" w:color="000000"/>
@@ -4168,7 +4116,7 @@
         </w:trPr>
         <w:tc>
           <w:tcPr>
-            <w:tcW w:w="3748" w:type="dxa"/>
+            <w:tcW w:w="3747" w:type="dxa"/>
             <w:tcBorders>
               <w:top w:val="single" w:sz="8" w:space="0" w:color="000000"/>
               <w:left w:val="single" w:sz="8" w:space="0" w:color="000000"/>
@@ -4220,7 +4168,7 @@
         </w:tc>
         <w:tc>
           <w:tcPr>
-            <w:tcW w:w="3330" w:type="dxa"/>
+            <w:tcW w:w="3331" w:type="dxa"/>
             <w:tcBorders>
               <w:top w:val="single" w:sz="8" w:space="0" w:color="000000"/>
               <w:left w:val="single" w:sz="8" w:space="0" w:color="000000"/>
@@ -6328,6 +6276,134 @@
       <w:u w:val="none"/>
     </w:rPr>
   </w:style>
+  <w:style w:type="character" w:styleId="ListLabel77">
+    <w:name w:val="ListLabel 77"/>
+    <w:qFormat/>
+    <w:rPr>
+      <w:b/>
+      <w:u w:val="none"/>
+    </w:rPr>
+  </w:style>
+  <w:style w:type="character" w:styleId="ListLabel78">
+    <w:name w:val="ListLabel 78"/>
+    <w:qFormat/>
+    <w:rPr>
+      <w:u w:val="none"/>
+    </w:rPr>
+  </w:style>
+  <w:style w:type="character" w:styleId="ListLabel79">
+    <w:name w:val="ListLabel 79"/>
+    <w:qFormat/>
+    <w:rPr>
+      <w:u w:val="none"/>
+    </w:rPr>
+  </w:style>
+  <w:style w:type="character" w:styleId="ListLabel80">
+    <w:name w:val="ListLabel 80"/>
+    <w:qFormat/>
+    <w:rPr>
+      <w:u w:val="none"/>
+    </w:rPr>
+  </w:style>
+  <w:style w:type="character" w:styleId="ListLabel81">
+    <w:name w:val="ListLabel 81"/>
+    <w:qFormat/>
+    <w:rPr>
+      <w:u w:val="none"/>
+    </w:rPr>
+  </w:style>
+  <w:style w:type="character" w:styleId="ListLabel82">
+    <w:name w:val="ListLabel 82"/>
+    <w:qFormat/>
+    <w:rPr>
+      <w:u w:val="none"/>
+    </w:rPr>
+  </w:style>
+  <w:style w:type="character" w:styleId="ListLabel83">
+    <w:name w:val="ListLabel 83"/>
+    <w:qFormat/>
+    <w:rPr>
+      <w:u w:val="none"/>
+    </w:rPr>
+  </w:style>
+  <w:style w:type="character" w:styleId="ListLabel84">
+    <w:name w:val="ListLabel 84"/>
+    <w:qFormat/>
+    <w:rPr>
+      <w:u w:val="none"/>
+    </w:rPr>
+  </w:style>
+  <w:style w:type="character" w:styleId="ListLabel85">
+    <w:name w:val="ListLabel 85"/>
+    <w:qFormat/>
+    <w:rPr>
+      <w:u w:val="none"/>
+    </w:rPr>
+  </w:style>
+  <w:style w:type="character" w:styleId="ListLabel86">
+    <w:name w:val="ListLabel 86"/>
+    <w:qFormat/>
+    <w:rPr>
+      <w:b/>
+      <w:u w:val="none"/>
+    </w:rPr>
+  </w:style>
+  <w:style w:type="character" w:styleId="ListLabel87">
+    <w:name w:val="ListLabel 87"/>
+    <w:qFormat/>
+    <w:rPr>
+      <w:u w:val="none"/>
+    </w:rPr>
+  </w:style>
+  <w:style w:type="character" w:styleId="ListLabel88">
+    <w:name w:val="ListLabel 88"/>
+    <w:qFormat/>
+    <w:rPr>
+      <w:u w:val="none"/>
+    </w:rPr>
+  </w:style>
+  <w:style w:type="character" w:styleId="ListLabel89">
+    <w:name w:val="ListLabel 89"/>
+    <w:qFormat/>
+    <w:rPr>
+      <w:u w:val="none"/>
+    </w:rPr>
+  </w:style>
+  <w:style w:type="character" w:styleId="ListLabel90">
+    <w:name w:val="ListLabel 90"/>
+    <w:qFormat/>
+    <w:rPr>
+      <w:u w:val="none"/>
+    </w:rPr>
+  </w:style>
+  <w:style w:type="character" w:styleId="ListLabel91">
+    <w:name w:val="ListLabel 91"/>
+    <w:qFormat/>
+    <w:rPr>
+      <w:u w:val="none"/>
+    </w:rPr>
+  </w:style>
+  <w:style w:type="character" w:styleId="ListLabel92">
+    <w:name w:val="ListLabel 92"/>
+    <w:qFormat/>
+    <w:rPr>
+      <w:u w:val="none"/>
+    </w:rPr>
+  </w:style>
+  <w:style w:type="character" w:styleId="ListLabel93">
+    <w:name w:val="ListLabel 93"/>
+    <w:qFormat/>
+    <w:rPr>
+      <w:u w:val="none"/>
+    </w:rPr>
+  </w:style>
+  <w:style w:type="character" w:styleId="ListLabel94">
+    <w:name w:val="ListLabel 94"/>
+    <w:qFormat/>
+    <w:rPr>
+      <w:u w:val="none"/>
+    </w:rPr>
+  </w:style>
   <w:style w:type="paragraph" w:styleId="Heading">
     <w:name w:val="Heading"/>
     <w:basedOn w:val="Normal"/>

</xml_diff>